<commit_message>
Dodano żródła do bibliografii oraz Schematy modelów Konceptualnych i Logicznych do sprawozdania
</commit_message>
<xml_diff>
--- a/report_draft.docx
+++ b/report_draft.docx
@@ -5,6 +5,7 @@
     <w:p>
       <w:pPr>
         <w:pStyle w:val="Tytu"/>
+        <w:jc w:val="center"/>
       </w:pPr>
       <w:r>
         <w:t>BAZY DANYCH I BIG DATA</w:t>
@@ -13,6 +14,7 @@
     <w:p>
       <w:pPr>
         <w:pStyle w:val="Tytu"/>
+        <w:jc w:val="center"/>
       </w:pPr>
       <w:r>
         <w:t xml:space="preserve">PROJEKT </w:t>
@@ -20,13 +22,11 @@
       <w:r>
         <w:t>nr 1</w:t>
       </w:r>
-      <w:r>
-        <w:t xml:space="preserve"> </w:t>
-      </w:r>
     </w:p>
     <w:p>
       <w:pPr>
         <w:pStyle w:val="Tytu"/>
+        <w:jc w:val="center"/>
       </w:pPr>
       <w:r>
         <w:t>Sprawozdanie</w:t>
@@ -128,23 +128,7 @@
           <w:sz w:val="28"/>
           <w:szCs w:val="28"/>
         </w:rPr>
-        <w:t xml:space="preserve">Paweł </w:t>
-      </w:r>
-      <w:proofErr w:type="spellStart"/>
-      <w:r>
-        <w:rPr>
-          <w:sz w:val="28"/>
-          <w:szCs w:val="28"/>
-        </w:rPr>
-        <w:t>Berentowicz</w:t>
-      </w:r>
-      <w:proofErr w:type="spellEnd"/>
-      <w:r>
-        <w:rPr>
-          <w:sz w:val="28"/>
-          <w:szCs w:val="28"/>
-        </w:rPr>
-        <w:t>, 300481</w:t>
+        <w:t>Paweł Berentowicz, 300481</w:t>
       </w:r>
     </w:p>
     <w:p>
@@ -208,7 +192,7 @@
           <w:r>
             <w:fldChar w:fldCharType="separate"/>
           </w:r>
-          <w:hyperlink w:anchor="_Toc89036849" w:history="1">
+          <w:hyperlink w:anchor="_Toc89194846" w:history="1">
             <w:r>
               <w:rPr>
                 <w:rStyle w:val="Hipercze"/>
@@ -252,7 +236,7 @@
                 <w:noProof/>
                 <w:webHidden/>
               </w:rPr>
-              <w:instrText xml:space="preserve"> PAGEREF _Toc89036849 \h </w:instrText>
+              <w:instrText xml:space="preserve"> PAGEREF _Toc89194846 \h </w:instrText>
             </w:r>
             <w:r>
               <w:rPr>
@@ -296,7 +280,7 @@
               <w:lang w:val="pl-PL"/>
             </w:rPr>
           </w:pPr>
-          <w:hyperlink w:anchor="_Toc89036850" w:history="1">
+          <w:hyperlink w:anchor="_Toc89194847" w:history="1">
             <w:r>
               <w:rPr>
                 <w:rStyle w:val="Hipercze"/>
@@ -340,7 +324,7 @@
                 <w:noProof/>
                 <w:webHidden/>
               </w:rPr>
-              <w:instrText xml:space="preserve"> PAGEREF _Toc89036850 \h </w:instrText>
+              <w:instrText xml:space="preserve"> PAGEREF _Toc89194847 \h </w:instrText>
             </w:r>
             <w:r>
               <w:rPr>
@@ -384,7 +368,7 @@
               <w:lang w:val="pl-PL"/>
             </w:rPr>
           </w:pPr>
-          <w:hyperlink w:anchor="_Toc89036851" w:history="1">
+          <w:hyperlink w:anchor="_Toc89194848" w:history="1">
             <w:r>
               <w:rPr>
                 <w:rStyle w:val="Hipercze"/>
@@ -428,7 +412,7 @@
                 <w:noProof/>
                 <w:webHidden/>
               </w:rPr>
-              <w:instrText xml:space="preserve"> PAGEREF _Toc89036851 \h </w:instrText>
+              <w:instrText xml:space="preserve"> PAGEREF _Toc89194848 \h </w:instrText>
             </w:r>
             <w:r>
               <w:rPr>
@@ -471,7 +455,7 @@
               <w:lang w:val="pl-PL"/>
             </w:rPr>
           </w:pPr>
-          <w:hyperlink w:anchor="_Toc89036852" w:history="1">
+          <w:hyperlink w:anchor="_Toc89194849" w:history="1">
             <w:r>
               <w:rPr>
                 <w:rStyle w:val="Hipercze"/>
@@ -498,7 +482,7 @@
                 <w:noProof/>
                 <w:webHidden/>
               </w:rPr>
-              <w:instrText xml:space="preserve"> PAGEREF _Toc89036852 \h </w:instrText>
+              <w:instrText xml:space="preserve"> PAGEREF _Toc89194849 \h </w:instrText>
             </w:r>
             <w:r>
               <w:rPr>
@@ -541,7 +525,7 @@
               <w:lang w:val="pl-PL"/>
             </w:rPr>
           </w:pPr>
-          <w:hyperlink w:anchor="_Toc89036853" w:history="1">
+          <w:hyperlink w:anchor="_Toc89194850" w:history="1">
             <w:r>
               <w:rPr>
                 <w:rStyle w:val="Hipercze"/>
@@ -568,7 +552,7 @@
                 <w:noProof/>
                 <w:webHidden/>
               </w:rPr>
-              <w:instrText xml:space="preserve"> PAGEREF _Toc89036853 \h </w:instrText>
+              <w:instrText xml:space="preserve"> PAGEREF _Toc89194850 \h </w:instrText>
             </w:r>
             <w:r>
               <w:rPr>
@@ -611,7 +595,7 @@
               <w:lang w:val="pl-PL"/>
             </w:rPr>
           </w:pPr>
-          <w:hyperlink w:anchor="_Toc89036854" w:history="1">
+          <w:hyperlink w:anchor="_Toc89194851" w:history="1">
             <w:r>
               <w:rPr>
                 <w:rStyle w:val="Hipercze"/>
@@ -638,7 +622,7 @@
                 <w:noProof/>
                 <w:webHidden/>
               </w:rPr>
-              <w:instrText xml:space="preserve"> PAGEREF _Toc89036854 \h </w:instrText>
+              <w:instrText xml:space="preserve"> PAGEREF _Toc89194851 \h </w:instrText>
             </w:r>
             <w:r>
               <w:rPr>
@@ -681,7 +665,7 @@
               <w:lang w:val="pl-PL"/>
             </w:rPr>
           </w:pPr>
-          <w:hyperlink w:anchor="_Toc89036855" w:history="1">
+          <w:hyperlink w:anchor="_Toc89194852" w:history="1">
             <w:r>
               <w:rPr>
                 <w:rStyle w:val="Hipercze"/>
@@ -708,7 +692,7 @@
                 <w:noProof/>
                 <w:webHidden/>
               </w:rPr>
-              <w:instrText xml:space="preserve"> PAGEREF _Toc89036855 \h </w:instrText>
+              <w:instrText xml:space="preserve"> PAGEREF _Toc89194852 \h </w:instrText>
             </w:r>
             <w:r>
               <w:rPr>
@@ -751,7 +735,7 @@
               <w:lang w:val="pl-PL"/>
             </w:rPr>
           </w:pPr>
-          <w:hyperlink w:anchor="_Toc89036856" w:history="1">
+          <w:hyperlink w:anchor="_Toc89194853" w:history="1">
             <w:r>
               <w:rPr>
                 <w:rStyle w:val="Hipercze"/>
@@ -778,7 +762,7 @@
                 <w:noProof/>
                 <w:webHidden/>
               </w:rPr>
-              <w:instrText xml:space="preserve"> PAGEREF _Toc89036856 \h </w:instrText>
+              <w:instrText xml:space="preserve"> PAGEREF _Toc89194853 \h </w:instrText>
             </w:r>
             <w:r>
               <w:rPr>
@@ -822,7 +806,7 @@
               <w:lang w:val="pl-PL"/>
             </w:rPr>
           </w:pPr>
-          <w:hyperlink w:anchor="_Toc89036857" w:history="1">
+          <w:hyperlink w:anchor="_Toc89194854" w:history="1">
             <w:r>
               <w:rPr>
                 <w:rStyle w:val="Hipercze"/>
@@ -866,7 +850,7 @@
                 <w:noProof/>
                 <w:webHidden/>
               </w:rPr>
-              <w:instrText xml:space="preserve"> PAGEREF _Toc89036857 \h </w:instrText>
+              <w:instrText xml:space="preserve"> PAGEREF _Toc89194854 \h </w:instrText>
             </w:r>
             <w:r>
               <w:rPr>
@@ -887,6 +871,1196 @@
                 <w:webHidden/>
               </w:rPr>
               <w:t>12</w:t>
+            </w:r>
+            <w:r>
+              <w:rPr>
+                <w:noProof/>
+                <w:webHidden/>
+              </w:rPr>
+              <w:fldChar w:fldCharType="end"/>
+            </w:r>
+          </w:hyperlink>
+        </w:p>
+        <w:p>
+          <w:pPr>
+            <w:pStyle w:val="Spistreci2"/>
+            <w:tabs>
+              <w:tab w:val="right" w:leader="dot" w:pos="9019"/>
+            </w:tabs>
+            <w:rPr>
+              <w:rFonts w:asciiTheme="minorHAnsi" w:eastAsiaTheme="minorEastAsia" w:hAnsiTheme="minorHAnsi" w:cstheme="minorBidi"/>
+              <w:noProof/>
+              <w:lang w:val="pl-PL"/>
+            </w:rPr>
+          </w:pPr>
+          <w:hyperlink w:anchor="_Toc89194855" w:history="1">
+            <w:r>
+              <w:rPr>
+                <w:rStyle w:val="Hipercze"/>
+                <w:noProof/>
+              </w:rPr>
+              <w:t>4.1. Usunięcie właściwości niekompatybilnych z modelem relacyjnym</w:t>
+            </w:r>
+            <w:r>
+              <w:rPr>
+                <w:noProof/>
+                <w:webHidden/>
+              </w:rPr>
+              <w:tab/>
+            </w:r>
+            <w:r>
+              <w:rPr>
+                <w:noProof/>
+                <w:webHidden/>
+              </w:rPr>
+              <w:fldChar w:fldCharType="begin"/>
+            </w:r>
+            <w:r>
+              <w:rPr>
+                <w:noProof/>
+                <w:webHidden/>
+              </w:rPr>
+              <w:instrText xml:space="preserve"> PAGEREF _Toc89194855 \h </w:instrText>
+            </w:r>
+            <w:r>
+              <w:rPr>
+                <w:noProof/>
+                <w:webHidden/>
+              </w:rPr>
+            </w:r>
+            <w:r>
+              <w:rPr>
+                <w:noProof/>
+                <w:webHidden/>
+              </w:rPr>
+              <w:fldChar w:fldCharType="separate"/>
+            </w:r>
+            <w:r>
+              <w:rPr>
+                <w:noProof/>
+                <w:webHidden/>
+              </w:rPr>
+              <w:t>12</w:t>
+            </w:r>
+            <w:r>
+              <w:rPr>
+                <w:noProof/>
+                <w:webHidden/>
+              </w:rPr>
+              <w:fldChar w:fldCharType="end"/>
+            </w:r>
+          </w:hyperlink>
+        </w:p>
+        <w:p>
+          <w:pPr>
+            <w:pStyle w:val="Spistreci2"/>
+            <w:tabs>
+              <w:tab w:val="right" w:leader="dot" w:pos="9019"/>
+            </w:tabs>
+            <w:rPr>
+              <w:rFonts w:asciiTheme="minorHAnsi" w:eastAsiaTheme="minorEastAsia" w:hAnsiTheme="minorHAnsi" w:cstheme="minorBidi"/>
+              <w:noProof/>
+              <w:lang w:val="pl-PL"/>
+            </w:rPr>
+          </w:pPr>
+          <w:hyperlink w:anchor="_Toc89194856" w:history="1">
+            <w:r>
+              <w:rPr>
+                <w:rStyle w:val="Hipercze"/>
+                <w:noProof/>
+              </w:rPr>
+              <w:t>4.2. Proces normalizacji</w:t>
+            </w:r>
+            <w:r>
+              <w:rPr>
+                <w:noProof/>
+                <w:webHidden/>
+              </w:rPr>
+              <w:tab/>
+            </w:r>
+            <w:r>
+              <w:rPr>
+                <w:noProof/>
+                <w:webHidden/>
+              </w:rPr>
+              <w:fldChar w:fldCharType="begin"/>
+            </w:r>
+            <w:r>
+              <w:rPr>
+                <w:noProof/>
+                <w:webHidden/>
+              </w:rPr>
+              <w:instrText xml:space="preserve"> PAGEREF _Toc89194856 \h </w:instrText>
+            </w:r>
+            <w:r>
+              <w:rPr>
+                <w:noProof/>
+                <w:webHidden/>
+              </w:rPr>
+            </w:r>
+            <w:r>
+              <w:rPr>
+                <w:noProof/>
+                <w:webHidden/>
+              </w:rPr>
+              <w:fldChar w:fldCharType="separate"/>
+            </w:r>
+            <w:r>
+              <w:rPr>
+                <w:noProof/>
+                <w:webHidden/>
+              </w:rPr>
+              <w:t>13</w:t>
+            </w:r>
+            <w:r>
+              <w:rPr>
+                <w:noProof/>
+                <w:webHidden/>
+              </w:rPr>
+              <w:fldChar w:fldCharType="end"/>
+            </w:r>
+          </w:hyperlink>
+        </w:p>
+        <w:p>
+          <w:pPr>
+            <w:pStyle w:val="Spistreci3"/>
+            <w:tabs>
+              <w:tab w:val="right" w:leader="dot" w:pos="9019"/>
+            </w:tabs>
+            <w:rPr>
+              <w:rFonts w:asciiTheme="minorHAnsi" w:eastAsiaTheme="minorEastAsia" w:hAnsiTheme="minorHAnsi" w:cstheme="minorBidi"/>
+              <w:noProof/>
+              <w:lang w:val="pl-PL"/>
+            </w:rPr>
+          </w:pPr>
+          <w:hyperlink w:anchor="_Toc89194857" w:history="1">
+            <w:r>
+              <w:rPr>
+                <w:rStyle w:val="Hipercze"/>
+                <w:noProof/>
+              </w:rPr>
+              <w:t>SpółdzielnieMieszkaniowe:</w:t>
+            </w:r>
+            <w:r>
+              <w:rPr>
+                <w:noProof/>
+                <w:webHidden/>
+              </w:rPr>
+              <w:tab/>
+            </w:r>
+            <w:r>
+              <w:rPr>
+                <w:noProof/>
+                <w:webHidden/>
+              </w:rPr>
+              <w:fldChar w:fldCharType="begin"/>
+            </w:r>
+            <w:r>
+              <w:rPr>
+                <w:noProof/>
+                <w:webHidden/>
+              </w:rPr>
+              <w:instrText xml:space="preserve"> PAGEREF _Toc89194857 \h </w:instrText>
+            </w:r>
+            <w:r>
+              <w:rPr>
+                <w:noProof/>
+                <w:webHidden/>
+              </w:rPr>
+            </w:r>
+            <w:r>
+              <w:rPr>
+                <w:noProof/>
+                <w:webHidden/>
+              </w:rPr>
+              <w:fldChar w:fldCharType="separate"/>
+            </w:r>
+            <w:r>
+              <w:rPr>
+                <w:noProof/>
+                <w:webHidden/>
+              </w:rPr>
+              <w:t>13</w:t>
+            </w:r>
+            <w:r>
+              <w:rPr>
+                <w:noProof/>
+                <w:webHidden/>
+              </w:rPr>
+              <w:fldChar w:fldCharType="end"/>
+            </w:r>
+          </w:hyperlink>
+        </w:p>
+        <w:p>
+          <w:pPr>
+            <w:pStyle w:val="Spistreci3"/>
+            <w:tabs>
+              <w:tab w:val="right" w:leader="dot" w:pos="9019"/>
+            </w:tabs>
+            <w:rPr>
+              <w:rFonts w:asciiTheme="minorHAnsi" w:eastAsiaTheme="minorEastAsia" w:hAnsiTheme="minorHAnsi" w:cstheme="minorBidi"/>
+              <w:noProof/>
+              <w:lang w:val="pl-PL"/>
+            </w:rPr>
+          </w:pPr>
+          <w:hyperlink w:anchor="_Toc89194858" w:history="1">
+            <w:r>
+              <w:rPr>
+                <w:rStyle w:val="Hipercze"/>
+                <w:noProof/>
+              </w:rPr>
+              <w:t>StronyInternetowe:</w:t>
+            </w:r>
+            <w:r>
+              <w:rPr>
+                <w:noProof/>
+                <w:webHidden/>
+              </w:rPr>
+              <w:tab/>
+            </w:r>
+            <w:r>
+              <w:rPr>
+                <w:noProof/>
+                <w:webHidden/>
+              </w:rPr>
+              <w:fldChar w:fldCharType="begin"/>
+            </w:r>
+            <w:r>
+              <w:rPr>
+                <w:noProof/>
+                <w:webHidden/>
+              </w:rPr>
+              <w:instrText xml:space="preserve"> PAGEREF _Toc89194858 \h </w:instrText>
+            </w:r>
+            <w:r>
+              <w:rPr>
+                <w:noProof/>
+                <w:webHidden/>
+              </w:rPr>
+            </w:r>
+            <w:r>
+              <w:rPr>
+                <w:noProof/>
+                <w:webHidden/>
+              </w:rPr>
+              <w:fldChar w:fldCharType="separate"/>
+            </w:r>
+            <w:r>
+              <w:rPr>
+                <w:noProof/>
+                <w:webHidden/>
+              </w:rPr>
+              <w:t>13</w:t>
+            </w:r>
+            <w:r>
+              <w:rPr>
+                <w:noProof/>
+                <w:webHidden/>
+              </w:rPr>
+              <w:fldChar w:fldCharType="end"/>
+            </w:r>
+          </w:hyperlink>
+        </w:p>
+        <w:p>
+          <w:pPr>
+            <w:pStyle w:val="Spistreci3"/>
+            <w:tabs>
+              <w:tab w:val="right" w:leader="dot" w:pos="9019"/>
+            </w:tabs>
+            <w:rPr>
+              <w:rFonts w:asciiTheme="minorHAnsi" w:eastAsiaTheme="minorEastAsia" w:hAnsiTheme="minorHAnsi" w:cstheme="minorBidi"/>
+              <w:noProof/>
+              <w:lang w:val="pl-PL"/>
+            </w:rPr>
+          </w:pPr>
+          <w:hyperlink w:anchor="_Toc89194859" w:history="1">
+            <w:r>
+              <w:rPr>
+                <w:rStyle w:val="Hipercze"/>
+                <w:noProof/>
+              </w:rPr>
+              <w:t>Adresy:</w:t>
+            </w:r>
+            <w:r>
+              <w:rPr>
+                <w:noProof/>
+                <w:webHidden/>
+              </w:rPr>
+              <w:tab/>
+            </w:r>
+            <w:r>
+              <w:rPr>
+                <w:noProof/>
+                <w:webHidden/>
+              </w:rPr>
+              <w:fldChar w:fldCharType="begin"/>
+            </w:r>
+            <w:r>
+              <w:rPr>
+                <w:noProof/>
+                <w:webHidden/>
+              </w:rPr>
+              <w:instrText xml:space="preserve"> PAGEREF _Toc89194859 \h </w:instrText>
+            </w:r>
+            <w:r>
+              <w:rPr>
+                <w:noProof/>
+                <w:webHidden/>
+              </w:rPr>
+            </w:r>
+            <w:r>
+              <w:rPr>
+                <w:noProof/>
+                <w:webHidden/>
+              </w:rPr>
+              <w:fldChar w:fldCharType="separate"/>
+            </w:r>
+            <w:r>
+              <w:rPr>
+                <w:noProof/>
+                <w:webHidden/>
+              </w:rPr>
+              <w:t>13</w:t>
+            </w:r>
+            <w:r>
+              <w:rPr>
+                <w:noProof/>
+                <w:webHidden/>
+              </w:rPr>
+              <w:fldChar w:fldCharType="end"/>
+            </w:r>
+          </w:hyperlink>
+        </w:p>
+        <w:p>
+          <w:pPr>
+            <w:pStyle w:val="Spistreci3"/>
+            <w:tabs>
+              <w:tab w:val="right" w:leader="dot" w:pos="9019"/>
+            </w:tabs>
+            <w:rPr>
+              <w:rFonts w:asciiTheme="minorHAnsi" w:eastAsiaTheme="minorEastAsia" w:hAnsiTheme="minorHAnsi" w:cstheme="minorBidi"/>
+              <w:noProof/>
+              <w:lang w:val="pl-PL"/>
+            </w:rPr>
+          </w:pPr>
+          <w:hyperlink w:anchor="_Toc89194860" w:history="1">
+            <w:r>
+              <w:rPr>
+                <w:rStyle w:val="Hipercze"/>
+                <w:noProof/>
+              </w:rPr>
+              <w:t>Zarzady:</w:t>
+            </w:r>
+            <w:r>
+              <w:rPr>
+                <w:noProof/>
+                <w:webHidden/>
+              </w:rPr>
+              <w:tab/>
+            </w:r>
+            <w:r>
+              <w:rPr>
+                <w:noProof/>
+                <w:webHidden/>
+              </w:rPr>
+              <w:fldChar w:fldCharType="begin"/>
+            </w:r>
+            <w:r>
+              <w:rPr>
+                <w:noProof/>
+                <w:webHidden/>
+              </w:rPr>
+              <w:instrText xml:space="preserve"> PAGEREF _Toc89194860 \h </w:instrText>
+            </w:r>
+            <w:r>
+              <w:rPr>
+                <w:noProof/>
+                <w:webHidden/>
+              </w:rPr>
+            </w:r>
+            <w:r>
+              <w:rPr>
+                <w:noProof/>
+                <w:webHidden/>
+              </w:rPr>
+              <w:fldChar w:fldCharType="separate"/>
+            </w:r>
+            <w:r>
+              <w:rPr>
+                <w:noProof/>
+                <w:webHidden/>
+              </w:rPr>
+              <w:t>13</w:t>
+            </w:r>
+            <w:r>
+              <w:rPr>
+                <w:noProof/>
+                <w:webHidden/>
+              </w:rPr>
+              <w:fldChar w:fldCharType="end"/>
+            </w:r>
+          </w:hyperlink>
+        </w:p>
+        <w:p>
+          <w:pPr>
+            <w:pStyle w:val="Spistreci3"/>
+            <w:tabs>
+              <w:tab w:val="right" w:leader="dot" w:pos="9019"/>
+            </w:tabs>
+            <w:rPr>
+              <w:rFonts w:asciiTheme="minorHAnsi" w:eastAsiaTheme="minorEastAsia" w:hAnsiTheme="minorHAnsi" w:cstheme="minorBidi"/>
+              <w:noProof/>
+              <w:lang w:val="pl-PL"/>
+            </w:rPr>
+          </w:pPr>
+          <w:hyperlink w:anchor="_Toc89194861" w:history="1">
+            <w:r>
+              <w:rPr>
+                <w:rStyle w:val="Hipercze"/>
+                <w:noProof/>
+              </w:rPr>
+              <w:t>CzlonkowieZarzadu:</w:t>
+            </w:r>
+            <w:r>
+              <w:rPr>
+                <w:noProof/>
+                <w:webHidden/>
+              </w:rPr>
+              <w:tab/>
+            </w:r>
+            <w:r>
+              <w:rPr>
+                <w:noProof/>
+                <w:webHidden/>
+              </w:rPr>
+              <w:fldChar w:fldCharType="begin"/>
+            </w:r>
+            <w:r>
+              <w:rPr>
+                <w:noProof/>
+                <w:webHidden/>
+              </w:rPr>
+              <w:instrText xml:space="preserve"> PAGEREF _Toc89194861 \h </w:instrText>
+            </w:r>
+            <w:r>
+              <w:rPr>
+                <w:noProof/>
+                <w:webHidden/>
+              </w:rPr>
+            </w:r>
+            <w:r>
+              <w:rPr>
+                <w:noProof/>
+                <w:webHidden/>
+              </w:rPr>
+              <w:fldChar w:fldCharType="separate"/>
+            </w:r>
+            <w:r>
+              <w:rPr>
+                <w:noProof/>
+                <w:webHidden/>
+              </w:rPr>
+              <w:t>14</w:t>
+            </w:r>
+            <w:r>
+              <w:rPr>
+                <w:noProof/>
+                <w:webHidden/>
+              </w:rPr>
+              <w:fldChar w:fldCharType="end"/>
+            </w:r>
+          </w:hyperlink>
+        </w:p>
+        <w:p>
+          <w:pPr>
+            <w:pStyle w:val="Spistreci3"/>
+            <w:tabs>
+              <w:tab w:val="right" w:leader="dot" w:pos="9019"/>
+            </w:tabs>
+            <w:rPr>
+              <w:rFonts w:asciiTheme="minorHAnsi" w:eastAsiaTheme="minorEastAsia" w:hAnsiTheme="minorHAnsi" w:cstheme="minorBidi"/>
+              <w:noProof/>
+              <w:lang w:val="pl-PL"/>
+            </w:rPr>
+          </w:pPr>
+          <w:hyperlink w:anchor="_Toc89194862" w:history="1">
+            <w:r>
+              <w:rPr>
+                <w:rStyle w:val="Hipercze"/>
+                <w:noProof/>
+              </w:rPr>
+              <w:t>Pracownicy:</w:t>
+            </w:r>
+            <w:r>
+              <w:rPr>
+                <w:noProof/>
+                <w:webHidden/>
+              </w:rPr>
+              <w:tab/>
+            </w:r>
+            <w:r>
+              <w:rPr>
+                <w:noProof/>
+                <w:webHidden/>
+              </w:rPr>
+              <w:fldChar w:fldCharType="begin"/>
+            </w:r>
+            <w:r>
+              <w:rPr>
+                <w:noProof/>
+                <w:webHidden/>
+              </w:rPr>
+              <w:instrText xml:space="preserve"> PAGEREF _Toc89194862 \h </w:instrText>
+            </w:r>
+            <w:r>
+              <w:rPr>
+                <w:noProof/>
+                <w:webHidden/>
+              </w:rPr>
+            </w:r>
+            <w:r>
+              <w:rPr>
+                <w:noProof/>
+                <w:webHidden/>
+              </w:rPr>
+              <w:fldChar w:fldCharType="separate"/>
+            </w:r>
+            <w:r>
+              <w:rPr>
+                <w:noProof/>
+                <w:webHidden/>
+              </w:rPr>
+              <w:t>14</w:t>
+            </w:r>
+            <w:r>
+              <w:rPr>
+                <w:noProof/>
+                <w:webHidden/>
+              </w:rPr>
+              <w:fldChar w:fldCharType="end"/>
+            </w:r>
+          </w:hyperlink>
+        </w:p>
+        <w:p>
+          <w:pPr>
+            <w:pStyle w:val="Spistreci3"/>
+            <w:tabs>
+              <w:tab w:val="right" w:leader="dot" w:pos="9019"/>
+            </w:tabs>
+            <w:rPr>
+              <w:rFonts w:asciiTheme="minorHAnsi" w:eastAsiaTheme="minorEastAsia" w:hAnsiTheme="minorHAnsi" w:cstheme="minorBidi"/>
+              <w:noProof/>
+              <w:lang w:val="pl-PL"/>
+            </w:rPr>
+          </w:pPr>
+          <w:hyperlink w:anchor="_Toc89194863" w:history="1">
+            <w:r>
+              <w:rPr>
+                <w:rStyle w:val="Hipercze"/>
+                <w:noProof/>
+              </w:rPr>
+              <w:t>Stanowiska:</w:t>
+            </w:r>
+            <w:r>
+              <w:rPr>
+                <w:noProof/>
+                <w:webHidden/>
+              </w:rPr>
+              <w:tab/>
+            </w:r>
+            <w:r>
+              <w:rPr>
+                <w:noProof/>
+                <w:webHidden/>
+              </w:rPr>
+              <w:fldChar w:fldCharType="begin"/>
+            </w:r>
+            <w:r>
+              <w:rPr>
+                <w:noProof/>
+                <w:webHidden/>
+              </w:rPr>
+              <w:instrText xml:space="preserve"> PAGEREF _Toc89194863 \h </w:instrText>
+            </w:r>
+            <w:r>
+              <w:rPr>
+                <w:noProof/>
+                <w:webHidden/>
+              </w:rPr>
+            </w:r>
+            <w:r>
+              <w:rPr>
+                <w:noProof/>
+                <w:webHidden/>
+              </w:rPr>
+              <w:fldChar w:fldCharType="separate"/>
+            </w:r>
+            <w:r>
+              <w:rPr>
+                <w:noProof/>
+                <w:webHidden/>
+              </w:rPr>
+              <w:t>14</w:t>
+            </w:r>
+            <w:r>
+              <w:rPr>
+                <w:noProof/>
+                <w:webHidden/>
+              </w:rPr>
+              <w:fldChar w:fldCharType="end"/>
+            </w:r>
+          </w:hyperlink>
+        </w:p>
+        <w:p>
+          <w:pPr>
+            <w:pStyle w:val="Spistreci3"/>
+            <w:tabs>
+              <w:tab w:val="right" w:leader="dot" w:pos="9019"/>
+            </w:tabs>
+            <w:rPr>
+              <w:rFonts w:asciiTheme="minorHAnsi" w:eastAsiaTheme="minorEastAsia" w:hAnsiTheme="minorHAnsi" w:cstheme="minorBidi"/>
+              <w:noProof/>
+              <w:lang w:val="pl-PL"/>
+            </w:rPr>
+          </w:pPr>
+          <w:hyperlink w:anchor="_Toc89194864" w:history="1">
+            <w:r>
+              <w:rPr>
+                <w:rStyle w:val="Hipercze"/>
+                <w:noProof/>
+              </w:rPr>
+              <w:t>Wynagrodzenia:</w:t>
+            </w:r>
+            <w:r>
+              <w:rPr>
+                <w:noProof/>
+                <w:webHidden/>
+              </w:rPr>
+              <w:tab/>
+            </w:r>
+            <w:r>
+              <w:rPr>
+                <w:noProof/>
+                <w:webHidden/>
+              </w:rPr>
+              <w:fldChar w:fldCharType="begin"/>
+            </w:r>
+            <w:r>
+              <w:rPr>
+                <w:noProof/>
+                <w:webHidden/>
+              </w:rPr>
+              <w:instrText xml:space="preserve"> PAGEREF _Toc89194864 \h </w:instrText>
+            </w:r>
+            <w:r>
+              <w:rPr>
+                <w:noProof/>
+                <w:webHidden/>
+              </w:rPr>
+            </w:r>
+            <w:r>
+              <w:rPr>
+                <w:noProof/>
+                <w:webHidden/>
+              </w:rPr>
+              <w:fldChar w:fldCharType="separate"/>
+            </w:r>
+            <w:r>
+              <w:rPr>
+                <w:noProof/>
+                <w:webHidden/>
+              </w:rPr>
+              <w:t>14</w:t>
+            </w:r>
+            <w:r>
+              <w:rPr>
+                <w:noProof/>
+                <w:webHidden/>
+              </w:rPr>
+              <w:fldChar w:fldCharType="end"/>
+            </w:r>
+          </w:hyperlink>
+        </w:p>
+        <w:p>
+          <w:pPr>
+            <w:pStyle w:val="Spistreci3"/>
+            <w:tabs>
+              <w:tab w:val="right" w:leader="dot" w:pos="9019"/>
+            </w:tabs>
+            <w:rPr>
+              <w:rFonts w:asciiTheme="minorHAnsi" w:eastAsiaTheme="minorEastAsia" w:hAnsiTheme="minorHAnsi" w:cstheme="minorBidi"/>
+              <w:noProof/>
+              <w:lang w:val="pl-PL"/>
+            </w:rPr>
+          </w:pPr>
+          <w:hyperlink w:anchor="_Toc89194865" w:history="1">
+            <w:r>
+              <w:rPr>
+                <w:rStyle w:val="Hipercze"/>
+                <w:noProof/>
+              </w:rPr>
+              <w:t>Umowy:</w:t>
+            </w:r>
+            <w:r>
+              <w:rPr>
+                <w:noProof/>
+                <w:webHidden/>
+              </w:rPr>
+              <w:tab/>
+            </w:r>
+            <w:r>
+              <w:rPr>
+                <w:noProof/>
+                <w:webHidden/>
+              </w:rPr>
+              <w:fldChar w:fldCharType="begin"/>
+            </w:r>
+            <w:r>
+              <w:rPr>
+                <w:noProof/>
+                <w:webHidden/>
+              </w:rPr>
+              <w:instrText xml:space="preserve"> PAGEREF _Toc89194865 \h </w:instrText>
+            </w:r>
+            <w:r>
+              <w:rPr>
+                <w:noProof/>
+                <w:webHidden/>
+              </w:rPr>
+            </w:r>
+            <w:r>
+              <w:rPr>
+                <w:noProof/>
+                <w:webHidden/>
+              </w:rPr>
+              <w:fldChar w:fldCharType="separate"/>
+            </w:r>
+            <w:r>
+              <w:rPr>
+                <w:noProof/>
+                <w:webHidden/>
+              </w:rPr>
+              <w:t>14</w:t>
+            </w:r>
+            <w:r>
+              <w:rPr>
+                <w:noProof/>
+                <w:webHidden/>
+              </w:rPr>
+              <w:fldChar w:fldCharType="end"/>
+            </w:r>
+          </w:hyperlink>
+        </w:p>
+        <w:p>
+          <w:pPr>
+            <w:pStyle w:val="Spistreci3"/>
+            <w:tabs>
+              <w:tab w:val="right" w:leader="dot" w:pos="9019"/>
+            </w:tabs>
+            <w:rPr>
+              <w:rFonts w:asciiTheme="minorHAnsi" w:eastAsiaTheme="minorEastAsia" w:hAnsiTheme="minorHAnsi" w:cstheme="minorBidi"/>
+              <w:noProof/>
+              <w:lang w:val="pl-PL"/>
+            </w:rPr>
+          </w:pPr>
+          <w:hyperlink w:anchor="_Toc89194866" w:history="1">
+            <w:r>
+              <w:rPr>
+                <w:rStyle w:val="Hipercze"/>
+                <w:noProof/>
+              </w:rPr>
+              <w:t>Specjalizacje pracowników:</w:t>
+            </w:r>
+            <w:r>
+              <w:rPr>
+                <w:noProof/>
+                <w:webHidden/>
+              </w:rPr>
+              <w:tab/>
+            </w:r>
+            <w:r>
+              <w:rPr>
+                <w:noProof/>
+                <w:webHidden/>
+              </w:rPr>
+              <w:fldChar w:fldCharType="begin"/>
+            </w:r>
+            <w:r>
+              <w:rPr>
+                <w:noProof/>
+                <w:webHidden/>
+              </w:rPr>
+              <w:instrText xml:space="preserve"> PAGEREF _Toc89194866 \h </w:instrText>
+            </w:r>
+            <w:r>
+              <w:rPr>
+                <w:noProof/>
+                <w:webHidden/>
+              </w:rPr>
+            </w:r>
+            <w:r>
+              <w:rPr>
+                <w:noProof/>
+                <w:webHidden/>
+              </w:rPr>
+              <w:fldChar w:fldCharType="separate"/>
+            </w:r>
+            <w:r>
+              <w:rPr>
+                <w:noProof/>
+                <w:webHidden/>
+              </w:rPr>
+              <w:t>14</w:t>
+            </w:r>
+            <w:r>
+              <w:rPr>
+                <w:noProof/>
+                <w:webHidden/>
+              </w:rPr>
+              <w:fldChar w:fldCharType="end"/>
+            </w:r>
+          </w:hyperlink>
+        </w:p>
+        <w:p>
+          <w:pPr>
+            <w:pStyle w:val="Spistreci3"/>
+            <w:tabs>
+              <w:tab w:val="right" w:leader="dot" w:pos="9019"/>
+            </w:tabs>
+            <w:rPr>
+              <w:rFonts w:asciiTheme="minorHAnsi" w:eastAsiaTheme="minorEastAsia" w:hAnsiTheme="minorHAnsi" w:cstheme="minorBidi"/>
+              <w:noProof/>
+              <w:lang w:val="pl-PL"/>
+            </w:rPr>
+          </w:pPr>
+          <w:hyperlink w:anchor="_Toc89194867" w:history="1">
+            <w:r>
+              <w:rPr>
+                <w:rStyle w:val="Hipercze"/>
+                <w:noProof/>
+              </w:rPr>
+              <w:t>Klienci:</w:t>
+            </w:r>
+            <w:r>
+              <w:rPr>
+                <w:noProof/>
+                <w:webHidden/>
+              </w:rPr>
+              <w:tab/>
+            </w:r>
+            <w:r>
+              <w:rPr>
+                <w:noProof/>
+                <w:webHidden/>
+              </w:rPr>
+              <w:fldChar w:fldCharType="begin"/>
+            </w:r>
+            <w:r>
+              <w:rPr>
+                <w:noProof/>
+                <w:webHidden/>
+              </w:rPr>
+              <w:instrText xml:space="preserve"> PAGEREF _Toc89194867 \h </w:instrText>
+            </w:r>
+            <w:r>
+              <w:rPr>
+                <w:noProof/>
+                <w:webHidden/>
+              </w:rPr>
+            </w:r>
+            <w:r>
+              <w:rPr>
+                <w:noProof/>
+                <w:webHidden/>
+              </w:rPr>
+              <w:fldChar w:fldCharType="separate"/>
+            </w:r>
+            <w:r>
+              <w:rPr>
+                <w:noProof/>
+                <w:webHidden/>
+              </w:rPr>
+              <w:t>15</w:t>
+            </w:r>
+            <w:r>
+              <w:rPr>
+                <w:noProof/>
+                <w:webHidden/>
+              </w:rPr>
+              <w:fldChar w:fldCharType="end"/>
+            </w:r>
+          </w:hyperlink>
+        </w:p>
+        <w:p>
+          <w:pPr>
+            <w:pStyle w:val="Spistreci3"/>
+            <w:tabs>
+              <w:tab w:val="right" w:leader="dot" w:pos="9019"/>
+            </w:tabs>
+            <w:rPr>
+              <w:rFonts w:asciiTheme="minorHAnsi" w:eastAsiaTheme="minorEastAsia" w:hAnsiTheme="minorHAnsi" w:cstheme="minorBidi"/>
+              <w:noProof/>
+              <w:lang w:val="pl-PL"/>
+            </w:rPr>
+          </w:pPr>
+          <w:hyperlink w:anchor="_Toc89194868" w:history="1">
+            <w:r>
+              <w:rPr>
+                <w:rStyle w:val="Hipercze"/>
+                <w:noProof/>
+              </w:rPr>
+              <w:t>DziałkiBudowlane:</w:t>
+            </w:r>
+            <w:r>
+              <w:rPr>
+                <w:noProof/>
+                <w:webHidden/>
+              </w:rPr>
+              <w:tab/>
+            </w:r>
+            <w:r>
+              <w:rPr>
+                <w:noProof/>
+                <w:webHidden/>
+              </w:rPr>
+              <w:fldChar w:fldCharType="begin"/>
+            </w:r>
+            <w:r>
+              <w:rPr>
+                <w:noProof/>
+                <w:webHidden/>
+              </w:rPr>
+              <w:instrText xml:space="preserve"> PAGEREF _Toc89194868 \h </w:instrText>
+            </w:r>
+            <w:r>
+              <w:rPr>
+                <w:noProof/>
+                <w:webHidden/>
+              </w:rPr>
+            </w:r>
+            <w:r>
+              <w:rPr>
+                <w:noProof/>
+                <w:webHidden/>
+              </w:rPr>
+              <w:fldChar w:fldCharType="separate"/>
+            </w:r>
+            <w:r>
+              <w:rPr>
+                <w:noProof/>
+                <w:webHidden/>
+              </w:rPr>
+              <w:t>15</w:t>
+            </w:r>
+            <w:r>
+              <w:rPr>
+                <w:noProof/>
+                <w:webHidden/>
+              </w:rPr>
+              <w:fldChar w:fldCharType="end"/>
+            </w:r>
+          </w:hyperlink>
+        </w:p>
+        <w:p>
+          <w:pPr>
+            <w:pStyle w:val="Spistreci3"/>
+            <w:tabs>
+              <w:tab w:val="right" w:leader="dot" w:pos="9019"/>
+            </w:tabs>
+            <w:rPr>
+              <w:rFonts w:asciiTheme="minorHAnsi" w:eastAsiaTheme="minorEastAsia" w:hAnsiTheme="minorHAnsi" w:cstheme="minorBidi"/>
+              <w:noProof/>
+              <w:lang w:val="pl-PL"/>
+            </w:rPr>
+          </w:pPr>
+          <w:hyperlink w:anchor="_Toc89194869" w:history="1">
+            <w:r>
+              <w:rPr>
+                <w:rStyle w:val="Hipercze"/>
+                <w:noProof/>
+              </w:rPr>
+              <w:t>DomyJednorodzinne:</w:t>
+            </w:r>
+            <w:r>
+              <w:rPr>
+                <w:noProof/>
+                <w:webHidden/>
+              </w:rPr>
+              <w:tab/>
+            </w:r>
+            <w:r>
+              <w:rPr>
+                <w:noProof/>
+                <w:webHidden/>
+              </w:rPr>
+              <w:fldChar w:fldCharType="begin"/>
+            </w:r>
+            <w:r>
+              <w:rPr>
+                <w:noProof/>
+                <w:webHidden/>
+              </w:rPr>
+              <w:instrText xml:space="preserve"> PAGEREF _Toc89194869 \h </w:instrText>
+            </w:r>
+            <w:r>
+              <w:rPr>
+                <w:noProof/>
+                <w:webHidden/>
+              </w:rPr>
+            </w:r>
+            <w:r>
+              <w:rPr>
+                <w:noProof/>
+                <w:webHidden/>
+              </w:rPr>
+              <w:fldChar w:fldCharType="separate"/>
+            </w:r>
+            <w:r>
+              <w:rPr>
+                <w:noProof/>
+                <w:webHidden/>
+              </w:rPr>
+              <w:t>15</w:t>
+            </w:r>
+            <w:r>
+              <w:rPr>
+                <w:noProof/>
+                <w:webHidden/>
+              </w:rPr>
+              <w:fldChar w:fldCharType="end"/>
+            </w:r>
+          </w:hyperlink>
+        </w:p>
+        <w:p>
+          <w:pPr>
+            <w:pStyle w:val="Spistreci3"/>
+            <w:tabs>
+              <w:tab w:val="right" w:leader="dot" w:pos="9019"/>
+            </w:tabs>
+            <w:rPr>
+              <w:rFonts w:asciiTheme="minorHAnsi" w:eastAsiaTheme="minorEastAsia" w:hAnsiTheme="minorHAnsi" w:cstheme="minorBidi"/>
+              <w:noProof/>
+              <w:lang w:val="pl-PL"/>
+            </w:rPr>
+          </w:pPr>
+          <w:hyperlink w:anchor="_Toc89194870" w:history="1">
+            <w:r>
+              <w:rPr>
+                <w:rStyle w:val="Hipercze"/>
+                <w:noProof/>
+              </w:rPr>
+              <w:t>Bloki:</w:t>
+            </w:r>
+            <w:r>
+              <w:rPr>
+                <w:noProof/>
+                <w:webHidden/>
+              </w:rPr>
+              <w:tab/>
+            </w:r>
+            <w:r>
+              <w:rPr>
+                <w:noProof/>
+                <w:webHidden/>
+              </w:rPr>
+              <w:fldChar w:fldCharType="begin"/>
+            </w:r>
+            <w:r>
+              <w:rPr>
+                <w:noProof/>
+                <w:webHidden/>
+              </w:rPr>
+              <w:instrText xml:space="preserve"> PAGEREF _Toc89194870 \h </w:instrText>
+            </w:r>
+            <w:r>
+              <w:rPr>
+                <w:noProof/>
+                <w:webHidden/>
+              </w:rPr>
+            </w:r>
+            <w:r>
+              <w:rPr>
+                <w:noProof/>
+                <w:webHidden/>
+              </w:rPr>
+              <w:fldChar w:fldCharType="separate"/>
+            </w:r>
+            <w:r>
+              <w:rPr>
+                <w:noProof/>
+                <w:webHidden/>
+              </w:rPr>
+              <w:t>15</w:t>
+            </w:r>
+            <w:r>
+              <w:rPr>
+                <w:noProof/>
+                <w:webHidden/>
+              </w:rPr>
+              <w:fldChar w:fldCharType="end"/>
+            </w:r>
+          </w:hyperlink>
+        </w:p>
+        <w:p>
+          <w:pPr>
+            <w:pStyle w:val="Spistreci3"/>
+            <w:tabs>
+              <w:tab w:val="right" w:leader="dot" w:pos="9019"/>
+            </w:tabs>
+            <w:rPr>
+              <w:rFonts w:asciiTheme="minorHAnsi" w:eastAsiaTheme="minorEastAsia" w:hAnsiTheme="minorHAnsi" w:cstheme="minorBidi"/>
+              <w:noProof/>
+              <w:lang w:val="pl-PL"/>
+            </w:rPr>
+          </w:pPr>
+          <w:hyperlink w:anchor="_Toc89194871" w:history="1">
+            <w:r>
+              <w:rPr>
+                <w:rStyle w:val="Hipercze"/>
+                <w:noProof/>
+              </w:rPr>
+              <w:t>Mieszkania:</w:t>
+            </w:r>
+            <w:r>
+              <w:rPr>
+                <w:noProof/>
+                <w:webHidden/>
+              </w:rPr>
+              <w:tab/>
+            </w:r>
+            <w:r>
+              <w:rPr>
+                <w:noProof/>
+                <w:webHidden/>
+              </w:rPr>
+              <w:fldChar w:fldCharType="begin"/>
+            </w:r>
+            <w:r>
+              <w:rPr>
+                <w:noProof/>
+                <w:webHidden/>
+              </w:rPr>
+              <w:instrText xml:space="preserve"> PAGEREF _Toc89194871 \h </w:instrText>
+            </w:r>
+            <w:r>
+              <w:rPr>
+                <w:noProof/>
+                <w:webHidden/>
+              </w:rPr>
+            </w:r>
+            <w:r>
+              <w:rPr>
+                <w:noProof/>
+                <w:webHidden/>
+              </w:rPr>
+              <w:fldChar w:fldCharType="separate"/>
+            </w:r>
+            <w:r>
+              <w:rPr>
+                <w:noProof/>
+                <w:webHidden/>
+              </w:rPr>
+              <w:t>15</w:t>
             </w:r>
             <w:r>
               <w:rPr>
@@ -909,14 +2083,14 @@
               <w:lang w:val="pl-PL"/>
             </w:rPr>
           </w:pPr>
-          <w:hyperlink w:anchor="_Toc89036858" w:history="1">
+          <w:hyperlink w:anchor="_Toc89194872" w:history="1">
             <w:r>
               <w:rPr>
                 <w:rStyle w:val="Hipercze"/>
                 <w:b/>
                 <w:noProof/>
               </w:rPr>
-              <w:t>4.1. Usunięcie właściwości niekompatybilnych z modelem relacyjnym</w:t>
+              <w:t>4.3. Schemat ER na poziomie modelu logicznego</w:t>
             </w:r>
             <w:r>
               <w:rPr>
@@ -937,7 +2111,7 @@
                 <w:noProof/>
                 <w:webHidden/>
               </w:rPr>
-              <w:instrText xml:space="preserve"> PAGEREF _Toc89036858 \h </w:instrText>
+              <w:instrText xml:space="preserve"> PAGEREF _Toc89194872 \h </w:instrText>
             </w:r>
             <w:r>
               <w:rPr>
@@ -957,7 +2131,7 @@
                 <w:noProof/>
                 <w:webHidden/>
               </w:rPr>
-              <w:t>12</w:t>
+              <w:t>15</w:t>
             </w:r>
             <w:r>
               <w:rPr>
@@ -980,14 +2154,14 @@
               <w:lang w:val="pl-PL"/>
             </w:rPr>
           </w:pPr>
-          <w:hyperlink w:anchor="_Toc89036859" w:history="1">
+          <w:hyperlink w:anchor="_Toc89194873" w:history="1">
             <w:r>
               <w:rPr>
                 <w:rStyle w:val="Hipercze"/>
                 <w:b/>
                 <w:noProof/>
               </w:rPr>
-              <w:t>4.2. Proces normalizacji</w:t>
+              <w:t>4.4. Więzy integralności</w:t>
             </w:r>
             <w:r>
               <w:rPr>
@@ -1008,7 +2182,7 @@
                 <w:noProof/>
                 <w:webHidden/>
               </w:rPr>
-              <w:instrText xml:space="preserve"> PAGEREF _Toc89036859 \h </w:instrText>
+              <w:instrText xml:space="preserve"> PAGEREF _Toc89194873 \h </w:instrText>
             </w:r>
             <w:r>
               <w:rPr>
@@ -1028,7 +2202,7 @@
                 <w:noProof/>
                 <w:webHidden/>
               </w:rPr>
-              <w:t>13</w:t>
+              <w:t>15</w:t>
             </w:r>
             <w:r>
               <w:rPr>
@@ -1051,14 +2225,14 @@
               <w:lang w:val="pl-PL"/>
             </w:rPr>
           </w:pPr>
-          <w:hyperlink w:anchor="_Toc89036860" w:history="1">
+          <w:hyperlink w:anchor="_Toc89194874" w:history="1">
             <w:r>
               <w:rPr>
                 <w:rStyle w:val="Hipercze"/>
                 <w:b/>
                 <w:noProof/>
               </w:rPr>
-              <w:t>4.3. Schemat ER na poziomie modelu logicznego</w:t>
+              <w:t>4.5. Proces denormalizacji</w:t>
             </w:r>
             <w:r>
               <w:rPr>
@@ -1079,7 +2253,7 @@
                 <w:noProof/>
                 <w:webHidden/>
               </w:rPr>
-              <w:instrText xml:space="preserve"> PAGEREF _Toc89036860 \h </w:instrText>
+              <w:instrText xml:space="preserve"> PAGEREF _Toc89194874 \h </w:instrText>
             </w:r>
             <w:r>
               <w:rPr>
@@ -1100,148 +2274,6 @@
                 <w:webHidden/>
               </w:rPr>
               <w:t>15</w:t>
-            </w:r>
-            <w:r>
-              <w:rPr>
-                <w:noProof/>
-                <w:webHidden/>
-              </w:rPr>
-              <w:fldChar w:fldCharType="end"/>
-            </w:r>
-          </w:hyperlink>
-        </w:p>
-        <w:p>
-          <w:pPr>
-            <w:pStyle w:val="Spistreci1"/>
-            <w:tabs>
-              <w:tab w:val="right" w:leader="dot" w:pos="9019"/>
-            </w:tabs>
-            <w:rPr>
-              <w:rFonts w:asciiTheme="minorHAnsi" w:eastAsiaTheme="minorEastAsia" w:hAnsiTheme="minorHAnsi" w:cstheme="minorBidi"/>
-              <w:noProof/>
-              <w:lang w:val="pl-PL"/>
-            </w:rPr>
-          </w:pPr>
-          <w:hyperlink w:anchor="_Toc89036861" w:history="1">
-            <w:r>
-              <w:rPr>
-                <w:rStyle w:val="Hipercze"/>
-                <w:b/>
-                <w:noProof/>
-              </w:rPr>
-              <w:t>4.4. Więzy integralności</w:t>
-            </w:r>
-            <w:r>
-              <w:rPr>
-                <w:noProof/>
-                <w:webHidden/>
-              </w:rPr>
-              <w:tab/>
-            </w:r>
-            <w:r>
-              <w:rPr>
-                <w:noProof/>
-                <w:webHidden/>
-              </w:rPr>
-              <w:fldChar w:fldCharType="begin"/>
-            </w:r>
-            <w:r>
-              <w:rPr>
-                <w:noProof/>
-                <w:webHidden/>
-              </w:rPr>
-              <w:instrText xml:space="preserve"> PAGEREF _Toc89036861 \h </w:instrText>
-            </w:r>
-            <w:r>
-              <w:rPr>
-                <w:noProof/>
-                <w:webHidden/>
-              </w:rPr>
-            </w:r>
-            <w:r>
-              <w:rPr>
-                <w:noProof/>
-                <w:webHidden/>
-              </w:rPr>
-              <w:fldChar w:fldCharType="separate"/>
-            </w:r>
-            <w:r>
-              <w:rPr>
-                <w:noProof/>
-                <w:webHidden/>
-              </w:rPr>
-              <w:t>15</w:t>
-            </w:r>
-            <w:r>
-              <w:rPr>
-                <w:noProof/>
-                <w:webHidden/>
-              </w:rPr>
-              <w:fldChar w:fldCharType="end"/>
-            </w:r>
-          </w:hyperlink>
-        </w:p>
-        <w:p>
-          <w:pPr>
-            <w:pStyle w:val="Spistreci1"/>
-            <w:tabs>
-              <w:tab w:val="right" w:leader="dot" w:pos="9019"/>
-            </w:tabs>
-            <w:rPr>
-              <w:rFonts w:asciiTheme="minorHAnsi" w:eastAsiaTheme="minorEastAsia" w:hAnsiTheme="minorHAnsi" w:cstheme="minorBidi"/>
-              <w:noProof/>
-              <w:lang w:val="pl-PL"/>
-            </w:rPr>
-          </w:pPr>
-          <w:hyperlink w:anchor="_Toc89036862" w:history="1">
-            <w:r>
-              <w:rPr>
-                <w:rStyle w:val="Hipercze"/>
-                <w:b/>
-                <w:noProof/>
-              </w:rPr>
-              <w:t>4.5. Proces denormalizacji</w:t>
-            </w:r>
-            <w:r>
-              <w:rPr>
-                <w:noProof/>
-                <w:webHidden/>
-              </w:rPr>
-              <w:tab/>
-            </w:r>
-            <w:r>
-              <w:rPr>
-                <w:noProof/>
-                <w:webHidden/>
-              </w:rPr>
-              <w:fldChar w:fldCharType="begin"/>
-            </w:r>
-            <w:r>
-              <w:rPr>
-                <w:noProof/>
-                <w:webHidden/>
-              </w:rPr>
-              <w:instrText xml:space="preserve"> PAGEREF _Toc89036862 \h </w:instrText>
-            </w:r>
-            <w:r>
-              <w:rPr>
-                <w:noProof/>
-                <w:webHidden/>
-              </w:rPr>
-            </w:r>
-            <w:r>
-              <w:rPr>
-                <w:noProof/>
-                <w:webHidden/>
-              </w:rPr>
-              <w:fldChar w:fldCharType="separate"/>
-            </w:r>
-            <w:r>
-              <w:rPr>
-                <w:noProof/>
-                <w:webHidden/>
-              </w:rPr>
-              <w:t>16</w:t>
             </w:r>
             <w:r>
               <w:rPr>
@@ -1265,7 +2297,7 @@
               <w:lang w:val="pl-PL"/>
             </w:rPr>
           </w:pPr>
-          <w:hyperlink w:anchor="_Toc89036863" w:history="1">
+          <w:hyperlink w:anchor="_Toc89194875" w:history="1">
             <w:r>
               <w:rPr>
                 <w:rStyle w:val="Hipercze"/>
@@ -1309,7 +2341,287 @@
                 <w:noProof/>
                 <w:webHidden/>
               </w:rPr>
-              <w:instrText xml:space="preserve"> PAGEREF _Toc89036863 \h </w:instrText>
+              <w:instrText xml:space="preserve"> PAGEREF _Toc89194875 \h </w:instrText>
+            </w:r>
+            <w:r>
+              <w:rPr>
+                <w:noProof/>
+                <w:webHidden/>
+              </w:rPr>
+            </w:r>
+            <w:r>
+              <w:rPr>
+                <w:noProof/>
+                <w:webHidden/>
+              </w:rPr>
+              <w:fldChar w:fldCharType="separate"/>
+            </w:r>
+            <w:r>
+              <w:rPr>
+                <w:noProof/>
+                <w:webHidden/>
+              </w:rPr>
+              <w:t>17</w:t>
+            </w:r>
+            <w:r>
+              <w:rPr>
+                <w:noProof/>
+                <w:webHidden/>
+              </w:rPr>
+              <w:fldChar w:fldCharType="end"/>
+            </w:r>
+          </w:hyperlink>
+        </w:p>
+        <w:p>
+          <w:pPr>
+            <w:pStyle w:val="Spistreci2"/>
+            <w:tabs>
+              <w:tab w:val="right" w:leader="dot" w:pos="9019"/>
+            </w:tabs>
+            <w:rPr>
+              <w:rFonts w:asciiTheme="minorHAnsi" w:eastAsiaTheme="minorEastAsia" w:hAnsiTheme="minorHAnsi" w:cstheme="minorBidi"/>
+              <w:noProof/>
+              <w:lang w:val="pl-PL"/>
+            </w:rPr>
+          </w:pPr>
+          <w:hyperlink w:anchor="_Toc89194876" w:history="1">
+            <w:r>
+              <w:rPr>
+                <w:rStyle w:val="Hipercze"/>
+                <w:noProof/>
+              </w:rPr>
+              <w:t>5.1. Projekt transakcji i weryfikacja ich wykonalności</w:t>
+            </w:r>
+            <w:r>
+              <w:rPr>
+                <w:noProof/>
+                <w:webHidden/>
+              </w:rPr>
+              <w:tab/>
+            </w:r>
+            <w:r>
+              <w:rPr>
+                <w:noProof/>
+                <w:webHidden/>
+              </w:rPr>
+              <w:fldChar w:fldCharType="begin"/>
+            </w:r>
+            <w:r>
+              <w:rPr>
+                <w:noProof/>
+                <w:webHidden/>
+              </w:rPr>
+              <w:instrText xml:space="preserve"> PAGEREF _Toc89194876 \h </w:instrText>
+            </w:r>
+            <w:r>
+              <w:rPr>
+                <w:noProof/>
+                <w:webHidden/>
+              </w:rPr>
+            </w:r>
+            <w:r>
+              <w:rPr>
+                <w:noProof/>
+                <w:webHidden/>
+              </w:rPr>
+              <w:fldChar w:fldCharType="separate"/>
+            </w:r>
+            <w:r>
+              <w:rPr>
+                <w:noProof/>
+                <w:webHidden/>
+              </w:rPr>
+              <w:t>17</w:t>
+            </w:r>
+            <w:r>
+              <w:rPr>
+                <w:noProof/>
+                <w:webHidden/>
+              </w:rPr>
+              <w:fldChar w:fldCharType="end"/>
+            </w:r>
+          </w:hyperlink>
+        </w:p>
+        <w:p>
+          <w:pPr>
+            <w:pStyle w:val="Spistreci2"/>
+            <w:tabs>
+              <w:tab w:val="right" w:leader="dot" w:pos="9019"/>
+            </w:tabs>
+            <w:rPr>
+              <w:rFonts w:asciiTheme="minorHAnsi" w:eastAsiaTheme="minorEastAsia" w:hAnsiTheme="minorHAnsi" w:cstheme="minorBidi"/>
+              <w:noProof/>
+              <w:lang w:val="pl-PL"/>
+            </w:rPr>
+          </w:pPr>
+          <w:hyperlink w:anchor="_Toc89194877" w:history="1">
+            <w:r>
+              <w:rPr>
+                <w:rStyle w:val="Hipercze"/>
+                <w:noProof/>
+              </w:rPr>
+              <w:t>5.2. Strojenie bazy danych poprzez dobór indeksów</w:t>
+            </w:r>
+            <w:r>
+              <w:rPr>
+                <w:noProof/>
+                <w:webHidden/>
+              </w:rPr>
+              <w:tab/>
+            </w:r>
+            <w:r>
+              <w:rPr>
+                <w:noProof/>
+                <w:webHidden/>
+              </w:rPr>
+              <w:fldChar w:fldCharType="begin"/>
+            </w:r>
+            <w:r>
+              <w:rPr>
+                <w:noProof/>
+                <w:webHidden/>
+              </w:rPr>
+              <w:instrText xml:space="preserve"> PAGEREF _Toc89194877 \h </w:instrText>
+            </w:r>
+            <w:r>
+              <w:rPr>
+                <w:noProof/>
+                <w:webHidden/>
+              </w:rPr>
+            </w:r>
+            <w:r>
+              <w:rPr>
+                <w:noProof/>
+                <w:webHidden/>
+              </w:rPr>
+              <w:fldChar w:fldCharType="separate"/>
+            </w:r>
+            <w:r>
+              <w:rPr>
+                <w:noProof/>
+                <w:webHidden/>
+              </w:rPr>
+              <w:t>17</w:t>
+            </w:r>
+            <w:r>
+              <w:rPr>
+                <w:noProof/>
+                <w:webHidden/>
+              </w:rPr>
+              <w:fldChar w:fldCharType="end"/>
+            </w:r>
+          </w:hyperlink>
+        </w:p>
+        <w:p>
+          <w:pPr>
+            <w:pStyle w:val="Spistreci2"/>
+            <w:tabs>
+              <w:tab w:val="right" w:leader="dot" w:pos="9019"/>
+            </w:tabs>
+            <w:rPr>
+              <w:rFonts w:asciiTheme="minorHAnsi" w:eastAsiaTheme="minorEastAsia" w:hAnsiTheme="minorHAnsi" w:cstheme="minorBidi"/>
+              <w:noProof/>
+              <w:lang w:val="pl-PL"/>
+            </w:rPr>
+          </w:pPr>
+          <w:hyperlink w:anchor="_Toc89194878" w:history="1">
+            <w:r>
+              <w:rPr>
+                <w:rStyle w:val="Hipercze"/>
+                <w:noProof/>
+              </w:rPr>
+              <w:t>5.3. Skrypt SQL generujący bazę danych</w:t>
+            </w:r>
+            <w:r>
+              <w:rPr>
+                <w:noProof/>
+                <w:webHidden/>
+              </w:rPr>
+              <w:tab/>
+            </w:r>
+            <w:r>
+              <w:rPr>
+                <w:noProof/>
+                <w:webHidden/>
+              </w:rPr>
+              <w:fldChar w:fldCharType="begin"/>
+            </w:r>
+            <w:r>
+              <w:rPr>
+                <w:noProof/>
+                <w:webHidden/>
+              </w:rPr>
+              <w:instrText xml:space="preserve"> PAGEREF _Toc89194878 \h </w:instrText>
+            </w:r>
+            <w:r>
+              <w:rPr>
+                <w:noProof/>
+                <w:webHidden/>
+              </w:rPr>
+            </w:r>
+            <w:r>
+              <w:rPr>
+                <w:noProof/>
+                <w:webHidden/>
+              </w:rPr>
+              <w:fldChar w:fldCharType="separate"/>
+            </w:r>
+            <w:r>
+              <w:rPr>
+                <w:noProof/>
+                <w:webHidden/>
+              </w:rPr>
+              <w:t>17</w:t>
+            </w:r>
+            <w:r>
+              <w:rPr>
+                <w:noProof/>
+                <w:webHidden/>
+              </w:rPr>
+              <w:fldChar w:fldCharType="end"/>
+            </w:r>
+          </w:hyperlink>
+        </w:p>
+        <w:p>
+          <w:pPr>
+            <w:pStyle w:val="Spistreci2"/>
+            <w:tabs>
+              <w:tab w:val="right" w:leader="dot" w:pos="9019"/>
+            </w:tabs>
+            <w:rPr>
+              <w:rFonts w:asciiTheme="minorHAnsi" w:eastAsiaTheme="minorEastAsia" w:hAnsiTheme="minorHAnsi" w:cstheme="minorBidi"/>
+              <w:noProof/>
+              <w:lang w:val="pl-PL"/>
+            </w:rPr>
+          </w:pPr>
+          <w:hyperlink w:anchor="_Toc89194879" w:history="1">
+            <w:r>
+              <w:rPr>
+                <w:rStyle w:val="Hipercze"/>
+                <w:noProof/>
+              </w:rPr>
+              <w:t>5.4. Przykłady zapytań i poleceń SQL odnoszących się do bazy dany</w:t>
+            </w:r>
+            <w:r>
+              <w:rPr>
+                <w:noProof/>
+                <w:webHidden/>
+              </w:rPr>
+              <w:tab/>
+            </w:r>
+            <w:r>
+              <w:rPr>
+                <w:noProof/>
+                <w:webHidden/>
+              </w:rPr>
+              <w:fldChar w:fldCharType="begin"/>
+            </w:r>
+            <w:r>
+              <w:rPr>
+                <w:noProof/>
+                <w:webHidden/>
+              </w:rPr>
+              <w:instrText xml:space="preserve"> PAGEREF _Toc89194879 \h </w:instrText>
             </w:r>
             <w:r>
               <w:rPr>
@@ -1353,7 +2665,7 @@
               <w:lang w:val="pl-PL"/>
             </w:rPr>
           </w:pPr>
-          <w:hyperlink w:anchor="_Toc89036864" w:history="1">
+          <w:hyperlink w:anchor="_Toc89194880" w:history="1">
             <w:r>
               <w:rPr>
                 <w:rStyle w:val="Hipercze"/>
@@ -1376,6 +2688,234 @@
                 <w:b/>
                 <w:noProof/>
               </w:rPr>
+              <w:t>Załączniki</w:t>
+            </w:r>
+            <w:r>
+              <w:rPr>
+                <w:noProof/>
+                <w:webHidden/>
+              </w:rPr>
+              <w:tab/>
+            </w:r>
+            <w:r>
+              <w:rPr>
+                <w:noProof/>
+                <w:webHidden/>
+              </w:rPr>
+              <w:fldChar w:fldCharType="begin"/>
+            </w:r>
+            <w:r>
+              <w:rPr>
+                <w:noProof/>
+                <w:webHidden/>
+              </w:rPr>
+              <w:instrText xml:space="preserve"> PAGEREF _Toc89194880 \h </w:instrText>
+            </w:r>
+            <w:r>
+              <w:rPr>
+                <w:noProof/>
+                <w:webHidden/>
+              </w:rPr>
+            </w:r>
+            <w:r>
+              <w:rPr>
+                <w:noProof/>
+                <w:webHidden/>
+              </w:rPr>
+              <w:fldChar w:fldCharType="separate"/>
+            </w:r>
+            <w:r>
+              <w:rPr>
+                <w:noProof/>
+                <w:webHidden/>
+              </w:rPr>
+              <w:t>17</w:t>
+            </w:r>
+            <w:r>
+              <w:rPr>
+                <w:noProof/>
+                <w:webHidden/>
+              </w:rPr>
+              <w:fldChar w:fldCharType="end"/>
+            </w:r>
+          </w:hyperlink>
+        </w:p>
+        <w:p>
+          <w:pPr>
+            <w:pStyle w:val="Spistreci1"/>
+            <w:tabs>
+              <w:tab w:val="right" w:leader="dot" w:pos="9019"/>
+            </w:tabs>
+            <w:rPr>
+              <w:rFonts w:asciiTheme="minorHAnsi" w:eastAsiaTheme="minorEastAsia" w:hAnsiTheme="minorHAnsi" w:cstheme="minorBidi"/>
+              <w:noProof/>
+              <w:lang w:val="pl-PL"/>
+            </w:rPr>
+          </w:pPr>
+          <w:hyperlink w:anchor="_Toc89194881" w:history="1">
+            <w:r>
+              <w:rPr>
+                <w:rStyle w:val="Hipercze"/>
+                <w:noProof/>
+              </w:rPr>
+              <w:t>6.1. Załącznik 1: zal_1_model_konceptualny.png</w:t>
+            </w:r>
+            <w:r>
+              <w:rPr>
+                <w:noProof/>
+                <w:webHidden/>
+              </w:rPr>
+              <w:tab/>
+            </w:r>
+            <w:r>
+              <w:rPr>
+                <w:noProof/>
+                <w:webHidden/>
+              </w:rPr>
+              <w:fldChar w:fldCharType="begin"/>
+            </w:r>
+            <w:r>
+              <w:rPr>
+                <w:noProof/>
+                <w:webHidden/>
+              </w:rPr>
+              <w:instrText xml:space="preserve"> PAGEREF _Toc89194881 \h </w:instrText>
+            </w:r>
+            <w:r>
+              <w:rPr>
+                <w:noProof/>
+                <w:webHidden/>
+              </w:rPr>
+            </w:r>
+            <w:r>
+              <w:rPr>
+                <w:noProof/>
+                <w:webHidden/>
+              </w:rPr>
+              <w:fldChar w:fldCharType="separate"/>
+            </w:r>
+            <w:r>
+              <w:rPr>
+                <w:noProof/>
+                <w:webHidden/>
+              </w:rPr>
+              <w:t>17</w:t>
+            </w:r>
+            <w:r>
+              <w:rPr>
+                <w:noProof/>
+                <w:webHidden/>
+              </w:rPr>
+              <w:fldChar w:fldCharType="end"/>
+            </w:r>
+          </w:hyperlink>
+        </w:p>
+        <w:p>
+          <w:pPr>
+            <w:pStyle w:val="Spistreci1"/>
+            <w:tabs>
+              <w:tab w:val="right" w:leader="dot" w:pos="9019"/>
+            </w:tabs>
+            <w:rPr>
+              <w:rFonts w:asciiTheme="minorHAnsi" w:eastAsiaTheme="minorEastAsia" w:hAnsiTheme="minorHAnsi" w:cstheme="minorBidi"/>
+              <w:noProof/>
+              <w:lang w:val="pl-PL"/>
+            </w:rPr>
+          </w:pPr>
+          <w:hyperlink w:anchor="_Toc89194882" w:history="1">
+            <w:r>
+              <w:rPr>
+                <w:rStyle w:val="Hipercze"/>
+                <w:noProof/>
+              </w:rPr>
+              <w:t>6.2. Załącznik 2: zal_2_model_logiczny.png</w:t>
+            </w:r>
+            <w:r>
+              <w:rPr>
+                <w:noProof/>
+                <w:webHidden/>
+              </w:rPr>
+              <w:tab/>
+            </w:r>
+            <w:r>
+              <w:rPr>
+                <w:noProof/>
+                <w:webHidden/>
+              </w:rPr>
+              <w:fldChar w:fldCharType="begin"/>
+            </w:r>
+            <w:r>
+              <w:rPr>
+                <w:noProof/>
+                <w:webHidden/>
+              </w:rPr>
+              <w:instrText xml:space="preserve"> PAGEREF _Toc89194882 \h </w:instrText>
+            </w:r>
+            <w:r>
+              <w:rPr>
+                <w:noProof/>
+                <w:webHidden/>
+              </w:rPr>
+            </w:r>
+            <w:r>
+              <w:rPr>
+                <w:noProof/>
+                <w:webHidden/>
+              </w:rPr>
+              <w:fldChar w:fldCharType="separate"/>
+            </w:r>
+            <w:r>
+              <w:rPr>
+                <w:noProof/>
+                <w:webHidden/>
+              </w:rPr>
+              <w:t>19</w:t>
+            </w:r>
+            <w:r>
+              <w:rPr>
+                <w:noProof/>
+                <w:webHidden/>
+              </w:rPr>
+              <w:fldChar w:fldCharType="end"/>
+            </w:r>
+          </w:hyperlink>
+        </w:p>
+        <w:p>
+          <w:pPr>
+            <w:pStyle w:val="Spistreci1"/>
+            <w:tabs>
+              <w:tab w:val="left" w:pos="440"/>
+              <w:tab w:val="right" w:leader="dot" w:pos="9019"/>
+            </w:tabs>
+            <w:rPr>
+              <w:rFonts w:asciiTheme="minorHAnsi" w:eastAsiaTheme="minorEastAsia" w:hAnsiTheme="minorHAnsi" w:cstheme="minorBidi"/>
+              <w:noProof/>
+              <w:lang w:val="pl-PL"/>
+            </w:rPr>
+          </w:pPr>
+          <w:hyperlink w:anchor="_Toc89194883" w:history="1">
+            <w:r>
+              <w:rPr>
+                <w:rStyle w:val="Hipercze"/>
+                <w:b/>
+                <w:noProof/>
+              </w:rPr>
+              <w:t>7.</w:t>
+            </w:r>
+            <w:r>
+              <w:rPr>
+                <w:rFonts w:asciiTheme="minorHAnsi" w:eastAsiaTheme="minorEastAsia" w:hAnsiTheme="minorHAnsi" w:cstheme="minorBidi"/>
+                <w:noProof/>
+                <w:lang w:val="pl-PL"/>
+              </w:rPr>
+              <w:tab/>
+            </w:r>
+            <w:r>
+              <w:rPr>
+                <w:rStyle w:val="Hipercze"/>
+                <w:b/>
+                <w:noProof/>
+              </w:rPr>
               <w:t>Bibliografia</w:t>
             </w:r>
             <w:r>
@@ -1397,7 +2937,7 @@
                 <w:noProof/>
                 <w:webHidden/>
               </w:rPr>
-              <w:instrText xml:space="preserve"> PAGEREF _Toc89036864 \h </w:instrText>
+              <w:instrText xml:space="preserve"> PAGEREF _Toc89194883 \h </w:instrText>
             </w:r>
             <w:r>
               <w:rPr>
@@ -1417,7 +2957,7 @@
                 <w:noProof/>
                 <w:webHidden/>
               </w:rPr>
-              <w:t>18</w:t>
+              <w:t>20</w:t>
             </w:r>
             <w:r>
               <w:rPr>
@@ -1463,7 +3003,7 @@
         </w:rPr>
       </w:pPr>
       <w:bookmarkStart w:id="0" w:name="_m3dgl21z8vy7" w:colFirst="0" w:colLast="0"/>
-      <w:bookmarkStart w:id="1" w:name="_Toc89036849"/>
+      <w:bookmarkStart w:id="1" w:name="_Toc89194846"/>
       <w:bookmarkEnd w:id="0"/>
       <w:r>
         <w:rPr>
@@ -1742,7 +3282,7 @@
         </w:rPr>
       </w:pPr>
       <w:bookmarkStart w:id="2" w:name="_dlggild0p7j6" w:colFirst="0" w:colLast="0"/>
-      <w:bookmarkStart w:id="3" w:name="_Toc89036850"/>
+      <w:bookmarkStart w:id="3" w:name="_Toc89194847"/>
       <w:bookmarkEnd w:id="2"/>
       <w:r>
         <w:rPr>
@@ -2426,7 +3966,7 @@
         </w:rPr>
       </w:pPr>
       <w:bookmarkStart w:id="4" w:name="_qmxj61c8e8o0" w:colFirst="0" w:colLast="0"/>
-      <w:bookmarkStart w:id="5" w:name="_Toc89036851"/>
+      <w:bookmarkStart w:id="5" w:name="_Toc89194848"/>
       <w:bookmarkEnd w:id="4"/>
       <w:r>
         <w:rPr>
@@ -2444,7 +3984,7 @@
       <w:pPr>
         <w:pStyle w:val="Nagwek2"/>
       </w:pPr>
-      <w:bookmarkStart w:id="6" w:name="_Toc89036852"/>
+      <w:bookmarkStart w:id="6" w:name="_Toc89194849"/>
       <w:r>
         <w:t>3.1. Definicja zbiorów encji określonych w projekcie oraz określenie atrybutów i ich dziedzin</w:t>
       </w:r>
@@ -9212,7 +10752,7 @@
       <w:pPr>
         <w:pStyle w:val="Nagwek2"/>
       </w:pPr>
-      <w:bookmarkStart w:id="8" w:name="_Toc89036853"/>
+      <w:bookmarkStart w:id="8" w:name="_Toc89194850"/>
       <w:r>
         <w:lastRenderedPageBreak/>
         <w:t>3.2. Ustalenie związków między encjami oraz ich typów</w:t>
@@ -11796,7 +13336,7 @@
       <w:pPr>
         <w:pStyle w:val="Nagwek2"/>
       </w:pPr>
-      <w:bookmarkStart w:id="9" w:name="_Toc89036854"/>
+      <w:bookmarkStart w:id="9" w:name="_Toc89194851"/>
       <w:r>
         <w:t>3.3. Klucze kandydujące i główne</w:t>
       </w:r>
@@ -13024,7 +14564,7 @@
       <w:pPr>
         <w:pStyle w:val="Nagwek2"/>
       </w:pPr>
-      <w:bookmarkStart w:id="10" w:name="_Toc89036855"/>
+      <w:bookmarkStart w:id="10" w:name="_Toc89194852"/>
       <w:r>
         <w:t>3.4. Schemat ER na poziomie konceptualnym</w:t>
       </w:r>
@@ -13097,7 +14637,7 @@
       <w:pPr>
         <w:pStyle w:val="Nagwek2"/>
       </w:pPr>
-      <w:bookmarkStart w:id="11" w:name="_Toc89036856"/>
+      <w:bookmarkStart w:id="11" w:name="_Toc89194853"/>
       <w:r>
         <w:t>3.5. Pułapki szczelinowe i wachlarzowe</w:t>
       </w:r>
@@ -13322,7 +14862,7 @@
         </w:rPr>
       </w:pPr>
       <w:bookmarkStart w:id="12" w:name="_udystyin0mmv" w:colFirst="0" w:colLast="0"/>
-      <w:bookmarkStart w:id="13" w:name="_Toc89036857"/>
+      <w:bookmarkStart w:id="13" w:name="_Toc89194854"/>
       <w:bookmarkEnd w:id="12"/>
       <w:r>
         <w:rPr>
@@ -13340,7 +14880,7 @@
         <w:pStyle w:val="Nagwek2"/>
       </w:pPr>
       <w:bookmarkStart w:id="14" w:name="_6rviipipjj0n" w:colFirst="0" w:colLast="0"/>
-      <w:bookmarkStart w:id="15" w:name="_Toc89036858"/>
+      <w:bookmarkStart w:id="15" w:name="_Toc89194855"/>
       <w:bookmarkEnd w:id="14"/>
       <w:r>
         <w:t>4.1. Usunięcie właściwości niekompatybilnych z modelem relacyjnym</w:t>
@@ -13802,7 +15342,7 @@
       <w:pPr>
         <w:pStyle w:val="Nagwek2"/>
       </w:pPr>
-      <w:bookmarkStart w:id="17" w:name="_Toc89036859"/>
+      <w:bookmarkStart w:id="17" w:name="_Toc89194856"/>
       <w:r>
         <w:lastRenderedPageBreak/>
         <w:t>4.2. Proces normalizacji</w:t>
@@ -13841,6 +15381,7 @@
       <w:pPr>
         <w:pStyle w:val="Nagwek3"/>
       </w:pPr>
+      <w:bookmarkStart w:id="18" w:name="_Toc89194857"/>
       <w:proofErr w:type="spellStart"/>
       <w:r>
         <w:t>SpółdzielnieMieszkaniowe</w:t>
@@ -13849,6 +15390,7 @@
       <w:r>
         <w:t>:</w:t>
       </w:r>
+      <w:bookmarkEnd w:id="18"/>
     </w:p>
     <w:p>
       <w:pPr>
@@ -13879,6 +15421,7 @@
       <w:pPr>
         <w:pStyle w:val="Nagwek3"/>
       </w:pPr>
+      <w:bookmarkStart w:id="19" w:name="_Toc89194858"/>
       <w:proofErr w:type="spellStart"/>
       <w:r>
         <w:t>StronyInternetowe</w:t>
@@ -13887,6 +15430,7 @@
       <w:r>
         <w:t>:</w:t>
       </w:r>
+      <w:bookmarkEnd w:id="19"/>
     </w:p>
     <w:p>
       <w:pPr>
@@ -13947,9 +15491,11 @@
       <w:pPr>
         <w:pStyle w:val="Nagwek3"/>
       </w:pPr>
+      <w:bookmarkStart w:id="20" w:name="_Toc89194859"/>
       <w:r>
         <w:t>Adresy:</w:t>
       </w:r>
+      <w:bookmarkEnd w:id="20"/>
     </w:p>
     <w:p>
       <w:pPr>
@@ -14028,6 +15574,7 @@
       <w:pPr>
         <w:pStyle w:val="Nagwek3"/>
       </w:pPr>
+      <w:bookmarkStart w:id="21" w:name="_Toc89194860"/>
       <w:proofErr w:type="spellStart"/>
       <w:r>
         <w:t>Zarzady</w:t>
@@ -14036,6 +15583,7 @@
       <w:r>
         <w:t>:</w:t>
       </w:r>
+      <w:bookmarkEnd w:id="21"/>
     </w:p>
     <w:p>
       <w:pPr>
@@ -14116,6 +15664,7 @@
       <w:pPr>
         <w:pStyle w:val="Nagwek3"/>
       </w:pPr>
+      <w:bookmarkStart w:id="22" w:name="_Toc89194861"/>
       <w:proofErr w:type="spellStart"/>
       <w:r>
         <w:lastRenderedPageBreak/>
@@ -14125,6 +15674,7 @@
       <w:r>
         <w:t>:</w:t>
       </w:r>
+      <w:bookmarkEnd w:id="22"/>
     </w:p>
     <w:p>
       <w:pPr>
@@ -14169,9 +15719,11 @@
       <w:pPr>
         <w:pStyle w:val="Nagwek3"/>
       </w:pPr>
+      <w:bookmarkStart w:id="23" w:name="_Toc89194862"/>
       <w:r>
         <w:t>Pracownicy:</w:t>
       </w:r>
+      <w:bookmarkEnd w:id="23"/>
     </w:p>
     <w:p>
       <w:pPr>
@@ -14242,9 +15794,11 @@
       <w:pPr>
         <w:pStyle w:val="Nagwek3"/>
       </w:pPr>
+      <w:bookmarkStart w:id="24" w:name="_Toc89194863"/>
       <w:r>
         <w:t>Stanowiska:</w:t>
       </w:r>
+      <w:bookmarkEnd w:id="24"/>
     </w:p>
     <w:p>
       <w:pPr>
@@ -14275,9 +15829,11 @@
       <w:pPr>
         <w:pStyle w:val="Nagwek3"/>
       </w:pPr>
+      <w:bookmarkStart w:id="25" w:name="_Toc89194864"/>
       <w:r>
         <w:t>Wynagrodzenia:</w:t>
       </w:r>
+      <w:bookmarkEnd w:id="25"/>
     </w:p>
     <w:p>
       <w:pPr>
@@ -14308,9 +15864,11 @@
       <w:pPr>
         <w:pStyle w:val="Nagwek3"/>
       </w:pPr>
+      <w:bookmarkStart w:id="26" w:name="_Toc89194865"/>
       <w:r>
         <w:t>Umowy:</w:t>
       </w:r>
+      <w:bookmarkEnd w:id="26"/>
     </w:p>
     <w:p>
       <w:pPr>
@@ -14344,9 +15902,11 @@
           <w:b/>
         </w:rPr>
       </w:pPr>
+      <w:bookmarkStart w:id="27" w:name="_Toc89194866"/>
       <w:r>
         <w:t>Specjalizacje pracowników:</w:t>
       </w:r>
+      <w:bookmarkEnd w:id="27"/>
     </w:p>
     <w:p>
       <w:pPr>
@@ -14599,8 +16159,12 @@
       </w:pPr>
       <w:r>
         <w:br/>
+      </w:r>
+      <w:bookmarkStart w:id="28" w:name="_Toc89194867"/>
+      <w:r>
         <w:t>Klienci:</w:t>
       </w:r>
+      <w:bookmarkEnd w:id="28"/>
     </w:p>
     <w:p>
       <w:pPr>
@@ -14693,6 +16257,7 @@
       <w:pPr>
         <w:pStyle w:val="Nagwek3"/>
       </w:pPr>
+      <w:bookmarkStart w:id="29" w:name="_Toc89194868"/>
       <w:proofErr w:type="spellStart"/>
       <w:r>
         <w:t>DziałkiBudowlane</w:t>
@@ -14701,6 +16266,7 @@
       <w:r>
         <w:t>:</w:t>
       </w:r>
+      <w:bookmarkEnd w:id="29"/>
     </w:p>
     <w:p>
       <w:pPr>
@@ -14731,6 +16297,7 @@
       <w:pPr>
         <w:pStyle w:val="Nagwek3"/>
       </w:pPr>
+      <w:bookmarkStart w:id="30" w:name="_Toc89194869"/>
       <w:proofErr w:type="spellStart"/>
       <w:r>
         <w:t>DomyJednorodzinne</w:t>
@@ -14739,6 +16306,7 @@
       <w:r>
         <w:t>:</w:t>
       </w:r>
+      <w:bookmarkEnd w:id="30"/>
     </w:p>
     <w:p>
       <w:pPr>
@@ -14769,9 +16337,11 @@
       <w:pPr>
         <w:pStyle w:val="Nagwek3"/>
       </w:pPr>
+      <w:bookmarkStart w:id="31" w:name="_Toc89194870"/>
       <w:r>
         <w:t>Bloki:</w:t>
       </w:r>
+      <w:bookmarkEnd w:id="31"/>
     </w:p>
     <w:p>
       <w:pPr>
@@ -14802,9 +16372,11 @@
       <w:pPr>
         <w:pStyle w:val="Nagwek3"/>
       </w:pPr>
+      <w:bookmarkStart w:id="32" w:name="_Toc89194871"/>
       <w:r>
         <w:t>Mieszkania:</w:t>
       </w:r>
+      <w:bookmarkEnd w:id="32"/>
     </w:p>
     <w:p>
       <w:pPr>
@@ -14852,9 +16424,9 @@
           <w:szCs w:val="32"/>
         </w:rPr>
       </w:pPr>
-      <w:bookmarkStart w:id="18" w:name="_bi9zdyyrp45" w:colFirst="0" w:colLast="0"/>
-      <w:bookmarkStart w:id="19" w:name="_Toc89036860"/>
-      <w:bookmarkEnd w:id="18"/>
+      <w:bookmarkStart w:id="33" w:name="_bi9zdyyrp45" w:colFirst="0" w:colLast="0"/>
+      <w:bookmarkStart w:id="34" w:name="_Toc89194872"/>
+      <w:bookmarkEnd w:id="33"/>
       <w:r>
         <w:rPr>
           <w:b/>
@@ -14863,7 +16435,7 @@
         </w:rPr>
         <w:t>4.3. Schemat ER na poziomie modelu logicznego</w:t>
       </w:r>
-      <w:bookmarkEnd w:id="19"/>
+      <w:bookmarkEnd w:id="34"/>
     </w:p>
     <w:p/>
     <w:p>
@@ -14927,9 +16499,9 @@
           <w:szCs w:val="32"/>
         </w:rPr>
       </w:pPr>
-      <w:bookmarkStart w:id="20" w:name="_9fhiu0iaepc7" w:colFirst="0" w:colLast="0"/>
-      <w:bookmarkStart w:id="21" w:name="_Toc89036861"/>
-      <w:bookmarkEnd w:id="20"/>
+      <w:bookmarkStart w:id="35" w:name="_9fhiu0iaepc7" w:colFirst="0" w:colLast="0"/>
+      <w:bookmarkStart w:id="36" w:name="_Toc89194873"/>
+      <w:bookmarkEnd w:id="35"/>
       <w:r>
         <w:rPr>
           <w:b/>
@@ -14938,7 +16510,7 @@
         </w:rPr>
         <w:t>4.4. Więzy integralności</w:t>
       </w:r>
-      <w:bookmarkEnd w:id="21"/>
+      <w:bookmarkEnd w:id="36"/>
     </w:p>
     <w:p>
       <w:pPr>
@@ -14960,9 +16532,9 @@
           <w:szCs w:val="32"/>
         </w:rPr>
       </w:pPr>
-      <w:bookmarkStart w:id="22" w:name="_bly7jr3nd1jp" w:colFirst="0" w:colLast="0"/>
-      <w:bookmarkStart w:id="23" w:name="_Toc89036862"/>
-      <w:bookmarkEnd w:id="22"/>
+      <w:bookmarkStart w:id="37" w:name="_bly7jr3nd1jp" w:colFirst="0" w:colLast="0"/>
+      <w:bookmarkStart w:id="38" w:name="_Toc89194874"/>
+      <w:bookmarkEnd w:id="37"/>
       <w:r>
         <w:rPr>
           <w:b/>
@@ -14971,7 +16543,7 @@
         </w:rPr>
         <w:t>4.5. Proces denormalizacji</w:t>
       </w:r>
-      <w:bookmarkEnd w:id="23"/>
+      <w:bookmarkEnd w:id="38"/>
     </w:p>
     <w:p>
       <w:pPr>
@@ -15017,9 +16589,9 @@
           <w:szCs w:val="46"/>
         </w:rPr>
       </w:pPr>
-      <w:bookmarkStart w:id="24" w:name="_gw2uqe2fm4q4" w:colFirst="0" w:colLast="0"/>
-      <w:bookmarkStart w:id="25" w:name="_Toc89036863"/>
-      <w:bookmarkEnd w:id="24"/>
+      <w:bookmarkStart w:id="39" w:name="_gw2uqe2fm4q4" w:colFirst="0" w:colLast="0"/>
+      <w:bookmarkStart w:id="40" w:name="_Toc89194875"/>
+      <w:bookmarkEnd w:id="39"/>
       <w:r>
         <w:rPr>
           <w:b/>
@@ -15029,7 +16601,7 @@
         <w:lastRenderedPageBreak/>
         <w:t>Model fizyczny</w:t>
       </w:r>
-      <w:bookmarkEnd w:id="25"/>
+      <w:bookmarkEnd w:id="40"/>
     </w:p>
     <w:p/>
     <w:p>
@@ -15061,9 +16633,11 @@
       <w:pPr>
         <w:pStyle w:val="Nagwek2"/>
       </w:pPr>
+      <w:bookmarkStart w:id="41" w:name="_Toc89194876"/>
       <w:r>
         <w:t>5.1. Projekt transakcji i weryfikacja ich wykonalności</w:t>
       </w:r>
+      <w:bookmarkEnd w:id="41"/>
     </w:p>
     <w:p>
       <w:pPr>
@@ -15078,9 +16652,11 @@
       <w:pPr>
         <w:pStyle w:val="Nagwek2"/>
       </w:pPr>
+      <w:bookmarkStart w:id="42" w:name="_Toc89194877"/>
       <w:r>
         <w:t>5.2. Strojenie bazy danych poprzez dobór indeksów</w:t>
       </w:r>
+      <w:bookmarkEnd w:id="42"/>
     </w:p>
     <w:p>
       <w:pPr>
@@ -15095,9 +16671,11 @@
       <w:pPr>
         <w:pStyle w:val="Nagwek2"/>
       </w:pPr>
+      <w:bookmarkStart w:id="43" w:name="_Toc89194878"/>
       <w:r>
         <w:t>5.3. Skrypt SQL generujący bazę danych</w:t>
       </w:r>
+      <w:bookmarkEnd w:id="43"/>
     </w:p>
     <w:p>
       <w:pPr>
@@ -15112,24 +16690,26 @@
       <w:pPr>
         <w:pStyle w:val="Nagwek2"/>
       </w:pPr>
+      <w:bookmarkStart w:id="44" w:name="_Toc89194879"/>
       <w:r>
         <w:t>5.4. Przykłady zapytań i poleceń SQL odnoszących się do bazy dany</w:t>
       </w:r>
-    </w:p>
-    <w:p>
-      <w:pPr>
-        <w:rPr>
-          <w:b/>
-          <w:sz w:val="32"/>
-          <w:szCs w:val="32"/>
-        </w:rPr>
-      </w:pPr>
-    </w:p>
-    <w:p>
-      <w:r>
-        <w:br w:type="page"/>
-      </w:r>
-    </w:p>
+      <w:bookmarkEnd w:id="44"/>
+    </w:p>
+    <w:p/>
+    <w:p/>
+    <w:p/>
+    <w:p/>
+    <w:p/>
+    <w:p/>
+    <w:p/>
+    <w:p/>
+    <w:p/>
+    <w:p/>
+    <w:p/>
+    <w:p/>
+    <w:p/>
+    <w:p/>
     <w:p>
       <w:pPr>
         <w:pStyle w:val="Nagwek1"/>
@@ -15146,20 +16726,341 @@
           <w:szCs w:val="46"/>
         </w:rPr>
       </w:pPr>
-      <w:bookmarkStart w:id="26" w:name="_y9u9lqygimkx" w:colFirst="0" w:colLast="0"/>
-      <w:bookmarkStart w:id="27" w:name="_Toc89036864"/>
-      <w:bookmarkEnd w:id="26"/>
+      <w:bookmarkStart w:id="45" w:name="_Toc89194880"/>
       <w:r>
         <w:rPr>
           <w:b/>
           <w:sz w:val="46"/>
           <w:szCs w:val="46"/>
         </w:rPr>
+        <w:t>Załączniki</w:t>
+      </w:r>
+      <w:bookmarkEnd w:id="45"/>
+    </w:p>
+    <w:p>
+      <w:pPr>
+        <w:pStyle w:val="Nagwek1"/>
+        <w:keepNext w:val="0"/>
+        <w:keepLines w:val="0"/>
+        <w:spacing w:before="480"/>
+        <w:ind w:left="360"/>
+        <w:rPr>
+          <w:b/>
+        </w:rPr>
+      </w:pPr>
+      <w:bookmarkStart w:id="46" w:name="_Toc89194881"/>
+      <w:r>
+        <w:rPr>
+          <w:sz w:val="32"/>
+          <w:szCs w:val="32"/>
+        </w:rPr>
+        <w:t>6.1. Załącznik 1: zal_1_model_konceptualny.png</w:t>
+      </w:r>
+      <w:bookmarkEnd w:id="46"/>
+    </w:p>
+    <w:p>
+      <w:pPr>
+        <w:jc w:val="center"/>
+        <w:rPr>
+          <w:b/>
+          <w:sz w:val="32"/>
+          <w:szCs w:val="32"/>
+        </w:rPr>
+      </w:pPr>
+      <w:r>
+        <w:rPr>
+          <w:b/>
+          <w:noProof/>
+          <w:sz w:val="32"/>
+          <w:szCs w:val="32"/>
+        </w:rPr>
         <w:lastRenderedPageBreak/>
-        <w:t>Bibliografia</w:t>
-      </w:r>
-      <w:bookmarkEnd w:id="27"/>
-    </w:p>
+        <w:drawing>
+          <wp:inline distT="0" distB="0" distL="0" distR="0" wp14:anchorId="500761C9" wp14:editId="38BC2B64">
+            <wp:extent cx="4504267" cy="9556415"/>
+            <wp:effectExtent l="0" t="0" r="0" b="6985"/>
+            <wp:docPr id="8" name="Obraz 8"/>
+            <wp:cNvGraphicFramePr>
+              <a:graphicFrameLocks xmlns:a="http://schemas.openxmlformats.org/drawingml/2006/main" noChangeAspect="1"/>
+            </wp:cNvGraphicFramePr>
+            <a:graphic xmlns:a="http://schemas.openxmlformats.org/drawingml/2006/main">
+              <a:graphicData uri="http://schemas.openxmlformats.org/drawingml/2006/picture">
+                <pic:pic xmlns:pic="http://schemas.openxmlformats.org/drawingml/2006/picture">
+                  <pic:nvPicPr>
+                    <pic:cNvPr id="8" name="Obraz 8"/>
+                    <pic:cNvPicPr/>
+                  </pic:nvPicPr>
+                  <pic:blipFill>
+                    <a:blip r:embed="rId9">
+                      <a:extLst>
+                        <a:ext uri="{28A0092B-C50C-407E-A947-70E740481C1C}">
+                          <a14:useLocalDpi xmlns:a14="http://schemas.microsoft.com/office/drawing/2010/main" val="0"/>
+                        </a:ext>
+                      </a:extLst>
+                    </a:blip>
+                    <a:stretch>
+                      <a:fillRect/>
+                    </a:stretch>
+                  </pic:blipFill>
+                  <pic:spPr>
+                    <a:xfrm>
+                      <a:off x="0" y="0"/>
+                      <a:ext cx="4508590" cy="9565587"/>
+                    </a:xfrm>
+                    <a:prstGeom prst="rect">
+                      <a:avLst/>
+                    </a:prstGeom>
+                  </pic:spPr>
+                </pic:pic>
+              </a:graphicData>
+            </a:graphic>
+          </wp:inline>
+        </w:drawing>
+      </w:r>
+    </w:p>
+    <w:p>
+      <w:pPr>
+        <w:pStyle w:val="Nagwek1"/>
+        <w:keepNext w:val="0"/>
+        <w:keepLines w:val="0"/>
+        <w:spacing w:before="480"/>
+        <w:ind w:left="360"/>
+        <w:rPr>
+          <w:sz w:val="32"/>
+          <w:szCs w:val="32"/>
+        </w:rPr>
+      </w:pPr>
+      <w:bookmarkStart w:id="47" w:name="_Toc89194882"/>
+      <w:r>
+        <w:rPr>
+          <w:sz w:val="32"/>
+          <w:szCs w:val="32"/>
+        </w:rPr>
+        <w:lastRenderedPageBreak/>
+        <w:t>6.</w:t>
+      </w:r>
+      <w:r>
+        <w:rPr>
+          <w:sz w:val="32"/>
+          <w:szCs w:val="32"/>
+        </w:rPr>
+        <w:t>2</w:t>
+      </w:r>
+      <w:r>
+        <w:rPr>
+          <w:sz w:val="32"/>
+          <w:szCs w:val="32"/>
+        </w:rPr>
+        <w:t xml:space="preserve">. Załącznik </w:t>
+      </w:r>
+      <w:r>
+        <w:rPr>
+          <w:sz w:val="32"/>
+          <w:szCs w:val="32"/>
+        </w:rPr>
+        <w:t>2</w:t>
+      </w:r>
+      <w:r>
+        <w:rPr>
+          <w:sz w:val="32"/>
+          <w:szCs w:val="32"/>
+        </w:rPr>
+        <w:t>: zal_</w:t>
+      </w:r>
+      <w:r>
+        <w:rPr>
+          <w:sz w:val="32"/>
+          <w:szCs w:val="32"/>
+        </w:rPr>
+        <w:t>2</w:t>
+      </w:r>
+      <w:r>
+        <w:rPr>
+          <w:sz w:val="32"/>
+          <w:szCs w:val="32"/>
+        </w:rPr>
+        <w:t>_model_</w:t>
+      </w:r>
+      <w:r>
+        <w:rPr>
+          <w:sz w:val="32"/>
+          <w:szCs w:val="32"/>
+        </w:rPr>
+        <w:t>logiczny</w:t>
+      </w:r>
+      <w:r>
+        <w:rPr>
+          <w:sz w:val="32"/>
+          <w:szCs w:val="32"/>
+        </w:rPr>
+        <w:t>.png</w:t>
+      </w:r>
+      <w:bookmarkEnd w:id="47"/>
+    </w:p>
+    <w:p/>
+    <w:p/>
+    <w:p/>
+    <w:p/>
+    <w:p/>
+    <w:p/>
+    <w:p/>
+    <w:p/>
+    <w:p/>
+    <w:p/>
+    <w:p/>
+    <w:p/>
+    <w:p/>
+    <w:p/>
+    <w:p/>
+    <w:p/>
+    <w:p/>
+    <w:p/>
+    <w:p/>
+    <w:p/>
+    <w:p/>
+    <w:p/>
+    <w:p/>
+    <w:p/>
+    <w:p/>
+    <w:p/>
+    <w:p/>
+    <w:p/>
+    <w:p/>
+    <w:p/>
+    <w:p/>
+    <w:p/>
+    <w:p/>
+    <w:p/>
+    <w:p/>
+    <w:p/>
+    <w:p/>
+    <w:p/>
+    <w:p/>
+    <w:p/>
+    <w:p/>
+    <w:p/>
+    <w:p/>
+    <w:p/>
+    <w:p/>
+    <w:p/>
+    <w:p>
+      <w:r>
+        <w:rPr>
+          <w:b/>
+          <w:noProof/>
+          <w:sz w:val="32"/>
+          <w:szCs w:val="32"/>
+        </w:rPr>
+        <w:lastRenderedPageBreak/>
+        <w:drawing>
+          <wp:anchor distT="0" distB="0" distL="114300" distR="114300" simplePos="0" relativeHeight="251658240" behindDoc="0" locked="0" layoutInCell="1" allowOverlap="1" wp14:anchorId="00A03CE8" wp14:editId="5F8A53CF">
+            <wp:simplePos x="0" y="0"/>
+            <wp:positionH relativeFrom="margin">
+              <wp:posOffset>-209933</wp:posOffset>
+            </wp:positionH>
+            <wp:positionV relativeFrom="paragraph">
+              <wp:posOffset>-815585</wp:posOffset>
+            </wp:positionV>
+            <wp:extent cx="6082283" cy="10568584"/>
+            <wp:effectExtent l="0" t="0" r="0" b="4445"/>
+            <wp:wrapNone/>
+            <wp:docPr id="4" name="Obraz 4"/>
+            <wp:cNvGraphicFramePr>
+              <a:graphicFrameLocks xmlns:a="http://schemas.openxmlformats.org/drawingml/2006/main" noChangeAspect="1"/>
+            </wp:cNvGraphicFramePr>
+            <a:graphic xmlns:a="http://schemas.openxmlformats.org/drawingml/2006/main">
+              <a:graphicData uri="http://schemas.openxmlformats.org/drawingml/2006/picture">
+                <pic:pic xmlns:pic="http://schemas.openxmlformats.org/drawingml/2006/picture">
+                  <pic:nvPicPr>
+                    <pic:cNvPr id="4" name="Obraz 4"/>
+                    <pic:cNvPicPr/>
+                  </pic:nvPicPr>
+                  <pic:blipFill>
+                    <a:blip r:embed="rId10">
+                      <a:extLst>
+                        <a:ext uri="{28A0092B-C50C-407E-A947-70E740481C1C}">
+                          <a14:useLocalDpi xmlns:a14="http://schemas.microsoft.com/office/drawing/2010/main" val="0"/>
+                        </a:ext>
+                      </a:extLst>
+                    </a:blip>
+                    <a:stretch>
+                      <a:fillRect/>
+                    </a:stretch>
+                  </pic:blipFill>
+                  <pic:spPr>
+                    <a:xfrm>
+                      <a:off x="0" y="0"/>
+                      <a:ext cx="6082283" cy="10568584"/>
+                    </a:xfrm>
+                    <a:prstGeom prst="rect">
+                      <a:avLst/>
+                    </a:prstGeom>
+                  </pic:spPr>
+                </pic:pic>
+              </a:graphicData>
+            </a:graphic>
+            <wp14:sizeRelH relativeFrom="page">
+              <wp14:pctWidth>0</wp14:pctWidth>
+            </wp14:sizeRelH>
+            <wp14:sizeRelV relativeFrom="page">
+              <wp14:pctHeight>0</wp14:pctHeight>
+            </wp14:sizeRelV>
+          </wp:anchor>
+        </w:drawing>
+      </w:r>
+    </w:p>
+    <w:p/>
+    <w:p/>
+    <w:p/>
+    <w:p/>
+    <w:p/>
+    <w:p/>
+    <w:p/>
+    <w:p/>
+    <w:p>
+      <w:pPr>
+        <w:rPr>
+          <w:b/>
+          <w:sz w:val="32"/>
+          <w:szCs w:val="32"/>
+        </w:rPr>
+      </w:pPr>
+    </w:p>
+    <w:p/>
+    <w:p/>
+    <w:p/>
+    <w:p/>
+    <w:p/>
+    <w:p/>
+    <w:p/>
+    <w:p/>
+    <w:p/>
+    <w:p/>
+    <w:p/>
+    <w:p/>
+    <w:p/>
+    <w:p/>
+    <w:p/>
+    <w:p/>
+    <w:p/>
+    <w:p/>
+    <w:p/>
+    <w:p/>
+    <w:p/>
+    <w:p/>
+    <w:p/>
+    <w:p/>
+    <w:p/>
+    <w:p/>
+    <w:p/>
+    <w:p/>
+    <w:p/>
+    <w:p/>
+    <w:p/>
+    <w:p/>
+    <w:p/>
+    <w:p/>
+    <w:p/>
     <w:p>
       <w:pPr>
         <w:pStyle w:val="Nagwek1"/>
@@ -15167,49 +17068,52 @@
         <w:keepLines w:val="0"/>
         <w:numPr>
           <w:ilvl w:val="0"/>
-          <w:numId w:val="8"/>
+          <w:numId w:val="2"/>
         </w:numPr>
         <w:spacing w:before="480"/>
         <w:rPr>
-          <w:sz w:val="22"/>
-          <w:szCs w:val="22"/>
-        </w:rPr>
-      </w:pPr>
-      <w:bookmarkStart w:id="28" w:name="_mmzknxz7sc8n" w:colFirst="0" w:colLast="0"/>
-      <w:bookmarkEnd w:id="28"/>
-      <w:r>
-        <w:rPr>
-          <w:sz w:val="22"/>
-          <w:szCs w:val="22"/>
-        </w:rPr>
-        <w:t xml:space="preserve">Wykłady i materiały wykładowe do przedmiotu „Bazy Danych i Big Data” prowadzonego w semestrze zimowym 2021/22 przez dr </w:t>
-      </w:r>
-      <w:proofErr w:type="spellStart"/>
-      <w:r>
-        <w:rPr>
-          <w:sz w:val="22"/>
-          <w:szCs w:val="22"/>
-        </w:rPr>
-        <w:t>hab</w:t>
-      </w:r>
-      <w:proofErr w:type="spellEnd"/>
-      <w:r>
-        <w:rPr>
-          <w:sz w:val="22"/>
-          <w:szCs w:val="22"/>
-        </w:rPr>
-        <w:t>, inż. Marcina Kowalczyka</w:t>
-      </w:r>
+          <w:b/>
+          <w:sz w:val="46"/>
+          <w:szCs w:val="46"/>
+        </w:rPr>
+      </w:pPr>
+      <w:bookmarkStart w:id="48" w:name="_y9u9lqygimkx" w:colFirst="0" w:colLast="0"/>
+      <w:bookmarkStart w:id="49" w:name="_Toc89194883"/>
+      <w:bookmarkEnd w:id="48"/>
+      <w:r>
+        <w:rPr>
+          <w:b/>
+          <w:sz w:val="46"/>
+          <w:szCs w:val="46"/>
+        </w:rPr>
+        <w:lastRenderedPageBreak/>
+        <w:t>Bibliografia</w:t>
+      </w:r>
+      <w:bookmarkStart w:id="50" w:name="_mmzknxz7sc8n" w:colFirst="0" w:colLast="0"/>
+      <w:bookmarkEnd w:id="49"/>
+      <w:bookmarkEnd w:id="50"/>
     </w:p>
     <w:p>
       <w:pPr>
         <w:pStyle w:val="Akapitzlist"/>
         <w:numPr>
           <w:ilvl w:val="0"/>
-          <w:numId w:val="8"/>
+          <w:numId w:val="9"/>
         </w:numPr>
       </w:pPr>
       <w:r>
+        <w:t>Wykład i materiały wykładowe z przedmiotu „Bazy Danych i Big Data” prowadzonego przez dr hab. inż. Marcina Kowalczyka w semestrze zimowym 2021</w:t>
+      </w:r>
+    </w:p>
+    <w:p>
+      <w:pPr>
+        <w:pStyle w:val="Akapitzlist"/>
+        <w:numPr>
+          <w:ilvl w:val="0"/>
+          <w:numId w:val="9"/>
+        </w:numPr>
+      </w:pPr>
+      <w:r>
         <w:t xml:space="preserve">Dokumentacja programów Oracle19c oraz TOAD Data </w:t>
       </w:r>
       <w:proofErr w:type="spellStart"/>
@@ -15217,11 +17121,9 @@
         <w:t>Modeller</w:t>
       </w:r>
       <w:proofErr w:type="spellEnd"/>
-    </w:p>
-    <w:p>
-      <w:pPr>
-        <w:ind w:left="360"/>
-      </w:pPr>
+      <w:r>
+        <w:t xml:space="preserve"> </w:t>
+      </w:r>
     </w:p>
     <w:sectPr>
       <w:pgSz w:w="11909" w:h="16834"/>
@@ -15462,10 +17364,350 @@
     </w:lvl>
   </w:abstractNum>
   <w:abstractNum w:abstractNumId="2" w15:restartNumberingAfterBreak="0">
-    <w:nsid w:val="132A6E4E"/>
+    <w:nsid w:val="1E820E0B"/>
     <w:multiLevelType w:val="hybridMultilevel"/>
-    <w:tmpl w:val="8D940606"/>
-    <w:lvl w:ilvl="0" w:tplc="0E64616A">
+    <w:tmpl w:val="DF3A44C2"/>
+    <w:lvl w:ilvl="0" w:tplc="04150001">
+      <w:start w:val="1"/>
+      <w:numFmt w:val="bullet"/>
+      <w:lvlText w:val=""/>
+      <w:lvlJc w:val="left"/>
+      <w:pPr>
+        <w:ind w:left="720" w:hanging="360"/>
+      </w:pPr>
+      <w:rPr>
+        <w:rFonts w:ascii="Symbol" w:hAnsi="Symbol" w:hint="default"/>
+      </w:rPr>
+    </w:lvl>
+    <w:lvl w:ilvl="1" w:tplc="04150003" w:tentative="1">
+      <w:start w:val="1"/>
+      <w:numFmt w:val="bullet"/>
+      <w:lvlText w:val="o"/>
+      <w:lvlJc w:val="left"/>
+      <w:pPr>
+        <w:ind w:left="1440" w:hanging="360"/>
+      </w:pPr>
+      <w:rPr>
+        <w:rFonts w:ascii="Courier New" w:hAnsi="Courier New" w:cs="Courier New" w:hint="default"/>
+      </w:rPr>
+    </w:lvl>
+    <w:lvl w:ilvl="2" w:tplc="04150005" w:tentative="1">
+      <w:start w:val="1"/>
+      <w:numFmt w:val="bullet"/>
+      <w:lvlText w:val=""/>
+      <w:lvlJc w:val="left"/>
+      <w:pPr>
+        <w:ind w:left="2160" w:hanging="360"/>
+      </w:pPr>
+      <w:rPr>
+        <w:rFonts w:ascii="Wingdings" w:hAnsi="Wingdings" w:hint="default"/>
+      </w:rPr>
+    </w:lvl>
+    <w:lvl w:ilvl="3" w:tplc="04150001" w:tentative="1">
+      <w:start w:val="1"/>
+      <w:numFmt w:val="bullet"/>
+      <w:lvlText w:val=""/>
+      <w:lvlJc w:val="left"/>
+      <w:pPr>
+        <w:ind w:left="2880" w:hanging="360"/>
+      </w:pPr>
+      <w:rPr>
+        <w:rFonts w:ascii="Symbol" w:hAnsi="Symbol" w:hint="default"/>
+      </w:rPr>
+    </w:lvl>
+    <w:lvl w:ilvl="4" w:tplc="04150003" w:tentative="1">
+      <w:start w:val="1"/>
+      <w:numFmt w:val="bullet"/>
+      <w:lvlText w:val="o"/>
+      <w:lvlJc w:val="left"/>
+      <w:pPr>
+        <w:ind w:left="3600" w:hanging="360"/>
+      </w:pPr>
+      <w:rPr>
+        <w:rFonts w:ascii="Courier New" w:hAnsi="Courier New" w:cs="Courier New" w:hint="default"/>
+      </w:rPr>
+    </w:lvl>
+    <w:lvl w:ilvl="5" w:tplc="04150005" w:tentative="1">
+      <w:start w:val="1"/>
+      <w:numFmt w:val="bullet"/>
+      <w:lvlText w:val=""/>
+      <w:lvlJc w:val="left"/>
+      <w:pPr>
+        <w:ind w:left="4320" w:hanging="360"/>
+      </w:pPr>
+      <w:rPr>
+        <w:rFonts w:ascii="Wingdings" w:hAnsi="Wingdings" w:hint="default"/>
+      </w:rPr>
+    </w:lvl>
+    <w:lvl w:ilvl="6" w:tplc="04150001" w:tentative="1">
+      <w:start w:val="1"/>
+      <w:numFmt w:val="bullet"/>
+      <w:lvlText w:val=""/>
+      <w:lvlJc w:val="left"/>
+      <w:pPr>
+        <w:ind w:left="5040" w:hanging="360"/>
+      </w:pPr>
+      <w:rPr>
+        <w:rFonts w:ascii="Symbol" w:hAnsi="Symbol" w:hint="default"/>
+      </w:rPr>
+    </w:lvl>
+    <w:lvl w:ilvl="7" w:tplc="04150003" w:tentative="1">
+      <w:start w:val="1"/>
+      <w:numFmt w:val="bullet"/>
+      <w:lvlText w:val="o"/>
+      <w:lvlJc w:val="left"/>
+      <w:pPr>
+        <w:ind w:left="5760" w:hanging="360"/>
+      </w:pPr>
+      <w:rPr>
+        <w:rFonts w:ascii="Courier New" w:hAnsi="Courier New" w:cs="Courier New" w:hint="default"/>
+      </w:rPr>
+    </w:lvl>
+    <w:lvl w:ilvl="8" w:tplc="04150005" w:tentative="1">
+      <w:start w:val="1"/>
+      <w:numFmt w:val="bullet"/>
+      <w:lvlText w:val=""/>
+      <w:lvlJc w:val="left"/>
+      <w:pPr>
+        <w:ind w:left="6480" w:hanging="360"/>
+      </w:pPr>
+      <w:rPr>
+        <w:rFonts w:ascii="Wingdings" w:hAnsi="Wingdings" w:hint="default"/>
+      </w:rPr>
+    </w:lvl>
+  </w:abstractNum>
+  <w:abstractNum w:abstractNumId="3" w15:restartNumberingAfterBreak="0">
+    <w:nsid w:val="21810446"/>
+    <w:multiLevelType w:val="multilevel"/>
+    <w:tmpl w:val="55BC9376"/>
+    <w:lvl w:ilvl="0">
+      <w:start w:val="1"/>
+      <w:numFmt w:val="bullet"/>
+      <w:lvlText w:val="-"/>
+      <w:lvlJc w:val="left"/>
+      <w:pPr>
+        <w:ind w:left="720" w:hanging="360"/>
+      </w:pPr>
+      <w:rPr>
+        <w:u w:val="none"/>
+      </w:rPr>
+    </w:lvl>
+    <w:lvl w:ilvl="1">
+      <w:start w:val="1"/>
+      <w:numFmt w:val="bullet"/>
+      <w:lvlText w:val="-"/>
+      <w:lvlJc w:val="left"/>
+      <w:pPr>
+        <w:ind w:left="1440" w:hanging="360"/>
+      </w:pPr>
+      <w:rPr>
+        <w:u w:val="none"/>
+      </w:rPr>
+    </w:lvl>
+    <w:lvl w:ilvl="2">
+      <w:start w:val="1"/>
+      <w:numFmt w:val="bullet"/>
+      <w:lvlText w:val="-"/>
+      <w:lvlJc w:val="left"/>
+      <w:pPr>
+        <w:ind w:left="2160" w:hanging="360"/>
+      </w:pPr>
+      <w:rPr>
+        <w:u w:val="none"/>
+      </w:rPr>
+    </w:lvl>
+    <w:lvl w:ilvl="3">
+      <w:start w:val="1"/>
+      <w:numFmt w:val="bullet"/>
+      <w:lvlText w:val="-"/>
+      <w:lvlJc w:val="left"/>
+      <w:pPr>
+        <w:ind w:left="2880" w:hanging="360"/>
+      </w:pPr>
+      <w:rPr>
+        <w:u w:val="none"/>
+      </w:rPr>
+    </w:lvl>
+    <w:lvl w:ilvl="4">
+      <w:start w:val="1"/>
+      <w:numFmt w:val="bullet"/>
+      <w:lvlText w:val="-"/>
+      <w:lvlJc w:val="left"/>
+      <w:pPr>
+        <w:ind w:left="3600" w:hanging="360"/>
+      </w:pPr>
+      <w:rPr>
+        <w:u w:val="none"/>
+      </w:rPr>
+    </w:lvl>
+    <w:lvl w:ilvl="5">
+      <w:start w:val="1"/>
+      <w:numFmt w:val="bullet"/>
+      <w:lvlText w:val="-"/>
+      <w:lvlJc w:val="left"/>
+      <w:pPr>
+        <w:ind w:left="4320" w:hanging="360"/>
+      </w:pPr>
+      <w:rPr>
+        <w:u w:val="none"/>
+      </w:rPr>
+    </w:lvl>
+    <w:lvl w:ilvl="6">
+      <w:start w:val="1"/>
+      <w:numFmt w:val="bullet"/>
+      <w:lvlText w:val="-"/>
+      <w:lvlJc w:val="left"/>
+      <w:pPr>
+        <w:ind w:left="5040" w:hanging="360"/>
+      </w:pPr>
+      <w:rPr>
+        <w:u w:val="none"/>
+      </w:rPr>
+    </w:lvl>
+    <w:lvl w:ilvl="7">
+      <w:start w:val="1"/>
+      <w:numFmt w:val="bullet"/>
+      <w:lvlText w:val="-"/>
+      <w:lvlJc w:val="left"/>
+      <w:pPr>
+        <w:ind w:left="5760" w:hanging="360"/>
+      </w:pPr>
+      <w:rPr>
+        <w:u w:val="none"/>
+      </w:rPr>
+    </w:lvl>
+    <w:lvl w:ilvl="8">
+      <w:start w:val="1"/>
+      <w:numFmt w:val="bullet"/>
+      <w:lvlText w:val="-"/>
+      <w:lvlJc w:val="left"/>
+      <w:pPr>
+        <w:ind w:left="6480" w:hanging="360"/>
+      </w:pPr>
+      <w:rPr>
+        <w:u w:val="none"/>
+      </w:rPr>
+    </w:lvl>
+  </w:abstractNum>
+  <w:abstractNum w:abstractNumId="4" w15:restartNumberingAfterBreak="0">
+    <w:nsid w:val="24690A33"/>
+    <w:multiLevelType w:val="hybridMultilevel"/>
+    <w:tmpl w:val="152235F2"/>
+    <w:lvl w:ilvl="0" w:tplc="04150001">
+      <w:start w:val="1"/>
+      <w:numFmt w:val="bullet"/>
+      <w:lvlText w:val=""/>
+      <w:lvlJc w:val="left"/>
+      <w:pPr>
+        <w:ind w:left="1080" w:hanging="360"/>
+      </w:pPr>
+      <w:rPr>
+        <w:rFonts w:ascii="Symbol" w:hAnsi="Symbol" w:hint="default"/>
+      </w:rPr>
+    </w:lvl>
+    <w:lvl w:ilvl="1" w:tplc="04150003" w:tentative="1">
+      <w:start w:val="1"/>
+      <w:numFmt w:val="bullet"/>
+      <w:lvlText w:val="o"/>
+      <w:lvlJc w:val="left"/>
+      <w:pPr>
+        <w:ind w:left="1800" w:hanging="360"/>
+      </w:pPr>
+      <w:rPr>
+        <w:rFonts w:ascii="Courier New" w:hAnsi="Courier New" w:cs="Courier New" w:hint="default"/>
+      </w:rPr>
+    </w:lvl>
+    <w:lvl w:ilvl="2" w:tplc="04150005" w:tentative="1">
+      <w:start w:val="1"/>
+      <w:numFmt w:val="bullet"/>
+      <w:lvlText w:val=""/>
+      <w:lvlJc w:val="left"/>
+      <w:pPr>
+        <w:ind w:left="2520" w:hanging="360"/>
+      </w:pPr>
+      <w:rPr>
+        <w:rFonts w:ascii="Wingdings" w:hAnsi="Wingdings" w:hint="default"/>
+      </w:rPr>
+    </w:lvl>
+    <w:lvl w:ilvl="3" w:tplc="04150001" w:tentative="1">
+      <w:start w:val="1"/>
+      <w:numFmt w:val="bullet"/>
+      <w:lvlText w:val=""/>
+      <w:lvlJc w:val="left"/>
+      <w:pPr>
+        <w:ind w:left="3240" w:hanging="360"/>
+      </w:pPr>
+      <w:rPr>
+        <w:rFonts w:ascii="Symbol" w:hAnsi="Symbol" w:hint="default"/>
+      </w:rPr>
+    </w:lvl>
+    <w:lvl w:ilvl="4" w:tplc="04150003" w:tentative="1">
+      <w:start w:val="1"/>
+      <w:numFmt w:val="bullet"/>
+      <w:lvlText w:val="o"/>
+      <w:lvlJc w:val="left"/>
+      <w:pPr>
+        <w:ind w:left="3960" w:hanging="360"/>
+      </w:pPr>
+      <w:rPr>
+        <w:rFonts w:ascii="Courier New" w:hAnsi="Courier New" w:cs="Courier New" w:hint="default"/>
+      </w:rPr>
+    </w:lvl>
+    <w:lvl w:ilvl="5" w:tplc="04150005" w:tentative="1">
+      <w:start w:val="1"/>
+      <w:numFmt w:val="bullet"/>
+      <w:lvlText w:val=""/>
+      <w:lvlJc w:val="left"/>
+      <w:pPr>
+        <w:ind w:left="4680" w:hanging="360"/>
+      </w:pPr>
+      <w:rPr>
+        <w:rFonts w:ascii="Wingdings" w:hAnsi="Wingdings" w:hint="default"/>
+      </w:rPr>
+    </w:lvl>
+    <w:lvl w:ilvl="6" w:tplc="04150001" w:tentative="1">
+      <w:start w:val="1"/>
+      <w:numFmt w:val="bullet"/>
+      <w:lvlText w:val=""/>
+      <w:lvlJc w:val="left"/>
+      <w:pPr>
+        <w:ind w:left="5400" w:hanging="360"/>
+      </w:pPr>
+      <w:rPr>
+        <w:rFonts w:ascii="Symbol" w:hAnsi="Symbol" w:hint="default"/>
+      </w:rPr>
+    </w:lvl>
+    <w:lvl w:ilvl="7" w:tplc="04150003" w:tentative="1">
+      <w:start w:val="1"/>
+      <w:numFmt w:val="bullet"/>
+      <w:lvlText w:val="o"/>
+      <w:lvlJc w:val="left"/>
+      <w:pPr>
+        <w:ind w:left="6120" w:hanging="360"/>
+      </w:pPr>
+      <w:rPr>
+        <w:rFonts w:ascii="Courier New" w:hAnsi="Courier New" w:cs="Courier New" w:hint="default"/>
+      </w:rPr>
+    </w:lvl>
+    <w:lvl w:ilvl="8" w:tplc="04150005" w:tentative="1">
+      <w:start w:val="1"/>
+      <w:numFmt w:val="bullet"/>
+      <w:lvlText w:val=""/>
+      <w:lvlJc w:val="left"/>
+      <w:pPr>
+        <w:ind w:left="6840" w:hanging="360"/>
+      </w:pPr>
+      <w:rPr>
+        <w:rFonts w:ascii="Wingdings" w:hAnsi="Wingdings" w:hint="default"/>
+      </w:rPr>
+    </w:lvl>
+  </w:abstractNum>
+  <w:abstractNum w:abstractNumId="5" w15:restartNumberingAfterBreak="0">
+    <w:nsid w:val="459B158D"/>
+    <w:multiLevelType w:val="hybridMultilevel"/>
+    <w:tmpl w:val="6E341AD0"/>
+    <w:lvl w:ilvl="0" w:tplc="5A083916">
+      <w:start w:val="6"/>
       <w:numFmt w:val="bullet"/>
       <w:lvlText w:val="-"/>
       <w:lvlJc w:val="left"/>
@@ -15567,345 +17809,6 @@
       <w:lvlJc w:val="left"/>
       <w:pPr>
         <w:ind w:left="6480" w:hanging="360"/>
-      </w:pPr>
-      <w:rPr>
-        <w:rFonts w:ascii="Wingdings" w:hAnsi="Wingdings" w:hint="default"/>
-      </w:rPr>
-    </w:lvl>
-  </w:abstractNum>
-  <w:abstractNum w:abstractNumId="3" w15:restartNumberingAfterBreak="0">
-    <w:nsid w:val="1E820E0B"/>
-    <w:multiLevelType w:val="hybridMultilevel"/>
-    <w:tmpl w:val="DF3A44C2"/>
-    <w:lvl w:ilvl="0" w:tplc="04150001">
-      <w:start w:val="1"/>
-      <w:numFmt w:val="bullet"/>
-      <w:lvlText w:val=""/>
-      <w:lvlJc w:val="left"/>
-      <w:pPr>
-        <w:ind w:left="720" w:hanging="360"/>
-      </w:pPr>
-      <w:rPr>
-        <w:rFonts w:ascii="Symbol" w:hAnsi="Symbol" w:hint="default"/>
-      </w:rPr>
-    </w:lvl>
-    <w:lvl w:ilvl="1" w:tplc="04150003" w:tentative="1">
-      <w:start w:val="1"/>
-      <w:numFmt w:val="bullet"/>
-      <w:lvlText w:val="o"/>
-      <w:lvlJc w:val="left"/>
-      <w:pPr>
-        <w:ind w:left="1440" w:hanging="360"/>
-      </w:pPr>
-      <w:rPr>
-        <w:rFonts w:ascii="Courier New" w:hAnsi="Courier New" w:cs="Courier New" w:hint="default"/>
-      </w:rPr>
-    </w:lvl>
-    <w:lvl w:ilvl="2" w:tplc="04150005" w:tentative="1">
-      <w:start w:val="1"/>
-      <w:numFmt w:val="bullet"/>
-      <w:lvlText w:val=""/>
-      <w:lvlJc w:val="left"/>
-      <w:pPr>
-        <w:ind w:left="2160" w:hanging="360"/>
-      </w:pPr>
-      <w:rPr>
-        <w:rFonts w:ascii="Wingdings" w:hAnsi="Wingdings" w:hint="default"/>
-      </w:rPr>
-    </w:lvl>
-    <w:lvl w:ilvl="3" w:tplc="04150001" w:tentative="1">
-      <w:start w:val="1"/>
-      <w:numFmt w:val="bullet"/>
-      <w:lvlText w:val=""/>
-      <w:lvlJc w:val="left"/>
-      <w:pPr>
-        <w:ind w:left="2880" w:hanging="360"/>
-      </w:pPr>
-      <w:rPr>
-        <w:rFonts w:ascii="Symbol" w:hAnsi="Symbol" w:hint="default"/>
-      </w:rPr>
-    </w:lvl>
-    <w:lvl w:ilvl="4" w:tplc="04150003" w:tentative="1">
-      <w:start w:val="1"/>
-      <w:numFmt w:val="bullet"/>
-      <w:lvlText w:val="o"/>
-      <w:lvlJc w:val="left"/>
-      <w:pPr>
-        <w:ind w:left="3600" w:hanging="360"/>
-      </w:pPr>
-      <w:rPr>
-        <w:rFonts w:ascii="Courier New" w:hAnsi="Courier New" w:cs="Courier New" w:hint="default"/>
-      </w:rPr>
-    </w:lvl>
-    <w:lvl w:ilvl="5" w:tplc="04150005" w:tentative="1">
-      <w:start w:val="1"/>
-      <w:numFmt w:val="bullet"/>
-      <w:lvlText w:val=""/>
-      <w:lvlJc w:val="left"/>
-      <w:pPr>
-        <w:ind w:left="4320" w:hanging="360"/>
-      </w:pPr>
-      <w:rPr>
-        <w:rFonts w:ascii="Wingdings" w:hAnsi="Wingdings" w:hint="default"/>
-      </w:rPr>
-    </w:lvl>
-    <w:lvl w:ilvl="6" w:tplc="04150001" w:tentative="1">
-      <w:start w:val="1"/>
-      <w:numFmt w:val="bullet"/>
-      <w:lvlText w:val=""/>
-      <w:lvlJc w:val="left"/>
-      <w:pPr>
-        <w:ind w:left="5040" w:hanging="360"/>
-      </w:pPr>
-      <w:rPr>
-        <w:rFonts w:ascii="Symbol" w:hAnsi="Symbol" w:hint="default"/>
-      </w:rPr>
-    </w:lvl>
-    <w:lvl w:ilvl="7" w:tplc="04150003" w:tentative="1">
-      <w:start w:val="1"/>
-      <w:numFmt w:val="bullet"/>
-      <w:lvlText w:val="o"/>
-      <w:lvlJc w:val="left"/>
-      <w:pPr>
-        <w:ind w:left="5760" w:hanging="360"/>
-      </w:pPr>
-      <w:rPr>
-        <w:rFonts w:ascii="Courier New" w:hAnsi="Courier New" w:cs="Courier New" w:hint="default"/>
-      </w:rPr>
-    </w:lvl>
-    <w:lvl w:ilvl="8" w:tplc="04150005" w:tentative="1">
-      <w:start w:val="1"/>
-      <w:numFmt w:val="bullet"/>
-      <w:lvlText w:val=""/>
-      <w:lvlJc w:val="left"/>
-      <w:pPr>
-        <w:ind w:left="6480" w:hanging="360"/>
-      </w:pPr>
-      <w:rPr>
-        <w:rFonts w:ascii="Wingdings" w:hAnsi="Wingdings" w:hint="default"/>
-      </w:rPr>
-    </w:lvl>
-  </w:abstractNum>
-  <w:abstractNum w:abstractNumId="4" w15:restartNumberingAfterBreak="0">
-    <w:nsid w:val="21810446"/>
-    <w:multiLevelType w:val="multilevel"/>
-    <w:tmpl w:val="55BC9376"/>
-    <w:lvl w:ilvl="0">
-      <w:start w:val="1"/>
-      <w:numFmt w:val="bullet"/>
-      <w:lvlText w:val="-"/>
-      <w:lvlJc w:val="left"/>
-      <w:pPr>
-        <w:ind w:left="720" w:hanging="360"/>
-      </w:pPr>
-      <w:rPr>
-        <w:u w:val="none"/>
-      </w:rPr>
-    </w:lvl>
-    <w:lvl w:ilvl="1">
-      <w:start w:val="1"/>
-      <w:numFmt w:val="bullet"/>
-      <w:lvlText w:val="-"/>
-      <w:lvlJc w:val="left"/>
-      <w:pPr>
-        <w:ind w:left="1440" w:hanging="360"/>
-      </w:pPr>
-      <w:rPr>
-        <w:u w:val="none"/>
-      </w:rPr>
-    </w:lvl>
-    <w:lvl w:ilvl="2">
-      <w:start w:val="1"/>
-      <w:numFmt w:val="bullet"/>
-      <w:lvlText w:val="-"/>
-      <w:lvlJc w:val="left"/>
-      <w:pPr>
-        <w:ind w:left="2160" w:hanging="360"/>
-      </w:pPr>
-      <w:rPr>
-        <w:u w:val="none"/>
-      </w:rPr>
-    </w:lvl>
-    <w:lvl w:ilvl="3">
-      <w:start w:val="1"/>
-      <w:numFmt w:val="bullet"/>
-      <w:lvlText w:val="-"/>
-      <w:lvlJc w:val="left"/>
-      <w:pPr>
-        <w:ind w:left="2880" w:hanging="360"/>
-      </w:pPr>
-      <w:rPr>
-        <w:u w:val="none"/>
-      </w:rPr>
-    </w:lvl>
-    <w:lvl w:ilvl="4">
-      <w:start w:val="1"/>
-      <w:numFmt w:val="bullet"/>
-      <w:lvlText w:val="-"/>
-      <w:lvlJc w:val="left"/>
-      <w:pPr>
-        <w:ind w:left="3600" w:hanging="360"/>
-      </w:pPr>
-      <w:rPr>
-        <w:u w:val="none"/>
-      </w:rPr>
-    </w:lvl>
-    <w:lvl w:ilvl="5">
-      <w:start w:val="1"/>
-      <w:numFmt w:val="bullet"/>
-      <w:lvlText w:val="-"/>
-      <w:lvlJc w:val="left"/>
-      <w:pPr>
-        <w:ind w:left="4320" w:hanging="360"/>
-      </w:pPr>
-      <w:rPr>
-        <w:u w:val="none"/>
-      </w:rPr>
-    </w:lvl>
-    <w:lvl w:ilvl="6">
-      <w:start w:val="1"/>
-      <w:numFmt w:val="bullet"/>
-      <w:lvlText w:val="-"/>
-      <w:lvlJc w:val="left"/>
-      <w:pPr>
-        <w:ind w:left="5040" w:hanging="360"/>
-      </w:pPr>
-      <w:rPr>
-        <w:u w:val="none"/>
-      </w:rPr>
-    </w:lvl>
-    <w:lvl w:ilvl="7">
-      <w:start w:val="1"/>
-      <w:numFmt w:val="bullet"/>
-      <w:lvlText w:val="-"/>
-      <w:lvlJc w:val="left"/>
-      <w:pPr>
-        <w:ind w:left="5760" w:hanging="360"/>
-      </w:pPr>
-      <w:rPr>
-        <w:u w:val="none"/>
-      </w:rPr>
-    </w:lvl>
-    <w:lvl w:ilvl="8">
-      <w:start w:val="1"/>
-      <w:numFmt w:val="bullet"/>
-      <w:lvlText w:val="-"/>
-      <w:lvlJc w:val="left"/>
-      <w:pPr>
-        <w:ind w:left="6480" w:hanging="360"/>
-      </w:pPr>
-      <w:rPr>
-        <w:u w:val="none"/>
-      </w:rPr>
-    </w:lvl>
-  </w:abstractNum>
-  <w:abstractNum w:abstractNumId="5" w15:restartNumberingAfterBreak="0">
-    <w:nsid w:val="24690A33"/>
-    <w:multiLevelType w:val="hybridMultilevel"/>
-    <w:tmpl w:val="152235F2"/>
-    <w:lvl w:ilvl="0" w:tplc="04150001">
-      <w:start w:val="1"/>
-      <w:numFmt w:val="bullet"/>
-      <w:lvlText w:val=""/>
-      <w:lvlJc w:val="left"/>
-      <w:pPr>
-        <w:ind w:left="1080" w:hanging="360"/>
-      </w:pPr>
-      <w:rPr>
-        <w:rFonts w:ascii="Symbol" w:hAnsi="Symbol" w:hint="default"/>
-      </w:rPr>
-    </w:lvl>
-    <w:lvl w:ilvl="1" w:tplc="04150003" w:tentative="1">
-      <w:start w:val="1"/>
-      <w:numFmt w:val="bullet"/>
-      <w:lvlText w:val="o"/>
-      <w:lvlJc w:val="left"/>
-      <w:pPr>
-        <w:ind w:left="1800" w:hanging="360"/>
-      </w:pPr>
-      <w:rPr>
-        <w:rFonts w:ascii="Courier New" w:hAnsi="Courier New" w:cs="Courier New" w:hint="default"/>
-      </w:rPr>
-    </w:lvl>
-    <w:lvl w:ilvl="2" w:tplc="04150005" w:tentative="1">
-      <w:start w:val="1"/>
-      <w:numFmt w:val="bullet"/>
-      <w:lvlText w:val=""/>
-      <w:lvlJc w:val="left"/>
-      <w:pPr>
-        <w:ind w:left="2520" w:hanging="360"/>
-      </w:pPr>
-      <w:rPr>
-        <w:rFonts w:ascii="Wingdings" w:hAnsi="Wingdings" w:hint="default"/>
-      </w:rPr>
-    </w:lvl>
-    <w:lvl w:ilvl="3" w:tplc="04150001" w:tentative="1">
-      <w:start w:val="1"/>
-      <w:numFmt w:val="bullet"/>
-      <w:lvlText w:val=""/>
-      <w:lvlJc w:val="left"/>
-      <w:pPr>
-        <w:ind w:left="3240" w:hanging="360"/>
-      </w:pPr>
-      <w:rPr>
-        <w:rFonts w:ascii="Symbol" w:hAnsi="Symbol" w:hint="default"/>
-      </w:rPr>
-    </w:lvl>
-    <w:lvl w:ilvl="4" w:tplc="04150003" w:tentative="1">
-      <w:start w:val="1"/>
-      <w:numFmt w:val="bullet"/>
-      <w:lvlText w:val="o"/>
-      <w:lvlJc w:val="left"/>
-      <w:pPr>
-        <w:ind w:left="3960" w:hanging="360"/>
-      </w:pPr>
-      <w:rPr>
-        <w:rFonts w:ascii="Courier New" w:hAnsi="Courier New" w:cs="Courier New" w:hint="default"/>
-      </w:rPr>
-    </w:lvl>
-    <w:lvl w:ilvl="5" w:tplc="04150005" w:tentative="1">
-      <w:start w:val="1"/>
-      <w:numFmt w:val="bullet"/>
-      <w:lvlText w:val=""/>
-      <w:lvlJc w:val="left"/>
-      <w:pPr>
-        <w:ind w:left="4680" w:hanging="360"/>
-      </w:pPr>
-      <w:rPr>
-        <w:rFonts w:ascii="Wingdings" w:hAnsi="Wingdings" w:hint="default"/>
-      </w:rPr>
-    </w:lvl>
-    <w:lvl w:ilvl="6" w:tplc="04150001" w:tentative="1">
-      <w:start w:val="1"/>
-      <w:numFmt w:val="bullet"/>
-      <w:lvlText w:val=""/>
-      <w:lvlJc w:val="left"/>
-      <w:pPr>
-        <w:ind w:left="5400" w:hanging="360"/>
-      </w:pPr>
-      <w:rPr>
-        <w:rFonts w:ascii="Symbol" w:hAnsi="Symbol" w:hint="default"/>
-      </w:rPr>
-    </w:lvl>
-    <w:lvl w:ilvl="7" w:tplc="04150003" w:tentative="1">
-      <w:start w:val="1"/>
-      <w:numFmt w:val="bullet"/>
-      <w:lvlText w:val="o"/>
-      <w:lvlJc w:val="left"/>
-      <w:pPr>
-        <w:ind w:left="6120" w:hanging="360"/>
-      </w:pPr>
-      <w:rPr>
-        <w:rFonts w:ascii="Courier New" w:hAnsi="Courier New" w:cs="Courier New" w:hint="default"/>
-      </w:rPr>
-    </w:lvl>
-    <w:lvl w:ilvl="8" w:tplc="04150005" w:tentative="1">
-      <w:start w:val="1"/>
-      <w:numFmt w:val="bullet"/>
-      <w:lvlText w:val=""/>
-      <w:lvlJc w:val="left"/>
-      <w:pPr>
-        <w:ind w:left="6840" w:hanging="360"/>
       </w:pPr>
       <w:rPr>
         <w:rFonts w:ascii="Wingdings" w:hAnsi="Wingdings" w:hint="default"/>
@@ -16138,8 +18041,121 @@
       </w:rPr>
     </w:lvl>
   </w:abstractNum>
+  <w:abstractNum w:abstractNumId="8" w15:restartNumberingAfterBreak="0">
+    <w:nsid w:val="7BD270AD"/>
+    <w:multiLevelType w:val="multilevel"/>
+    <w:tmpl w:val="D88AD2C6"/>
+    <w:lvl w:ilvl="0">
+      <w:start w:val="1"/>
+      <w:numFmt w:val="decimal"/>
+      <w:lvlText w:val="%1."/>
+      <w:lvlJc w:val="left"/>
+      <w:pPr>
+        <w:ind w:left="720" w:hanging="360"/>
+      </w:pPr>
+      <w:rPr>
+        <w:u w:val="none"/>
+      </w:rPr>
+    </w:lvl>
+    <w:lvl w:ilvl="1">
+      <w:start w:val="1"/>
+      <w:numFmt w:val="lowerLetter"/>
+      <w:lvlText w:val="%2."/>
+      <w:lvlJc w:val="left"/>
+      <w:pPr>
+        <w:ind w:left="1440" w:hanging="360"/>
+      </w:pPr>
+      <w:rPr>
+        <w:u w:val="none"/>
+      </w:rPr>
+    </w:lvl>
+    <w:lvl w:ilvl="2">
+      <w:start w:val="1"/>
+      <w:numFmt w:val="lowerRoman"/>
+      <w:lvlText w:val="%3."/>
+      <w:lvlJc w:val="right"/>
+      <w:pPr>
+        <w:ind w:left="2160" w:hanging="360"/>
+      </w:pPr>
+      <w:rPr>
+        <w:u w:val="none"/>
+      </w:rPr>
+    </w:lvl>
+    <w:lvl w:ilvl="3">
+      <w:start w:val="1"/>
+      <w:numFmt w:val="decimal"/>
+      <w:lvlText w:val="%4."/>
+      <w:lvlJc w:val="left"/>
+      <w:pPr>
+        <w:ind w:left="2880" w:hanging="360"/>
+      </w:pPr>
+      <w:rPr>
+        <w:u w:val="none"/>
+      </w:rPr>
+    </w:lvl>
+    <w:lvl w:ilvl="4">
+      <w:start w:val="1"/>
+      <w:numFmt w:val="lowerLetter"/>
+      <w:lvlText w:val="%5."/>
+      <w:lvlJc w:val="left"/>
+      <w:pPr>
+        <w:ind w:left="3600" w:hanging="360"/>
+      </w:pPr>
+      <w:rPr>
+        <w:u w:val="none"/>
+      </w:rPr>
+    </w:lvl>
+    <w:lvl w:ilvl="5">
+      <w:start w:val="1"/>
+      <w:numFmt w:val="lowerRoman"/>
+      <w:lvlText w:val="%6."/>
+      <w:lvlJc w:val="right"/>
+      <w:pPr>
+        <w:ind w:left="4320" w:hanging="360"/>
+      </w:pPr>
+      <w:rPr>
+        <w:u w:val="none"/>
+      </w:rPr>
+    </w:lvl>
+    <w:lvl w:ilvl="6">
+      <w:start w:val="1"/>
+      <w:numFmt w:val="decimal"/>
+      <w:lvlText w:val="%7."/>
+      <w:lvlJc w:val="left"/>
+      <w:pPr>
+        <w:ind w:left="5040" w:hanging="360"/>
+      </w:pPr>
+      <w:rPr>
+        <w:u w:val="none"/>
+      </w:rPr>
+    </w:lvl>
+    <w:lvl w:ilvl="7">
+      <w:start w:val="1"/>
+      <w:numFmt w:val="lowerLetter"/>
+      <w:lvlText w:val="%8."/>
+      <w:lvlJc w:val="left"/>
+      <w:pPr>
+        <w:ind w:left="5760" w:hanging="360"/>
+      </w:pPr>
+      <w:rPr>
+        <w:u w:val="none"/>
+      </w:rPr>
+    </w:lvl>
+    <w:lvl w:ilvl="8">
+      <w:start w:val="1"/>
+      <w:numFmt w:val="lowerRoman"/>
+      <w:lvlText w:val="%9."/>
+      <w:lvlJc w:val="right"/>
+      <w:pPr>
+        <w:ind w:left="6480" w:hanging="360"/>
+      </w:pPr>
+      <w:rPr>
+        <w:u w:val="none"/>
+      </w:rPr>
+    </w:lvl>
+  </w:abstractNum>
   <w:num w:numId="1">
-    <w:abstractNumId w:val="4"/>
+    <w:abstractNumId w:val="3"/>
   </w:num>
   <w:num w:numId="2">
     <w:abstractNumId w:val="6"/>
@@ -16151,16 +18167,19 @@
     <w:abstractNumId w:val="1"/>
   </w:num>
   <w:num w:numId="5">
-    <w:abstractNumId w:val="3"/>
+    <w:abstractNumId w:val="2"/>
   </w:num>
   <w:num w:numId="6">
-    <w:abstractNumId w:val="5"/>
+    <w:abstractNumId w:val="4"/>
   </w:num>
   <w:num w:numId="7">
     <w:abstractNumId w:val="0"/>
   </w:num>
   <w:num w:numId="8">
-    <w:abstractNumId w:val="2"/>
+    <w:abstractNumId w:val="8"/>
+  </w:num>
+  <w:num w:numId="9">
+    <w:abstractNumId w:val="5"/>
   </w:num>
 </w:numbering>
 </file>
@@ -17054,6 +19073,19 @@
       <w:ind w:left="220"/>
     </w:pPr>
   </w:style>
+  <w:style w:type="paragraph" w:styleId="Spistreci3">
+    <w:name w:val="toc 3"/>
+    <w:basedOn w:val="Normalny"/>
+    <w:next w:val="Normalny"/>
+    <w:autoRedefine/>
+    <w:uiPriority w:val="39"/>
+    <w:unhideWhenUsed/>
+    <w:rsid w:val="002763CC"/>
+    <w:pPr>
+      <w:spacing w:after="100"/>
+      <w:ind w:left="440"/>
+    </w:pPr>
+  </w:style>
 </w:styles>
 </file>
 

</xml_diff>

<commit_message>
Revert "Dodano żródła do bibliografii oraz Schematy modelów Konceptualnych i Logicznych do sprawozdania"
This reverts commit 521e1e0680cdbc7771846cc842b7cfbea6c4aaf3.
</commit_message>
<xml_diff>
--- a/report_draft.docx
+++ b/report_draft.docx
@@ -5,7 +5,6 @@
     <w:p>
       <w:pPr>
         <w:pStyle w:val="Tytu"/>
-        <w:jc w:val="center"/>
       </w:pPr>
       <w:r>
         <w:t>BAZY DANYCH I BIG DATA</w:t>
@@ -14,7 +13,6 @@
     <w:p>
       <w:pPr>
         <w:pStyle w:val="Tytu"/>
-        <w:jc w:val="center"/>
       </w:pPr>
       <w:r>
         <w:t xml:space="preserve">PROJEKT </w:t>
@@ -22,11 +20,13 @@
       <w:r>
         <w:t>nr 1</w:t>
       </w:r>
+      <w:r>
+        <w:t xml:space="preserve"> </w:t>
+      </w:r>
     </w:p>
     <w:p>
       <w:pPr>
         <w:pStyle w:val="Tytu"/>
-        <w:jc w:val="center"/>
       </w:pPr>
       <w:r>
         <w:t>Sprawozdanie</w:t>
@@ -128,7 +128,23 @@
           <w:sz w:val="28"/>
           <w:szCs w:val="28"/>
         </w:rPr>
-        <w:t>Paweł Berentowicz, 300481</w:t>
+        <w:t xml:space="preserve">Paweł </w:t>
+      </w:r>
+      <w:proofErr w:type="spellStart"/>
+      <w:r>
+        <w:rPr>
+          <w:sz w:val="28"/>
+          <w:szCs w:val="28"/>
+        </w:rPr>
+        <w:t>Berentowicz</w:t>
+      </w:r>
+      <w:proofErr w:type="spellEnd"/>
+      <w:r>
+        <w:rPr>
+          <w:sz w:val="28"/>
+          <w:szCs w:val="28"/>
+        </w:rPr>
+        <w:t>, 300481</w:t>
       </w:r>
     </w:p>
     <w:p>
@@ -192,7 +208,7 @@
           <w:r>
             <w:fldChar w:fldCharType="separate"/>
           </w:r>
-          <w:hyperlink w:anchor="_Toc89194846" w:history="1">
+          <w:hyperlink w:anchor="_Toc89036849" w:history="1">
             <w:r>
               <w:rPr>
                 <w:rStyle w:val="Hipercze"/>
@@ -236,7 +252,7 @@
                 <w:noProof/>
                 <w:webHidden/>
               </w:rPr>
-              <w:instrText xml:space="preserve"> PAGEREF _Toc89194846 \h </w:instrText>
+              <w:instrText xml:space="preserve"> PAGEREF _Toc89036849 \h </w:instrText>
             </w:r>
             <w:r>
               <w:rPr>
@@ -280,7 +296,7 @@
               <w:lang w:val="pl-PL"/>
             </w:rPr>
           </w:pPr>
-          <w:hyperlink w:anchor="_Toc89194847" w:history="1">
+          <w:hyperlink w:anchor="_Toc89036850" w:history="1">
             <w:r>
               <w:rPr>
                 <w:rStyle w:val="Hipercze"/>
@@ -324,7 +340,7 @@
                 <w:noProof/>
                 <w:webHidden/>
               </w:rPr>
-              <w:instrText xml:space="preserve"> PAGEREF _Toc89194847 \h </w:instrText>
+              <w:instrText xml:space="preserve"> PAGEREF _Toc89036850 \h </w:instrText>
             </w:r>
             <w:r>
               <w:rPr>
@@ -368,7 +384,7 @@
               <w:lang w:val="pl-PL"/>
             </w:rPr>
           </w:pPr>
-          <w:hyperlink w:anchor="_Toc89194848" w:history="1">
+          <w:hyperlink w:anchor="_Toc89036851" w:history="1">
             <w:r>
               <w:rPr>
                 <w:rStyle w:val="Hipercze"/>
@@ -412,7 +428,7 @@
                 <w:noProof/>
                 <w:webHidden/>
               </w:rPr>
-              <w:instrText xml:space="preserve"> PAGEREF _Toc89194848 \h </w:instrText>
+              <w:instrText xml:space="preserve"> PAGEREF _Toc89036851 \h </w:instrText>
             </w:r>
             <w:r>
               <w:rPr>
@@ -455,7 +471,7 @@
               <w:lang w:val="pl-PL"/>
             </w:rPr>
           </w:pPr>
-          <w:hyperlink w:anchor="_Toc89194849" w:history="1">
+          <w:hyperlink w:anchor="_Toc89036852" w:history="1">
             <w:r>
               <w:rPr>
                 <w:rStyle w:val="Hipercze"/>
@@ -482,7 +498,7 @@
                 <w:noProof/>
                 <w:webHidden/>
               </w:rPr>
-              <w:instrText xml:space="preserve"> PAGEREF _Toc89194849 \h </w:instrText>
+              <w:instrText xml:space="preserve"> PAGEREF _Toc89036852 \h </w:instrText>
             </w:r>
             <w:r>
               <w:rPr>
@@ -525,7 +541,7 @@
               <w:lang w:val="pl-PL"/>
             </w:rPr>
           </w:pPr>
-          <w:hyperlink w:anchor="_Toc89194850" w:history="1">
+          <w:hyperlink w:anchor="_Toc89036853" w:history="1">
             <w:r>
               <w:rPr>
                 <w:rStyle w:val="Hipercze"/>
@@ -552,7 +568,7 @@
                 <w:noProof/>
                 <w:webHidden/>
               </w:rPr>
-              <w:instrText xml:space="preserve"> PAGEREF _Toc89194850 \h </w:instrText>
+              <w:instrText xml:space="preserve"> PAGEREF _Toc89036853 \h </w:instrText>
             </w:r>
             <w:r>
               <w:rPr>
@@ -595,7 +611,7 @@
               <w:lang w:val="pl-PL"/>
             </w:rPr>
           </w:pPr>
-          <w:hyperlink w:anchor="_Toc89194851" w:history="1">
+          <w:hyperlink w:anchor="_Toc89036854" w:history="1">
             <w:r>
               <w:rPr>
                 <w:rStyle w:val="Hipercze"/>
@@ -622,7 +638,7 @@
                 <w:noProof/>
                 <w:webHidden/>
               </w:rPr>
-              <w:instrText xml:space="preserve"> PAGEREF _Toc89194851 \h </w:instrText>
+              <w:instrText xml:space="preserve"> PAGEREF _Toc89036854 \h </w:instrText>
             </w:r>
             <w:r>
               <w:rPr>
@@ -665,7 +681,7 @@
               <w:lang w:val="pl-PL"/>
             </w:rPr>
           </w:pPr>
-          <w:hyperlink w:anchor="_Toc89194852" w:history="1">
+          <w:hyperlink w:anchor="_Toc89036855" w:history="1">
             <w:r>
               <w:rPr>
                 <w:rStyle w:val="Hipercze"/>
@@ -692,7 +708,7 @@
                 <w:noProof/>
                 <w:webHidden/>
               </w:rPr>
-              <w:instrText xml:space="preserve"> PAGEREF _Toc89194852 \h </w:instrText>
+              <w:instrText xml:space="preserve"> PAGEREF _Toc89036855 \h </w:instrText>
             </w:r>
             <w:r>
               <w:rPr>
@@ -735,7 +751,7 @@
               <w:lang w:val="pl-PL"/>
             </w:rPr>
           </w:pPr>
-          <w:hyperlink w:anchor="_Toc89194853" w:history="1">
+          <w:hyperlink w:anchor="_Toc89036856" w:history="1">
             <w:r>
               <w:rPr>
                 <w:rStyle w:val="Hipercze"/>
@@ -762,7 +778,7 @@
                 <w:noProof/>
                 <w:webHidden/>
               </w:rPr>
-              <w:instrText xml:space="preserve"> PAGEREF _Toc89194853 \h </w:instrText>
+              <w:instrText xml:space="preserve"> PAGEREF _Toc89036856 \h </w:instrText>
             </w:r>
             <w:r>
               <w:rPr>
@@ -806,7 +822,7 @@
               <w:lang w:val="pl-PL"/>
             </w:rPr>
           </w:pPr>
-          <w:hyperlink w:anchor="_Toc89194854" w:history="1">
+          <w:hyperlink w:anchor="_Toc89036857" w:history="1">
             <w:r>
               <w:rPr>
                 <w:rStyle w:val="Hipercze"/>
@@ -850,7 +866,7 @@
                 <w:noProof/>
                 <w:webHidden/>
               </w:rPr>
-              <w:instrText xml:space="preserve"> PAGEREF _Toc89194854 \h </w:instrText>
+              <w:instrText xml:space="preserve"> PAGEREF _Toc89036857 \h </w:instrText>
             </w:r>
             <w:r>
               <w:rPr>
@@ -871,1196 +887,6 @@
                 <w:webHidden/>
               </w:rPr>
               <w:t>12</w:t>
-            </w:r>
-            <w:r>
-              <w:rPr>
-                <w:noProof/>
-                <w:webHidden/>
-              </w:rPr>
-              <w:fldChar w:fldCharType="end"/>
-            </w:r>
-          </w:hyperlink>
-        </w:p>
-        <w:p>
-          <w:pPr>
-            <w:pStyle w:val="Spistreci2"/>
-            <w:tabs>
-              <w:tab w:val="right" w:leader="dot" w:pos="9019"/>
-            </w:tabs>
-            <w:rPr>
-              <w:rFonts w:asciiTheme="minorHAnsi" w:eastAsiaTheme="minorEastAsia" w:hAnsiTheme="minorHAnsi" w:cstheme="minorBidi"/>
-              <w:noProof/>
-              <w:lang w:val="pl-PL"/>
-            </w:rPr>
-          </w:pPr>
-          <w:hyperlink w:anchor="_Toc89194855" w:history="1">
-            <w:r>
-              <w:rPr>
-                <w:rStyle w:val="Hipercze"/>
-                <w:noProof/>
-              </w:rPr>
-              <w:t>4.1. Usunięcie właściwości niekompatybilnych z modelem relacyjnym</w:t>
-            </w:r>
-            <w:r>
-              <w:rPr>
-                <w:noProof/>
-                <w:webHidden/>
-              </w:rPr>
-              <w:tab/>
-            </w:r>
-            <w:r>
-              <w:rPr>
-                <w:noProof/>
-                <w:webHidden/>
-              </w:rPr>
-              <w:fldChar w:fldCharType="begin"/>
-            </w:r>
-            <w:r>
-              <w:rPr>
-                <w:noProof/>
-                <w:webHidden/>
-              </w:rPr>
-              <w:instrText xml:space="preserve"> PAGEREF _Toc89194855 \h </w:instrText>
-            </w:r>
-            <w:r>
-              <w:rPr>
-                <w:noProof/>
-                <w:webHidden/>
-              </w:rPr>
-            </w:r>
-            <w:r>
-              <w:rPr>
-                <w:noProof/>
-                <w:webHidden/>
-              </w:rPr>
-              <w:fldChar w:fldCharType="separate"/>
-            </w:r>
-            <w:r>
-              <w:rPr>
-                <w:noProof/>
-                <w:webHidden/>
-              </w:rPr>
-              <w:t>12</w:t>
-            </w:r>
-            <w:r>
-              <w:rPr>
-                <w:noProof/>
-                <w:webHidden/>
-              </w:rPr>
-              <w:fldChar w:fldCharType="end"/>
-            </w:r>
-          </w:hyperlink>
-        </w:p>
-        <w:p>
-          <w:pPr>
-            <w:pStyle w:val="Spistreci2"/>
-            <w:tabs>
-              <w:tab w:val="right" w:leader="dot" w:pos="9019"/>
-            </w:tabs>
-            <w:rPr>
-              <w:rFonts w:asciiTheme="minorHAnsi" w:eastAsiaTheme="minorEastAsia" w:hAnsiTheme="minorHAnsi" w:cstheme="minorBidi"/>
-              <w:noProof/>
-              <w:lang w:val="pl-PL"/>
-            </w:rPr>
-          </w:pPr>
-          <w:hyperlink w:anchor="_Toc89194856" w:history="1">
-            <w:r>
-              <w:rPr>
-                <w:rStyle w:val="Hipercze"/>
-                <w:noProof/>
-              </w:rPr>
-              <w:t>4.2. Proces normalizacji</w:t>
-            </w:r>
-            <w:r>
-              <w:rPr>
-                <w:noProof/>
-                <w:webHidden/>
-              </w:rPr>
-              <w:tab/>
-            </w:r>
-            <w:r>
-              <w:rPr>
-                <w:noProof/>
-                <w:webHidden/>
-              </w:rPr>
-              <w:fldChar w:fldCharType="begin"/>
-            </w:r>
-            <w:r>
-              <w:rPr>
-                <w:noProof/>
-                <w:webHidden/>
-              </w:rPr>
-              <w:instrText xml:space="preserve"> PAGEREF _Toc89194856 \h </w:instrText>
-            </w:r>
-            <w:r>
-              <w:rPr>
-                <w:noProof/>
-                <w:webHidden/>
-              </w:rPr>
-            </w:r>
-            <w:r>
-              <w:rPr>
-                <w:noProof/>
-                <w:webHidden/>
-              </w:rPr>
-              <w:fldChar w:fldCharType="separate"/>
-            </w:r>
-            <w:r>
-              <w:rPr>
-                <w:noProof/>
-                <w:webHidden/>
-              </w:rPr>
-              <w:t>13</w:t>
-            </w:r>
-            <w:r>
-              <w:rPr>
-                <w:noProof/>
-                <w:webHidden/>
-              </w:rPr>
-              <w:fldChar w:fldCharType="end"/>
-            </w:r>
-          </w:hyperlink>
-        </w:p>
-        <w:p>
-          <w:pPr>
-            <w:pStyle w:val="Spistreci3"/>
-            <w:tabs>
-              <w:tab w:val="right" w:leader="dot" w:pos="9019"/>
-            </w:tabs>
-            <w:rPr>
-              <w:rFonts w:asciiTheme="minorHAnsi" w:eastAsiaTheme="minorEastAsia" w:hAnsiTheme="minorHAnsi" w:cstheme="minorBidi"/>
-              <w:noProof/>
-              <w:lang w:val="pl-PL"/>
-            </w:rPr>
-          </w:pPr>
-          <w:hyperlink w:anchor="_Toc89194857" w:history="1">
-            <w:r>
-              <w:rPr>
-                <w:rStyle w:val="Hipercze"/>
-                <w:noProof/>
-              </w:rPr>
-              <w:t>SpółdzielnieMieszkaniowe:</w:t>
-            </w:r>
-            <w:r>
-              <w:rPr>
-                <w:noProof/>
-                <w:webHidden/>
-              </w:rPr>
-              <w:tab/>
-            </w:r>
-            <w:r>
-              <w:rPr>
-                <w:noProof/>
-                <w:webHidden/>
-              </w:rPr>
-              <w:fldChar w:fldCharType="begin"/>
-            </w:r>
-            <w:r>
-              <w:rPr>
-                <w:noProof/>
-                <w:webHidden/>
-              </w:rPr>
-              <w:instrText xml:space="preserve"> PAGEREF _Toc89194857 \h </w:instrText>
-            </w:r>
-            <w:r>
-              <w:rPr>
-                <w:noProof/>
-                <w:webHidden/>
-              </w:rPr>
-            </w:r>
-            <w:r>
-              <w:rPr>
-                <w:noProof/>
-                <w:webHidden/>
-              </w:rPr>
-              <w:fldChar w:fldCharType="separate"/>
-            </w:r>
-            <w:r>
-              <w:rPr>
-                <w:noProof/>
-                <w:webHidden/>
-              </w:rPr>
-              <w:t>13</w:t>
-            </w:r>
-            <w:r>
-              <w:rPr>
-                <w:noProof/>
-                <w:webHidden/>
-              </w:rPr>
-              <w:fldChar w:fldCharType="end"/>
-            </w:r>
-          </w:hyperlink>
-        </w:p>
-        <w:p>
-          <w:pPr>
-            <w:pStyle w:val="Spistreci3"/>
-            <w:tabs>
-              <w:tab w:val="right" w:leader="dot" w:pos="9019"/>
-            </w:tabs>
-            <w:rPr>
-              <w:rFonts w:asciiTheme="minorHAnsi" w:eastAsiaTheme="minorEastAsia" w:hAnsiTheme="minorHAnsi" w:cstheme="minorBidi"/>
-              <w:noProof/>
-              <w:lang w:val="pl-PL"/>
-            </w:rPr>
-          </w:pPr>
-          <w:hyperlink w:anchor="_Toc89194858" w:history="1">
-            <w:r>
-              <w:rPr>
-                <w:rStyle w:val="Hipercze"/>
-                <w:noProof/>
-              </w:rPr>
-              <w:t>StronyInternetowe:</w:t>
-            </w:r>
-            <w:r>
-              <w:rPr>
-                <w:noProof/>
-                <w:webHidden/>
-              </w:rPr>
-              <w:tab/>
-            </w:r>
-            <w:r>
-              <w:rPr>
-                <w:noProof/>
-                <w:webHidden/>
-              </w:rPr>
-              <w:fldChar w:fldCharType="begin"/>
-            </w:r>
-            <w:r>
-              <w:rPr>
-                <w:noProof/>
-                <w:webHidden/>
-              </w:rPr>
-              <w:instrText xml:space="preserve"> PAGEREF _Toc89194858 \h </w:instrText>
-            </w:r>
-            <w:r>
-              <w:rPr>
-                <w:noProof/>
-                <w:webHidden/>
-              </w:rPr>
-            </w:r>
-            <w:r>
-              <w:rPr>
-                <w:noProof/>
-                <w:webHidden/>
-              </w:rPr>
-              <w:fldChar w:fldCharType="separate"/>
-            </w:r>
-            <w:r>
-              <w:rPr>
-                <w:noProof/>
-                <w:webHidden/>
-              </w:rPr>
-              <w:t>13</w:t>
-            </w:r>
-            <w:r>
-              <w:rPr>
-                <w:noProof/>
-                <w:webHidden/>
-              </w:rPr>
-              <w:fldChar w:fldCharType="end"/>
-            </w:r>
-          </w:hyperlink>
-        </w:p>
-        <w:p>
-          <w:pPr>
-            <w:pStyle w:val="Spistreci3"/>
-            <w:tabs>
-              <w:tab w:val="right" w:leader="dot" w:pos="9019"/>
-            </w:tabs>
-            <w:rPr>
-              <w:rFonts w:asciiTheme="minorHAnsi" w:eastAsiaTheme="minorEastAsia" w:hAnsiTheme="minorHAnsi" w:cstheme="minorBidi"/>
-              <w:noProof/>
-              <w:lang w:val="pl-PL"/>
-            </w:rPr>
-          </w:pPr>
-          <w:hyperlink w:anchor="_Toc89194859" w:history="1">
-            <w:r>
-              <w:rPr>
-                <w:rStyle w:val="Hipercze"/>
-                <w:noProof/>
-              </w:rPr>
-              <w:t>Adresy:</w:t>
-            </w:r>
-            <w:r>
-              <w:rPr>
-                <w:noProof/>
-                <w:webHidden/>
-              </w:rPr>
-              <w:tab/>
-            </w:r>
-            <w:r>
-              <w:rPr>
-                <w:noProof/>
-                <w:webHidden/>
-              </w:rPr>
-              <w:fldChar w:fldCharType="begin"/>
-            </w:r>
-            <w:r>
-              <w:rPr>
-                <w:noProof/>
-                <w:webHidden/>
-              </w:rPr>
-              <w:instrText xml:space="preserve"> PAGEREF _Toc89194859 \h </w:instrText>
-            </w:r>
-            <w:r>
-              <w:rPr>
-                <w:noProof/>
-                <w:webHidden/>
-              </w:rPr>
-            </w:r>
-            <w:r>
-              <w:rPr>
-                <w:noProof/>
-                <w:webHidden/>
-              </w:rPr>
-              <w:fldChar w:fldCharType="separate"/>
-            </w:r>
-            <w:r>
-              <w:rPr>
-                <w:noProof/>
-                <w:webHidden/>
-              </w:rPr>
-              <w:t>13</w:t>
-            </w:r>
-            <w:r>
-              <w:rPr>
-                <w:noProof/>
-                <w:webHidden/>
-              </w:rPr>
-              <w:fldChar w:fldCharType="end"/>
-            </w:r>
-          </w:hyperlink>
-        </w:p>
-        <w:p>
-          <w:pPr>
-            <w:pStyle w:val="Spistreci3"/>
-            <w:tabs>
-              <w:tab w:val="right" w:leader="dot" w:pos="9019"/>
-            </w:tabs>
-            <w:rPr>
-              <w:rFonts w:asciiTheme="minorHAnsi" w:eastAsiaTheme="minorEastAsia" w:hAnsiTheme="minorHAnsi" w:cstheme="minorBidi"/>
-              <w:noProof/>
-              <w:lang w:val="pl-PL"/>
-            </w:rPr>
-          </w:pPr>
-          <w:hyperlink w:anchor="_Toc89194860" w:history="1">
-            <w:r>
-              <w:rPr>
-                <w:rStyle w:val="Hipercze"/>
-                <w:noProof/>
-              </w:rPr>
-              <w:t>Zarzady:</w:t>
-            </w:r>
-            <w:r>
-              <w:rPr>
-                <w:noProof/>
-                <w:webHidden/>
-              </w:rPr>
-              <w:tab/>
-            </w:r>
-            <w:r>
-              <w:rPr>
-                <w:noProof/>
-                <w:webHidden/>
-              </w:rPr>
-              <w:fldChar w:fldCharType="begin"/>
-            </w:r>
-            <w:r>
-              <w:rPr>
-                <w:noProof/>
-                <w:webHidden/>
-              </w:rPr>
-              <w:instrText xml:space="preserve"> PAGEREF _Toc89194860 \h </w:instrText>
-            </w:r>
-            <w:r>
-              <w:rPr>
-                <w:noProof/>
-                <w:webHidden/>
-              </w:rPr>
-            </w:r>
-            <w:r>
-              <w:rPr>
-                <w:noProof/>
-                <w:webHidden/>
-              </w:rPr>
-              <w:fldChar w:fldCharType="separate"/>
-            </w:r>
-            <w:r>
-              <w:rPr>
-                <w:noProof/>
-                <w:webHidden/>
-              </w:rPr>
-              <w:t>13</w:t>
-            </w:r>
-            <w:r>
-              <w:rPr>
-                <w:noProof/>
-                <w:webHidden/>
-              </w:rPr>
-              <w:fldChar w:fldCharType="end"/>
-            </w:r>
-          </w:hyperlink>
-        </w:p>
-        <w:p>
-          <w:pPr>
-            <w:pStyle w:val="Spistreci3"/>
-            <w:tabs>
-              <w:tab w:val="right" w:leader="dot" w:pos="9019"/>
-            </w:tabs>
-            <w:rPr>
-              <w:rFonts w:asciiTheme="minorHAnsi" w:eastAsiaTheme="minorEastAsia" w:hAnsiTheme="minorHAnsi" w:cstheme="minorBidi"/>
-              <w:noProof/>
-              <w:lang w:val="pl-PL"/>
-            </w:rPr>
-          </w:pPr>
-          <w:hyperlink w:anchor="_Toc89194861" w:history="1">
-            <w:r>
-              <w:rPr>
-                <w:rStyle w:val="Hipercze"/>
-                <w:noProof/>
-              </w:rPr>
-              <w:t>CzlonkowieZarzadu:</w:t>
-            </w:r>
-            <w:r>
-              <w:rPr>
-                <w:noProof/>
-                <w:webHidden/>
-              </w:rPr>
-              <w:tab/>
-            </w:r>
-            <w:r>
-              <w:rPr>
-                <w:noProof/>
-                <w:webHidden/>
-              </w:rPr>
-              <w:fldChar w:fldCharType="begin"/>
-            </w:r>
-            <w:r>
-              <w:rPr>
-                <w:noProof/>
-                <w:webHidden/>
-              </w:rPr>
-              <w:instrText xml:space="preserve"> PAGEREF _Toc89194861 \h </w:instrText>
-            </w:r>
-            <w:r>
-              <w:rPr>
-                <w:noProof/>
-                <w:webHidden/>
-              </w:rPr>
-            </w:r>
-            <w:r>
-              <w:rPr>
-                <w:noProof/>
-                <w:webHidden/>
-              </w:rPr>
-              <w:fldChar w:fldCharType="separate"/>
-            </w:r>
-            <w:r>
-              <w:rPr>
-                <w:noProof/>
-                <w:webHidden/>
-              </w:rPr>
-              <w:t>14</w:t>
-            </w:r>
-            <w:r>
-              <w:rPr>
-                <w:noProof/>
-                <w:webHidden/>
-              </w:rPr>
-              <w:fldChar w:fldCharType="end"/>
-            </w:r>
-          </w:hyperlink>
-        </w:p>
-        <w:p>
-          <w:pPr>
-            <w:pStyle w:val="Spistreci3"/>
-            <w:tabs>
-              <w:tab w:val="right" w:leader="dot" w:pos="9019"/>
-            </w:tabs>
-            <w:rPr>
-              <w:rFonts w:asciiTheme="minorHAnsi" w:eastAsiaTheme="minorEastAsia" w:hAnsiTheme="minorHAnsi" w:cstheme="minorBidi"/>
-              <w:noProof/>
-              <w:lang w:val="pl-PL"/>
-            </w:rPr>
-          </w:pPr>
-          <w:hyperlink w:anchor="_Toc89194862" w:history="1">
-            <w:r>
-              <w:rPr>
-                <w:rStyle w:val="Hipercze"/>
-                <w:noProof/>
-              </w:rPr>
-              <w:t>Pracownicy:</w:t>
-            </w:r>
-            <w:r>
-              <w:rPr>
-                <w:noProof/>
-                <w:webHidden/>
-              </w:rPr>
-              <w:tab/>
-            </w:r>
-            <w:r>
-              <w:rPr>
-                <w:noProof/>
-                <w:webHidden/>
-              </w:rPr>
-              <w:fldChar w:fldCharType="begin"/>
-            </w:r>
-            <w:r>
-              <w:rPr>
-                <w:noProof/>
-                <w:webHidden/>
-              </w:rPr>
-              <w:instrText xml:space="preserve"> PAGEREF _Toc89194862 \h </w:instrText>
-            </w:r>
-            <w:r>
-              <w:rPr>
-                <w:noProof/>
-                <w:webHidden/>
-              </w:rPr>
-            </w:r>
-            <w:r>
-              <w:rPr>
-                <w:noProof/>
-                <w:webHidden/>
-              </w:rPr>
-              <w:fldChar w:fldCharType="separate"/>
-            </w:r>
-            <w:r>
-              <w:rPr>
-                <w:noProof/>
-                <w:webHidden/>
-              </w:rPr>
-              <w:t>14</w:t>
-            </w:r>
-            <w:r>
-              <w:rPr>
-                <w:noProof/>
-                <w:webHidden/>
-              </w:rPr>
-              <w:fldChar w:fldCharType="end"/>
-            </w:r>
-          </w:hyperlink>
-        </w:p>
-        <w:p>
-          <w:pPr>
-            <w:pStyle w:val="Spistreci3"/>
-            <w:tabs>
-              <w:tab w:val="right" w:leader="dot" w:pos="9019"/>
-            </w:tabs>
-            <w:rPr>
-              <w:rFonts w:asciiTheme="minorHAnsi" w:eastAsiaTheme="minorEastAsia" w:hAnsiTheme="minorHAnsi" w:cstheme="minorBidi"/>
-              <w:noProof/>
-              <w:lang w:val="pl-PL"/>
-            </w:rPr>
-          </w:pPr>
-          <w:hyperlink w:anchor="_Toc89194863" w:history="1">
-            <w:r>
-              <w:rPr>
-                <w:rStyle w:val="Hipercze"/>
-                <w:noProof/>
-              </w:rPr>
-              <w:t>Stanowiska:</w:t>
-            </w:r>
-            <w:r>
-              <w:rPr>
-                <w:noProof/>
-                <w:webHidden/>
-              </w:rPr>
-              <w:tab/>
-            </w:r>
-            <w:r>
-              <w:rPr>
-                <w:noProof/>
-                <w:webHidden/>
-              </w:rPr>
-              <w:fldChar w:fldCharType="begin"/>
-            </w:r>
-            <w:r>
-              <w:rPr>
-                <w:noProof/>
-                <w:webHidden/>
-              </w:rPr>
-              <w:instrText xml:space="preserve"> PAGEREF _Toc89194863 \h </w:instrText>
-            </w:r>
-            <w:r>
-              <w:rPr>
-                <w:noProof/>
-                <w:webHidden/>
-              </w:rPr>
-            </w:r>
-            <w:r>
-              <w:rPr>
-                <w:noProof/>
-                <w:webHidden/>
-              </w:rPr>
-              <w:fldChar w:fldCharType="separate"/>
-            </w:r>
-            <w:r>
-              <w:rPr>
-                <w:noProof/>
-                <w:webHidden/>
-              </w:rPr>
-              <w:t>14</w:t>
-            </w:r>
-            <w:r>
-              <w:rPr>
-                <w:noProof/>
-                <w:webHidden/>
-              </w:rPr>
-              <w:fldChar w:fldCharType="end"/>
-            </w:r>
-          </w:hyperlink>
-        </w:p>
-        <w:p>
-          <w:pPr>
-            <w:pStyle w:val="Spistreci3"/>
-            <w:tabs>
-              <w:tab w:val="right" w:leader="dot" w:pos="9019"/>
-            </w:tabs>
-            <w:rPr>
-              <w:rFonts w:asciiTheme="minorHAnsi" w:eastAsiaTheme="minorEastAsia" w:hAnsiTheme="minorHAnsi" w:cstheme="minorBidi"/>
-              <w:noProof/>
-              <w:lang w:val="pl-PL"/>
-            </w:rPr>
-          </w:pPr>
-          <w:hyperlink w:anchor="_Toc89194864" w:history="1">
-            <w:r>
-              <w:rPr>
-                <w:rStyle w:val="Hipercze"/>
-                <w:noProof/>
-              </w:rPr>
-              <w:t>Wynagrodzenia:</w:t>
-            </w:r>
-            <w:r>
-              <w:rPr>
-                <w:noProof/>
-                <w:webHidden/>
-              </w:rPr>
-              <w:tab/>
-            </w:r>
-            <w:r>
-              <w:rPr>
-                <w:noProof/>
-                <w:webHidden/>
-              </w:rPr>
-              <w:fldChar w:fldCharType="begin"/>
-            </w:r>
-            <w:r>
-              <w:rPr>
-                <w:noProof/>
-                <w:webHidden/>
-              </w:rPr>
-              <w:instrText xml:space="preserve"> PAGEREF _Toc89194864 \h </w:instrText>
-            </w:r>
-            <w:r>
-              <w:rPr>
-                <w:noProof/>
-                <w:webHidden/>
-              </w:rPr>
-            </w:r>
-            <w:r>
-              <w:rPr>
-                <w:noProof/>
-                <w:webHidden/>
-              </w:rPr>
-              <w:fldChar w:fldCharType="separate"/>
-            </w:r>
-            <w:r>
-              <w:rPr>
-                <w:noProof/>
-                <w:webHidden/>
-              </w:rPr>
-              <w:t>14</w:t>
-            </w:r>
-            <w:r>
-              <w:rPr>
-                <w:noProof/>
-                <w:webHidden/>
-              </w:rPr>
-              <w:fldChar w:fldCharType="end"/>
-            </w:r>
-          </w:hyperlink>
-        </w:p>
-        <w:p>
-          <w:pPr>
-            <w:pStyle w:val="Spistreci3"/>
-            <w:tabs>
-              <w:tab w:val="right" w:leader="dot" w:pos="9019"/>
-            </w:tabs>
-            <w:rPr>
-              <w:rFonts w:asciiTheme="minorHAnsi" w:eastAsiaTheme="minorEastAsia" w:hAnsiTheme="minorHAnsi" w:cstheme="minorBidi"/>
-              <w:noProof/>
-              <w:lang w:val="pl-PL"/>
-            </w:rPr>
-          </w:pPr>
-          <w:hyperlink w:anchor="_Toc89194865" w:history="1">
-            <w:r>
-              <w:rPr>
-                <w:rStyle w:val="Hipercze"/>
-                <w:noProof/>
-              </w:rPr>
-              <w:t>Umowy:</w:t>
-            </w:r>
-            <w:r>
-              <w:rPr>
-                <w:noProof/>
-                <w:webHidden/>
-              </w:rPr>
-              <w:tab/>
-            </w:r>
-            <w:r>
-              <w:rPr>
-                <w:noProof/>
-                <w:webHidden/>
-              </w:rPr>
-              <w:fldChar w:fldCharType="begin"/>
-            </w:r>
-            <w:r>
-              <w:rPr>
-                <w:noProof/>
-                <w:webHidden/>
-              </w:rPr>
-              <w:instrText xml:space="preserve"> PAGEREF _Toc89194865 \h </w:instrText>
-            </w:r>
-            <w:r>
-              <w:rPr>
-                <w:noProof/>
-                <w:webHidden/>
-              </w:rPr>
-            </w:r>
-            <w:r>
-              <w:rPr>
-                <w:noProof/>
-                <w:webHidden/>
-              </w:rPr>
-              <w:fldChar w:fldCharType="separate"/>
-            </w:r>
-            <w:r>
-              <w:rPr>
-                <w:noProof/>
-                <w:webHidden/>
-              </w:rPr>
-              <w:t>14</w:t>
-            </w:r>
-            <w:r>
-              <w:rPr>
-                <w:noProof/>
-                <w:webHidden/>
-              </w:rPr>
-              <w:fldChar w:fldCharType="end"/>
-            </w:r>
-          </w:hyperlink>
-        </w:p>
-        <w:p>
-          <w:pPr>
-            <w:pStyle w:val="Spistreci3"/>
-            <w:tabs>
-              <w:tab w:val="right" w:leader="dot" w:pos="9019"/>
-            </w:tabs>
-            <w:rPr>
-              <w:rFonts w:asciiTheme="minorHAnsi" w:eastAsiaTheme="minorEastAsia" w:hAnsiTheme="minorHAnsi" w:cstheme="minorBidi"/>
-              <w:noProof/>
-              <w:lang w:val="pl-PL"/>
-            </w:rPr>
-          </w:pPr>
-          <w:hyperlink w:anchor="_Toc89194866" w:history="1">
-            <w:r>
-              <w:rPr>
-                <w:rStyle w:val="Hipercze"/>
-                <w:noProof/>
-              </w:rPr>
-              <w:t>Specjalizacje pracowników:</w:t>
-            </w:r>
-            <w:r>
-              <w:rPr>
-                <w:noProof/>
-                <w:webHidden/>
-              </w:rPr>
-              <w:tab/>
-            </w:r>
-            <w:r>
-              <w:rPr>
-                <w:noProof/>
-                <w:webHidden/>
-              </w:rPr>
-              <w:fldChar w:fldCharType="begin"/>
-            </w:r>
-            <w:r>
-              <w:rPr>
-                <w:noProof/>
-                <w:webHidden/>
-              </w:rPr>
-              <w:instrText xml:space="preserve"> PAGEREF _Toc89194866 \h </w:instrText>
-            </w:r>
-            <w:r>
-              <w:rPr>
-                <w:noProof/>
-                <w:webHidden/>
-              </w:rPr>
-            </w:r>
-            <w:r>
-              <w:rPr>
-                <w:noProof/>
-                <w:webHidden/>
-              </w:rPr>
-              <w:fldChar w:fldCharType="separate"/>
-            </w:r>
-            <w:r>
-              <w:rPr>
-                <w:noProof/>
-                <w:webHidden/>
-              </w:rPr>
-              <w:t>14</w:t>
-            </w:r>
-            <w:r>
-              <w:rPr>
-                <w:noProof/>
-                <w:webHidden/>
-              </w:rPr>
-              <w:fldChar w:fldCharType="end"/>
-            </w:r>
-          </w:hyperlink>
-        </w:p>
-        <w:p>
-          <w:pPr>
-            <w:pStyle w:val="Spistreci3"/>
-            <w:tabs>
-              <w:tab w:val="right" w:leader="dot" w:pos="9019"/>
-            </w:tabs>
-            <w:rPr>
-              <w:rFonts w:asciiTheme="minorHAnsi" w:eastAsiaTheme="minorEastAsia" w:hAnsiTheme="minorHAnsi" w:cstheme="minorBidi"/>
-              <w:noProof/>
-              <w:lang w:val="pl-PL"/>
-            </w:rPr>
-          </w:pPr>
-          <w:hyperlink w:anchor="_Toc89194867" w:history="1">
-            <w:r>
-              <w:rPr>
-                <w:rStyle w:val="Hipercze"/>
-                <w:noProof/>
-              </w:rPr>
-              <w:t>Klienci:</w:t>
-            </w:r>
-            <w:r>
-              <w:rPr>
-                <w:noProof/>
-                <w:webHidden/>
-              </w:rPr>
-              <w:tab/>
-            </w:r>
-            <w:r>
-              <w:rPr>
-                <w:noProof/>
-                <w:webHidden/>
-              </w:rPr>
-              <w:fldChar w:fldCharType="begin"/>
-            </w:r>
-            <w:r>
-              <w:rPr>
-                <w:noProof/>
-                <w:webHidden/>
-              </w:rPr>
-              <w:instrText xml:space="preserve"> PAGEREF _Toc89194867 \h </w:instrText>
-            </w:r>
-            <w:r>
-              <w:rPr>
-                <w:noProof/>
-                <w:webHidden/>
-              </w:rPr>
-            </w:r>
-            <w:r>
-              <w:rPr>
-                <w:noProof/>
-                <w:webHidden/>
-              </w:rPr>
-              <w:fldChar w:fldCharType="separate"/>
-            </w:r>
-            <w:r>
-              <w:rPr>
-                <w:noProof/>
-                <w:webHidden/>
-              </w:rPr>
-              <w:t>15</w:t>
-            </w:r>
-            <w:r>
-              <w:rPr>
-                <w:noProof/>
-                <w:webHidden/>
-              </w:rPr>
-              <w:fldChar w:fldCharType="end"/>
-            </w:r>
-          </w:hyperlink>
-        </w:p>
-        <w:p>
-          <w:pPr>
-            <w:pStyle w:val="Spistreci3"/>
-            <w:tabs>
-              <w:tab w:val="right" w:leader="dot" w:pos="9019"/>
-            </w:tabs>
-            <w:rPr>
-              <w:rFonts w:asciiTheme="minorHAnsi" w:eastAsiaTheme="minorEastAsia" w:hAnsiTheme="minorHAnsi" w:cstheme="minorBidi"/>
-              <w:noProof/>
-              <w:lang w:val="pl-PL"/>
-            </w:rPr>
-          </w:pPr>
-          <w:hyperlink w:anchor="_Toc89194868" w:history="1">
-            <w:r>
-              <w:rPr>
-                <w:rStyle w:val="Hipercze"/>
-                <w:noProof/>
-              </w:rPr>
-              <w:t>DziałkiBudowlane:</w:t>
-            </w:r>
-            <w:r>
-              <w:rPr>
-                <w:noProof/>
-                <w:webHidden/>
-              </w:rPr>
-              <w:tab/>
-            </w:r>
-            <w:r>
-              <w:rPr>
-                <w:noProof/>
-                <w:webHidden/>
-              </w:rPr>
-              <w:fldChar w:fldCharType="begin"/>
-            </w:r>
-            <w:r>
-              <w:rPr>
-                <w:noProof/>
-                <w:webHidden/>
-              </w:rPr>
-              <w:instrText xml:space="preserve"> PAGEREF _Toc89194868 \h </w:instrText>
-            </w:r>
-            <w:r>
-              <w:rPr>
-                <w:noProof/>
-                <w:webHidden/>
-              </w:rPr>
-            </w:r>
-            <w:r>
-              <w:rPr>
-                <w:noProof/>
-                <w:webHidden/>
-              </w:rPr>
-              <w:fldChar w:fldCharType="separate"/>
-            </w:r>
-            <w:r>
-              <w:rPr>
-                <w:noProof/>
-                <w:webHidden/>
-              </w:rPr>
-              <w:t>15</w:t>
-            </w:r>
-            <w:r>
-              <w:rPr>
-                <w:noProof/>
-                <w:webHidden/>
-              </w:rPr>
-              <w:fldChar w:fldCharType="end"/>
-            </w:r>
-          </w:hyperlink>
-        </w:p>
-        <w:p>
-          <w:pPr>
-            <w:pStyle w:val="Spistreci3"/>
-            <w:tabs>
-              <w:tab w:val="right" w:leader="dot" w:pos="9019"/>
-            </w:tabs>
-            <w:rPr>
-              <w:rFonts w:asciiTheme="minorHAnsi" w:eastAsiaTheme="minorEastAsia" w:hAnsiTheme="minorHAnsi" w:cstheme="minorBidi"/>
-              <w:noProof/>
-              <w:lang w:val="pl-PL"/>
-            </w:rPr>
-          </w:pPr>
-          <w:hyperlink w:anchor="_Toc89194869" w:history="1">
-            <w:r>
-              <w:rPr>
-                <w:rStyle w:val="Hipercze"/>
-                <w:noProof/>
-              </w:rPr>
-              <w:t>DomyJednorodzinne:</w:t>
-            </w:r>
-            <w:r>
-              <w:rPr>
-                <w:noProof/>
-                <w:webHidden/>
-              </w:rPr>
-              <w:tab/>
-            </w:r>
-            <w:r>
-              <w:rPr>
-                <w:noProof/>
-                <w:webHidden/>
-              </w:rPr>
-              <w:fldChar w:fldCharType="begin"/>
-            </w:r>
-            <w:r>
-              <w:rPr>
-                <w:noProof/>
-                <w:webHidden/>
-              </w:rPr>
-              <w:instrText xml:space="preserve"> PAGEREF _Toc89194869 \h </w:instrText>
-            </w:r>
-            <w:r>
-              <w:rPr>
-                <w:noProof/>
-                <w:webHidden/>
-              </w:rPr>
-            </w:r>
-            <w:r>
-              <w:rPr>
-                <w:noProof/>
-                <w:webHidden/>
-              </w:rPr>
-              <w:fldChar w:fldCharType="separate"/>
-            </w:r>
-            <w:r>
-              <w:rPr>
-                <w:noProof/>
-                <w:webHidden/>
-              </w:rPr>
-              <w:t>15</w:t>
-            </w:r>
-            <w:r>
-              <w:rPr>
-                <w:noProof/>
-                <w:webHidden/>
-              </w:rPr>
-              <w:fldChar w:fldCharType="end"/>
-            </w:r>
-          </w:hyperlink>
-        </w:p>
-        <w:p>
-          <w:pPr>
-            <w:pStyle w:val="Spistreci3"/>
-            <w:tabs>
-              <w:tab w:val="right" w:leader="dot" w:pos="9019"/>
-            </w:tabs>
-            <w:rPr>
-              <w:rFonts w:asciiTheme="minorHAnsi" w:eastAsiaTheme="minorEastAsia" w:hAnsiTheme="minorHAnsi" w:cstheme="minorBidi"/>
-              <w:noProof/>
-              <w:lang w:val="pl-PL"/>
-            </w:rPr>
-          </w:pPr>
-          <w:hyperlink w:anchor="_Toc89194870" w:history="1">
-            <w:r>
-              <w:rPr>
-                <w:rStyle w:val="Hipercze"/>
-                <w:noProof/>
-              </w:rPr>
-              <w:t>Bloki:</w:t>
-            </w:r>
-            <w:r>
-              <w:rPr>
-                <w:noProof/>
-                <w:webHidden/>
-              </w:rPr>
-              <w:tab/>
-            </w:r>
-            <w:r>
-              <w:rPr>
-                <w:noProof/>
-                <w:webHidden/>
-              </w:rPr>
-              <w:fldChar w:fldCharType="begin"/>
-            </w:r>
-            <w:r>
-              <w:rPr>
-                <w:noProof/>
-                <w:webHidden/>
-              </w:rPr>
-              <w:instrText xml:space="preserve"> PAGEREF _Toc89194870 \h </w:instrText>
-            </w:r>
-            <w:r>
-              <w:rPr>
-                <w:noProof/>
-                <w:webHidden/>
-              </w:rPr>
-            </w:r>
-            <w:r>
-              <w:rPr>
-                <w:noProof/>
-                <w:webHidden/>
-              </w:rPr>
-              <w:fldChar w:fldCharType="separate"/>
-            </w:r>
-            <w:r>
-              <w:rPr>
-                <w:noProof/>
-                <w:webHidden/>
-              </w:rPr>
-              <w:t>15</w:t>
-            </w:r>
-            <w:r>
-              <w:rPr>
-                <w:noProof/>
-                <w:webHidden/>
-              </w:rPr>
-              <w:fldChar w:fldCharType="end"/>
-            </w:r>
-          </w:hyperlink>
-        </w:p>
-        <w:p>
-          <w:pPr>
-            <w:pStyle w:val="Spistreci3"/>
-            <w:tabs>
-              <w:tab w:val="right" w:leader="dot" w:pos="9019"/>
-            </w:tabs>
-            <w:rPr>
-              <w:rFonts w:asciiTheme="minorHAnsi" w:eastAsiaTheme="minorEastAsia" w:hAnsiTheme="minorHAnsi" w:cstheme="minorBidi"/>
-              <w:noProof/>
-              <w:lang w:val="pl-PL"/>
-            </w:rPr>
-          </w:pPr>
-          <w:hyperlink w:anchor="_Toc89194871" w:history="1">
-            <w:r>
-              <w:rPr>
-                <w:rStyle w:val="Hipercze"/>
-                <w:noProof/>
-              </w:rPr>
-              <w:t>Mieszkania:</w:t>
-            </w:r>
-            <w:r>
-              <w:rPr>
-                <w:noProof/>
-                <w:webHidden/>
-              </w:rPr>
-              <w:tab/>
-            </w:r>
-            <w:r>
-              <w:rPr>
-                <w:noProof/>
-                <w:webHidden/>
-              </w:rPr>
-              <w:fldChar w:fldCharType="begin"/>
-            </w:r>
-            <w:r>
-              <w:rPr>
-                <w:noProof/>
-                <w:webHidden/>
-              </w:rPr>
-              <w:instrText xml:space="preserve"> PAGEREF _Toc89194871 \h </w:instrText>
-            </w:r>
-            <w:r>
-              <w:rPr>
-                <w:noProof/>
-                <w:webHidden/>
-              </w:rPr>
-            </w:r>
-            <w:r>
-              <w:rPr>
-                <w:noProof/>
-                <w:webHidden/>
-              </w:rPr>
-              <w:fldChar w:fldCharType="separate"/>
-            </w:r>
-            <w:r>
-              <w:rPr>
-                <w:noProof/>
-                <w:webHidden/>
-              </w:rPr>
-              <w:t>15</w:t>
             </w:r>
             <w:r>
               <w:rPr>
@@ -2083,14 +909,14 @@
               <w:lang w:val="pl-PL"/>
             </w:rPr>
           </w:pPr>
-          <w:hyperlink w:anchor="_Toc89194872" w:history="1">
+          <w:hyperlink w:anchor="_Toc89036858" w:history="1">
             <w:r>
               <w:rPr>
                 <w:rStyle w:val="Hipercze"/>
                 <w:b/>
                 <w:noProof/>
               </w:rPr>
-              <w:t>4.3. Schemat ER na poziomie modelu logicznego</w:t>
+              <w:t>4.1. Usunięcie właściwości niekompatybilnych z modelem relacyjnym</w:t>
             </w:r>
             <w:r>
               <w:rPr>
@@ -2111,7 +937,7 @@
                 <w:noProof/>
                 <w:webHidden/>
               </w:rPr>
-              <w:instrText xml:space="preserve"> PAGEREF _Toc89194872 \h </w:instrText>
+              <w:instrText xml:space="preserve"> PAGEREF _Toc89036858 \h </w:instrText>
             </w:r>
             <w:r>
               <w:rPr>
@@ -2131,7 +957,7 @@
                 <w:noProof/>
                 <w:webHidden/>
               </w:rPr>
-              <w:t>15</w:t>
+              <w:t>12</w:t>
             </w:r>
             <w:r>
               <w:rPr>
@@ -2154,14 +980,14 @@
               <w:lang w:val="pl-PL"/>
             </w:rPr>
           </w:pPr>
-          <w:hyperlink w:anchor="_Toc89194873" w:history="1">
+          <w:hyperlink w:anchor="_Toc89036859" w:history="1">
             <w:r>
               <w:rPr>
                 <w:rStyle w:val="Hipercze"/>
                 <w:b/>
                 <w:noProof/>
               </w:rPr>
-              <w:t>4.4. Więzy integralności</w:t>
+              <w:t>4.2. Proces normalizacji</w:t>
             </w:r>
             <w:r>
               <w:rPr>
@@ -2182,7 +1008,7 @@
                 <w:noProof/>
                 <w:webHidden/>
               </w:rPr>
-              <w:instrText xml:space="preserve"> PAGEREF _Toc89194873 \h </w:instrText>
+              <w:instrText xml:space="preserve"> PAGEREF _Toc89036859 \h </w:instrText>
             </w:r>
             <w:r>
               <w:rPr>
@@ -2202,7 +1028,7 @@
                 <w:noProof/>
                 <w:webHidden/>
               </w:rPr>
-              <w:t>15</w:t>
+              <w:t>13</w:t>
             </w:r>
             <w:r>
               <w:rPr>
@@ -2225,14 +1051,14 @@
               <w:lang w:val="pl-PL"/>
             </w:rPr>
           </w:pPr>
-          <w:hyperlink w:anchor="_Toc89194874" w:history="1">
+          <w:hyperlink w:anchor="_Toc89036860" w:history="1">
             <w:r>
               <w:rPr>
                 <w:rStyle w:val="Hipercze"/>
                 <w:b/>
                 <w:noProof/>
               </w:rPr>
-              <w:t>4.5. Proces denormalizacji</w:t>
+              <w:t>4.3. Schemat ER na poziomie modelu logicznego</w:t>
             </w:r>
             <w:r>
               <w:rPr>
@@ -2253,7 +1079,7 @@
                 <w:noProof/>
                 <w:webHidden/>
               </w:rPr>
-              <w:instrText xml:space="preserve"> PAGEREF _Toc89194874 \h </w:instrText>
+              <w:instrText xml:space="preserve"> PAGEREF _Toc89036860 \h </w:instrText>
             </w:r>
             <w:r>
               <w:rPr>
@@ -2274,6 +1100,148 @@
                 <w:webHidden/>
               </w:rPr>
               <w:t>15</w:t>
+            </w:r>
+            <w:r>
+              <w:rPr>
+                <w:noProof/>
+                <w:webHidden/>
+              </w:rPr>
+              <w:fldChar w:fldCharType="end"/>
+            </w:r>
+          </w:hyperlink>
+        </w:p>
+        <w:p>
+          <w:pPr>
+            <w:pStyle w:val="Spistreci1"/>
+            <w:tabs>
+              <w:tab w:val="right" w:leader="dot" w:pos="9019"/>
+            </w:tabs>
+            <w:rPr>
+              <w:rFonts w:asciiTheme="minorHAnsi" w:eastAsiaTheme="minorEastAsia" w:hAnsiTheme="minorHAnsi" w:cstheme="minorBidi"/>
+              <w:noProof/>
+              <w:lang w:val="pl-PL"/>
+            </w:rPr>
+          </w:pPr>
+          <w:hyperlink w:anchor="_Toc89036861" w:history="1">
+            <w:r>
+              <w:rPr>
+                <w:rStyle w:val="Hipercze"/>
+                <w:b/>
+                <w:noProof/>
+              </w:rPr>
+              <w:t>4.4. Więzy integralności</w:t>
+            </w:r>
+            <w:r>
+              <w:rPr>
+                <w:noProof/>
+                <w:webHidden/>
+              </w:rPr>
+              <w:tab/>
+            </w:r>
+            <w:r>
+              <w:rPr>
+                <w:noProof/>
+                <w:webHidden/>
+              </w:rPr>
+              <w:fldChar w:fldCharType="begin"/>
+            </w:r>
+            <w:r>
+              <w:rPr>
+                <w:noProof/>
+                <w:webHidden/>
+              </w:rPr>
+              <w:instrText xml:space="preserve"> PAGEREF _Toc89036861 \h </w:instrText>
+            </w:r>
+            <w:r>
+              <w:rPr>
+                <w:noProof/>
+                <w:webHidden/>
+              </w:rPr>
+            </w:r>
+            <w:r>
+              <w:rPr>
+                <w:noProof/>
+                <w:webHidden/>
+              </w:rPr>
+              <w:fldChar w:fldCharType="separate"/>
+            </w:r>
+            <w:r>
+              <w:rPr>
+                <w:noProof/>
+                <w:webHidden/>
+              </w:rPr>
+              <w:t>15</w:t>
+            </w:r>
+            <w:r>
+              <w:rPr>
+                <w:noProof/>
+                <w:webHidden/>
+              </w:rPr>
+              <w:fldChar w:fldCharType="end"/>
+            </w:r>
+          </w:hyperlink>
+        </w:p>
+        <w:p>
+          <w:pPr>
+            <w:pStyle w:val="Spistreci1"/>
+            <w:tabs>
+              <w:tab w:val="right" w:leader="dot" w:pos="9019"/>
+            </w:tabs>
+            <w:rPr>
+              <w:rFonts w:asciiTheme="minorHAnsi" w:eastAsiaTheme="minorEastAsia" w:hAnsiTheme="minorHAnsi" w:cstheme="minorBidi"/>
+              <w:noProof/>
+              <w:lang w:val="pl-PL"/>
+            </w:rPr>
+          </w:pPr>
+          <w:hyperlink w:anchor="_Toc89036862" w:history="1">
+            <w:r>
+              <w:rPr>
+                <w:rStyle w:val="Hipercze"/>
+                <w:b/>
+                <w:noProof/>
+              </w:rPr>
+              <w:t>4.5. Proces denormalizacji</w:t>
+            </w:r>
+            <w:r>
+              <w:rPr>
+                <w:noProof/>
+                <w:webHidden/>
+              </w:rPr>
+              <w:tab/>
+            </w:r>
+            <w:r>
+              <w:rPr>
+                <w:noProof/>
+                <w:webHidden/>
+              </w:rPr>
+              <w:fldChar w:fldCharType="begin"/>
+            </w:r>
+            <w:r>
+              <w:rPr>
+                <w:noProof/>
+                <w:webHidden/>
+              </w:rPr>
+              <w:instrText xml:space="preserve"> PAGEREF _Toc89036862 \h </w:instrText>
+            </w:r>
+            <w:r>
+              <w:rPr>
+                <w:noProof/>
+                <w:webHidden/>
+              </w:rPr>
+            </w:r>
+            <w:r>
+              <w:rPr>
+                <w:noProof/>
+                <w:webHidden/>
+              </w:rPr>
+              <w:fldChar w:fldCharType="separate"/>
+            </w:r>
+            <w:r>
+              <w:rPr>
+                <w:noProof/>
+                <w:webHidden/>
+              </w:rPr>
+              <w:t>16</w:t>
             </w:r>
             <w:r>
               <w:rPr>
@@ -2297,7 +1265,7 @@
               <w:lang w:val="pl-PL"/>
             </w:rPr>
           </w:pPr>
-          <w:hyperlink w:anchor="_Toc89194875" w:history="1">
+          <w:hyperlink w:anchor="_Toc89036863" w:history="1">
             <w:r>
               <w:rPr>
                 <w:rStyle w:val="Hipercze"/>
@@ -2341,287 +1309,7 @@
                 <w:noProof/>
                 <w:webHidden/>
               </w:rPr>
-              <w:instrText xml:space="preserve"> PAGEREF _Toc89194875 \h </w:instrText>
-            </w:r>
-            <w:r>
-              <w:rPr>
-                <w:noProof/>
-                <w:webHidden/>
-              </w:rPr>
-            </w:r>
-            <w:r>
-              <w:rPr>
-                <w:noProof/>
-                <w:webHidden/>
-              </w:rPr>
-              <w:fldChar w:fldCharType="separate"/>
-            </w:r>
-            <w:r>
-              <w:rPr>
-                <w:noProof/>
-                <w:webHidden/>
-              </w:rPr>
-              <w:t>17</w:t>
-            </w:r>
-            <w:r>
-              <w:rPr>
-                <w:noProof/>
-                <w:webHidden/>
-              </w:rPr>
-              <w:fldChar w:fldCharType="end"/>
-            </w:r>
-          </w:hyperlink>
-        </w:p>
-        <w:p>
-          <w:pPr>
-            <w:pStyle w:val="Spistreci2"/>
-            <w:tabs>
-              <w:tab w:val="right" w:leader="dot" w:pos="9019"/>
-            </w:tabs>
-            <w:rPr>
-              <w:rFonts w:asciiTheme="minorHAnsi" w:eastAsiaTheme="minorEastAsia" w:hAnsiTheme="minorHAnsi" w:cstheme="minorBidi"/>
-              <w:noProof/>
-              <w:lang w:val="pl-PL"/>
-            </w:rPr>
-          </w:pPr>
-          <w:hyperlink w:anchor="_Toc89194876" w:history="1">
-            <w:r>
-              <w:rPr>
-                <w:rStyle w:val="Hipercze"/>
-                <w:noProof/>
-              </w:rPr>
-              <w:t>5.1. Projekt transakcji i weryfikacja ich wykonalności</w:t>
-            </w:r>
-            <w:r>
-              <w:rPr>
-                <w:noProof/>
-                <w:webHidden/>
-              </w:rPr>
-              <w:tab/>
-            </w:r>
-            <w:r>
-              <w:rPr>
-                <w:noProof/>
-                <w:webHidden/>
-              </w:rPr>
-              <w:fldChar w:fldCharType="begin"/>
-            </w:r>
-            <w:r>
-              <w:rPr>
-                <w:noProof/>
-                <w:webHidden/>
-              </w:rPr>
-              <w:instrText xml:space="preserve"> PAGEREF _Toc89194876 \h </w:instrText>
-            </w:r>
-            <w:r>
-              <w:rPr>
-                <w:noProof/>
-                <w:webHidden/>
-              </w:rPr>
-            </w:r>
-            <w:r>
-              <w:rPr>
-                <w:noProof/>
-                <w:webHidden/>
-              </w:rPr>
-              <w:fldChar w:fldCharType="separate"/>
-            </w:r>
-            <w:r>
-              <w:rPr>
-                <w:noProof/>
-                <w:webHidden/>
-              </w:rPr>
-              <w:t>17</w:t>
-            </w:r>
-            <w:r>
-              <w:rPr>
-                <w:noProof/>
-                <w:webHidden/>
-              </w:rPr>
-              <w:fldChar w:fldCharType="end"/>
-            </w:r>
-          </w:hyperlink>
-        </w:p>
-        <w:p>
-          <w:pPr>
-            <w:pStyle w:val="Spistreci2"/>
-            <w:tabs>
-              <w:tab w:val="right" w:leader="dot" w:pos="9019"/>
-            </w:tabs>
-            <w:rPr>
-              <w:rFonts w:asciiTheme="minorHAnsi" w:eastAsiaTheme="minorEastAsia" w:hAnsiTheme="minorHAnsi" w:cstheme="minorBidi"/>
-              <w:noProof/>
-              <w:lang w:val="pl-PL"/>
-            </w:rPr>
-          </w:pPr>
-          <w:hyperlink w:anchor="_Toc89194877" w:history="1">
-            <w:r>
-              <w:rPr>
-                <w:rStyle w:val="Hipercze"/>
-                <w:noProof/>
-              </w:rPr>
-              <w:t>5.2. Strojenie bazy danych poprzez dobór indeksów</w:t>
-            </w:r>
-            <w:r>
-              <w:rPr>
-                <w:noProof/>
-                <w:webHidden/>
-              </w:rPr>
-              <w:tab/>
-            </w:r>
-            <w:r>
-              <w:rPr>
-                <w:noProof/>
-                <w:webHidden/>
-              </w:rPr>
-              <w:fldChar w:fldCharType="begin"/>
-            </w:r>
-            <w:r>
-              <w:rPr>
-                <w:noProof/>
-                <w:webHidden/>
-              </w:rPr>
-              <w:instrText xml:space="preserve"> PAGEREF _Toc89194877 \h </w:instrText>
-            </w:r>
-            <w:r>
-              <w:rPr>
-                <w:noProof/>
-                <w:webHidden/>
-              </w:rPr>
-            </w:r>
-            <w:r>
-              <w:rPr>
-                <w:noProof/>
-                <w:webHidden/>
-              </w:rPr>
-              <w:fldChar w:fldCharType="separate"/>
-            </w:r>
-            <w:r>
-              <w:rPr>
-                <w:noProof/>
-                <w:webHidden/>
-              </w:rPr>
-              <w:t>17</w:t>
-            </w:r>
-            <w:r>
-              <w:rPr>
-                <w:noProof/>
-                <w:webHidden/>
-              </w:rPr>
-              <w:fldChar w:fldCharType="end"/>
-            </w:r>
-          </w:hyperlink>
-        </w:p>
-        <w:p>
-          <w:pPr>
-            <w:pStyle w:val="Spistreci2"/>
-            <w:tabs>
-              <w:tab w:val="right" w:leader="dot" w:pos="9019"/>
-            </w:tabs>
-            <w:rPr>
-              <w:rFonts w:asciiTheme="minorHAnsi" w:eastAsiaTheme="minorEastAsia" w:hAnsiTheme="minorHAnsi" w:cstheme="minorBidi"/>
-              <w:noProof/>
-              <w:lang w:val="pl-PL"/>
-            </w:rPr>
-          </w:pPr>
-          <w:hyperlink w:anchor="_Toc89194878" w:history="1">
-            <w:r>
-              <w:rPr>
-                <w:rStyle w:val="Hipercze"/>
-                <w:noProof/>
-              </w:rPr>
-              <w:t>5.3. Skrypt SQL generujący bazę danych</w:t>
-            </w:r>
-            <w:r>
-              <w:rPr>
-                <w:noProof/>
-                <w:webHidden/>
-              </w:rPr>
-              <w:tab/>
-            </w:r>
-            <w:r>
-              <w:rPr>
-                <w:noProof/>
-                <w:webHidden/>
-              </w:rPr>
-              <w:fldChar w:fldCharType="begin"/>
-            </w:r>
-            <w:r>
-              <w:rPr>
-                <w:noProof/>
-                <w:webHidden/>
-              </w:rPr>
-              <w:instrText xml:space="preserve"> PAGEREF _Toc89194878 \h </w:instrText>
-            </w:r>
-            <w:r>
-              <w:rPr>
-                <w:noProof/>
-                <w:webHidden/>
-              </w:rPr>
-            </w:r>
-            <w:r>
-              <w:rPr>
-                <w:noProof/>
-                <w:webHidden/>
-              </w:rPr>
-              <w:fldChar w:fldCharType="separate"/>
-            </w:r>
-            <w:r>
-              <w:rPr>
-                <w:noProof/>
-                <w:webHidden/>
-              </w:rPr>
-              <w:t>17</w:t>
-            </w:r>
-            <w:r>
-              <w:rPr>
-                <w:noProof/>
-                <w:webHidden/>
-              </w:rPr>
-              <w:fldChar w:fldCharType="end"/>
-            </w:r>
-          </w:hyperlink>
-        </w:p>
-        <w:p>
-          <w:pPr>
-            <w:pStyle w:val="Spistreci2"/>
-            <w:tabs>
-              <w:tab w:val="right" w:leader="dot" w:pos="9019"/>
-            </w:tabs>
-            <w:rPr>
-              <w:rFonts w:asciiTheme="minorHAnsi" w:eastAsiaTheme="minorEastAsia" w:hAnsiTheme="minorHAnsi" w:cstheme="minorBidi"/>
-              <w:noProof/>
-              <w:lang w:val="pl-PL"/>
-            </w:rPr>
-          </w:pPr>
-          <w:hyperlink w:anchor="_Toc89194879" w:history="1">
-            <w:r>
-              <w:rPr>
-                <w:rStyle w:val="Hipercze"/>
-                <w:noProof/>
-              </w:rPr>
-              <w:t>5.4. Przykłady zapytań i poleceń SQL odnoszących się do bazy dany</w:t>
-            </w:r>
-            <w:r>
-              <w:rPr>
-                <w:noProof/>
-                <w:webHidden/>
-              </w:rPr>
-              <w:tab/>
-            </w:r>
-            <w:r>
-              <w:rPr>
-                <w:noProof/>
-                <w:webHidden/>
-              </w:rPr>
-              <w:fldChar w:fldCharType="begin"/>
-            </w:r>
-            <w:r>
-              <w:rPr>
-                <w:noProof/>
-                <w:webHidden/>
-              </w:rPr>
-              <w:instrText xml:space="preserve"> PAGEREF _Toc89194879 \h </w:instrText>
+              <w:instrText xml:space="preserve"> PAGEREF _Toc89036863 \h </w:instrText>
             </w:r>
             <w:r>
               <w:rPr>
@@ -2665,7 +1353,7 @@
               <w:lang w:val="pl-PL"/>
             </w:rPr>
           </w:pPr>
-          <w:hyperlink w:anchor="_Toc89194880" w:history="1">
+          <w:hyperlink w:anchor="_Toc89036864" w:history="1">
             <w:r>
               <w:rPr>
                 <w:rStyle w:val="Hipercze"/>
@@ -2688,7 +1376,7 @@
                 <w:b/>
                 <w:noProof/>
               </w:rPr>
-              <w:t>Załączniki</w:t>
+              <w:t>Bibliografia</w:t>
             </w:r>
             <w:r>
               <w:rPr>
@@ -2709,7 +1397,7 @@
                 <w:noProof/>
                 <w:webHidden/>
               </w:rPr>
-              <w:instrText xml:space="preserve"> PAGEREF _Toc89194880 \h </w:instrText>
+              <w:instrText xml:space="preserve"> PAGEREF _Toc89036864 \h </w:instrText>
             </w:r>
             <w:r>
               <w:rPr>
@@ -2729,235 +1417,7 @@
                 <w:noProof/>
                 <w:webHidden/>
               </w:rPr>
-              <w:t>17</w:t>
-            </w:r>
-            <w:r>
-              <w:rPr>
-                <w:noProof/>
-                <w:webHidden/>
-              </w:rPr>
-              <w:fldChar w:fldCharType="end"/>
-            </w:r>
-          </w:hyperlink>
-        </w:p>
-        <w:p>
-          <w:pPr>
-            <w:pStyle w:val="Spistreci1"/>
-            <w:tabs>
-              <w:tab w:val="right" w:leader="dot" w:pos="9019"/>
-            </w:tabs>
-            <w:rPr>
-              <w:rFonts w:asciiTheme="minorHAnsi" w:eastAsiaTheme="minorEastAsia" w:hAnsiTheme="minorHAnsi" w:cstheme="minorBidi"/>
-              <w:noProof/>
-              <w:lang w:val="pl-PL"/>
-            </w:rPr>
-          </w:pPr>
-          <w:hyperlink w:anchor="_Toc89194881" w:history="1">
-            <w:r>
-              <w:rPr>
-                <w:rStyle w:val="Hipercze"/>
-                <w:noProof/>
-              </w:rPr>
-              <w:t>6.1. Załącznik 1: zal_1_model_konceptualny.png</w:t>
-            </w:r>
-            <w:r>
-              <w:rPr>
-                <w:noProof/>
-                <w:webHidden/>
-              </w:rPr>
-              <w:tab/>
-            </w:r>
-            <w:r>
-              <w:rPr>
-                <w:noProof/>
-                <w:webHidden/>
-              </w:rPr>
-              <w:fldChar w:fldCharType="begin"/>
-            </w:r>
-            <w:r>
-              <w:rPr>
-                <w:noProof/>
-                <w:webHidden/>
-              </w:rPr>
-              <w:instrText xml:space="preserve"> PAGEREF _Toc89194881 \h </w:instrText>
-            </w:r>
-            <w:r>
-              <w:rPr>
-                <w:noProof/>
-                <w:webHidden/>
-              </w:rPr>
-            </w:r>
-            <w:r>
-              <w:rPr>
-                <w:noProof/>
-                <w:webHidden/>
-              </w:rPr>
-              <w:fldChar w:fldCharType="separate"/>
-            </w:r>
-            <w:r>
-              <w:rPr>
-                <w:noProof/>
-                <w:webHidden/>
-              </w:rPr>
-              <w:t>17</w:t>
-            </w:r>
-            <w:r>
-              <w:rPr>
-                <w:noProof/>
-                <w:webHidden/>
-              </w:rPr>
-              <w:fldChar w:fldCharType="end"/>
-            </w:r>
-          </w:hyperlink>
-        </w:p>
-        <w:p>
-          <w:pPr>
-            <w:pStyle w:val="Spistreci1"/>
-            <w:tabs>
-              <w:tab w:val="right" w:leader="dot" w:pos="9019"/>
-            </w:tabs>
-            <w:rPr>
-              <w:rFonts w:asciiTheme="minorHAnsi" w:eastAsiaTheme="minorEastAsia" w:hAnsiTheme="minorHAnsi" w:cstheme="minorBidi"/>
-              <w:noProof/>
-              <w:lang w:val="pl-PL"/>
-            </w:rPr>
-          </w:pPr>
-          <w:hyperlink w:anchor="_Toc89194882" w:history="1">
-            <w:r>
-              <w:rPr>
-                <w:rStyle w:val="Hipercze"/>
-                <w:noProof/>
-              </w:rPr>
-              <w:t>6.2. Załącznik 2: zal_2_model_logiczny.png</w:t>
-            </w:r>
-            <w:r>
-              <w:rPr>
-                <w:noProof/>
-                <w:webHidden/>
-              </w:rPr>
-              <w:tab/>
-            </w:r>
-            <w:r>
-              <w:rPr>
-                <w:noProof/>
-                <w:webHidden/>
-              </w:rPr>
-              <w:fldChar w:fldCharType="begin"/>
-            </w:r>
-            <w:r>
-              <w:rPr>
-                <w:noProof/>
-                <w:webHidden/>
-              </w:rPr>
-              <w:instrText xml:space="preserve"> PAGEREF _Toc89194882 \h </w:instrText>
-            </w:r>
-            <w:r>
-              <w:rPr>
-                <w:noProof/>
-                <w:webHidden/>
-              </w:rPr>
-            </w:r>
-            <w:r>
-              <w:rPr>
-                <w:noProof/>
-                <w:webHidden/>
-              </w:rPr>
-              <w:fldChar w:fldCharType="separate"/>
-            </w:r>
-            <w:r>
-              <w:rPr>
-                <w:noProof/>
-                <w:webHidden/>
-              </w:rPr>
-              <w:t>19</w:t>
-            </w:r>
-            <w:r>
-              <w:rPr>
-                <w:noProof/>
-                <w:webHidden/>
-              </w:rPr>
-              <w:fldChar w:fldCharType="end"/>
-            </w:r>
-          </w:hyperlink>
-        </w:p>
-        <w:p>
-          <w:pPr>
-            <w:pStyle w:val="Spistreci1"/>
-            <w:tabs>
-              <w:tab w:val="left" w:pos="440"/>
-              <w:tab w:val="right" w:leader="dot" w:pos="9019"/>
-            </w:tabs>
-            <w:rPr>
-              <w:rFonts w:asciiTheme="minorHAnsi" w:eastAsiaTheme="minorEastAsia" w:hAnsiTheme="minorHAnsi" w:cstheme="minorBidi"/>
-              <w:noProof/>
-              <w:lang w:val="pl-PL"/>
-            </w:rPr>
-          </w:pPr>
-          <w:hyperlink w:anchor="_Toc89194883" w:history="1">
-            <w:r>
-              <w:rPr>
-                <w:rStyle w:val="Hipercze"/>
-                <w:b/>
-                <w:noProof/>
-              </w:rPr>
-              <w:t>7.</w:t>
-            </w:r>
-            <w:r>
-              <w:rPr>
-                <w:rFonts w:asciiTheme="minorHAnsi" w:eastAsiaTheme="minorEastAsia" w:hAnsiTheme="minorHAnsi" w:cstheme="minorBidi"/>
-                <w:noProof/>
-                <w:lang w:val="pl-PL"/>
-              </w:rPr>
-              <w:tab/>
-            </w:r>
-            <w:r>
-              <w:rPr>
-                <w:rStyle w:val="Hipercze"/>
-                <w:b/>
-                <w:noProof/>
-              </w:rPr>
-              <w:t>Bibliografia</w:t>
-            </w:r>
-            <w:r>
-              <w:rPr>
-                <w:noProof/>
-                <w:webHidden/>
-              </w:rPr>
-              <w:tab/>
-            </w:r>
-            <w:r>
-              <w:rPr>
-                <w:noProof/>
-                <w:webHidden/>
-              </w:rPr>
-              <w:fldChar w:fldCharType="begin"/>
-            </w:r>
-            <w:r>
-              <w:rPr>
-                <w:noProof/>
-                <w:webHidden/>
-              </w:rPr>
-              <w:instrText xml:space="preserve"> PAGEREF _Toc89194883 \h </w:instrText>
-            </w:r>
-            <w:r>
-              <w:rPr>
-                <w:noProof/>
-                <w:webHidden/>
-              </w:rPr>
-            </w:r>
-            <w:r>
-              <w:rPr>
-                <w:noProof/>
-                <w:webHidden/>
-              </w:rPr>
-              <w:fldChar w:fldCharType="separate"/>
-            </w:r>
-            <w:r>
-              <w:rPr>
-                <w:noProof/>
-                <w:webHidden/>
-              </w:rPr>
-              <w:t>20</w:t>
+              <w:t>18</w:t>
             </w:r>
             <w:r>
               <w:rPr>
@@ -3003,7 +1463,7 @@
         </w:rPr>
       </w:pPr>
       <w:bookmarkStart w:id="0" w:name="_m3dgl21z8vy7" w:colFirst="0" w:colLast="0"/>
-      <w:bookmarkStart w:id="1" w:name="_Toc89194846"/>
+      <w:bookmarkStart w:id="1" w:name="_Toc89036849"/>
       <w:bookmarkEnd w:id="0"/>
       <w:r>
         <w:rPr>
@@ -3282,7 +1742,7 @@
         </w:rPr>
       </w:pPr>
       <w:bookmarkStart w:id="2" w:name="_dlggild0p7j6" w:colFirst="0" w:colLast="0"/>
-      <w:bookmarkStart w:id="3" w:name="_Toc89194847"/>
+      <w:bookmarkStart w:id="3" w:name="_Toc89036850"/>
       <w:bookmarkEnd w:id="2"/>
       <w:r>
         <w:rPr>
@@ -3966,7 +2426,7 @@
         </w:rPr>
       </w:pPr>
       <w:bookmarkStart w:id="4" w:name="_qmxj61c8e8o0" w:colFirst="0" w:colLast="0"/>
-      <w:bookmarkStart w:id="5" w:name="_Toc89194848"/>
+      <w:bookmarkStart w:id="5" w:name="_Toc89036851"/>
       <w:bookmarkEnd w:id="4"/>
       <w:r>
         <w:rPr>
@@ -3984,7 +2444,7 @@
       <w:pPr>
         <w:pStyle w:val="Nagwek2"/>
       </w:pPr>
-      <w:bookmarkStart w:id="6" w:name="_Toc89194849"/>
+      <w:bookmarkStart w:id="6" w:name="_Toc89036852"/>
       <w:r>
         <w:t>3.1. Definicja zbiorów encji określonych w projekcie oraz określenie atrybutów i ich dziedzin</w:t>
       </w:r>
@@ -10752,7 +9212,7 @@
       <w:pPr>
         <w:pStyle w:val="Nagwek2"/>
       </w:pPr>
-      <w:bookmarkStart w:id="8" w:name="_Toc89194850"/>
+      <w:bookmarkStart w:id="8" w:name="_Toc89036853"/>
       <w:r>
         <w:lastRenderedPageBreak/>
         <w:t>3.2. Ustalenie związków między encjami oraz ich typów</w:t>
@@ -13336,7 +11796,7 @@
       <w:pPr>
         <w:pStyle w:val="Nagwek2"/>
       </w:pPr>
-      <w:bookmarkStart w:id="9" w:name="_Toc89194851"/>
+      <w:bookmarkStart w:id="9" w:name="_Toc89036854"/>
       <w:r>
         <w:t>3.3. Klucze kandydujące i główne</w:t>
       </w:r>
@@ -14564,7 +13024,7 @@
       <w:pPr>
         <w:pStyle w:val="Nagwek2"/>
       </w:pPr>
-      <w:bookmarkStart w:id="10" w:name="_Toc89194852"/>
+      <w:bookmarkStart w:id="10" w:name="_Toc89036855"/>
       <w:r>
         <w:t>3.4. Schemat ER na poziomie konceptualnym</w:t>
       </w:r>
@@ -14637,7 +13097,7 @@
       <w:pPr>
         <w:pStyle w:val="Nagwek2"/>
       </w:pPr>
-      <w:bookmarkStart w:id="11" w:name="_Toc89194853"/>
+      <w:bookmarkStart w:id="11" w:name="_Toc89036856"/>
       <w:r>
         <w:t>3.5. Pułapki szczelinowe i wachlarzowe</w:t>
       </w:r>
@@ -14862,7 +13322,7 @@
         </w:rPr>
       </w:pPr>
       <w:bookmarkStart w:id="12" w:name="_udystyin0mmv" w:colFirst="0" w:colLast="0"/>
-      <w:bookmarkStart w:id="13" w:name="_Toc89194854"/>
+      <w:bookmarkStart w:id="13" w:name="_Toc89036857"/>
       <w:bookmarkEnd w:id="12"/>
       <w:r>
         <w:rPr>
@@ -14880,7 +13340,7 @@
         <w:pStyle w:val="Nagwek2"/>
       </w:pPr>
       <w:bookmarkStart w:id="14" w:name="_6rviipipjj0n" w:colFirst="0" w:colLast="0"/>
-      <w:bookmarkStart w:id="15" w:name="_Toc89194855"/>
+      <w:bookmarkStart w:id="15" w:name="_Toc89036858"/>
       <w:bookmarkEnd w:id="14"/>
       <w:r>
         <w:t>4.1. Usunięcie właściwości niekompatybilnych z modelem relacyjnym</w:t>
@@ -15342,7 +13802,7 @@
       <w:pPr>
         <w:pStyle w:val="Nagwek2"/>
       </w:pPr>
-      <w:bookmarkStart w:id="17" w:name="_Toc89194856"/>
+      <w:bookmarkStart w:id="17" w:name="_Toc89036859"/>
       <w:r>
         <w:lastRenderedPageBreak/>
         <w:t>4.2. Proces normalizacji</w:t>
@@ -15381,7 +13841,6 @@
       <w:pPr>
         <w:pStyle w:val="Nagwek3"/>
       </w:pPr>
-      <w:bookmarkStart w:id="18" w:name="_Toc89194857"/>
       <w:proofErr w:type="spellStart"/>
       <w:r>
         <w:t>SpółdzielnieMieszkaniowe</w:t>
@@ -15390,7 +13849,6 @@
       <w:r>
         <w:t>:</w:t>
       </w:r>
-      <w:bookmarkEnd w:id="18"/>
     </w:p>
     <w:p>
       <w:pPr>
@@ -15421,7 +13879,6 @@
       <w:pPr>
         <w:pStyle w:val="Nagwek3"/>
       </w:pPr>
-      <w:bookmarkStart w:id="19" w:name="_Toc89194858"/>
       <w:proofErr w:type="spellStart"/>
       <w:r>
         <w:t>StronyInternetowe</w:t>
@@ -15430,7 +13887,6 @@
       <w:r>
         <w:t>:</w:t>
       </w:r>
-      <w:bookmarkEnd w:id="19"/>
     </w:p>
     <w:p>
       <w:pPr>
@@ -15491,11 +13947,9 @@
       <w:pPr>
         <w:pStyle w:val="Nagwek3"/>
       </w:pPr>
-      <w:bookmarkStart w:id="20" w:name="_Toc89194859"/>
       <w:r>
         <w:t>Adresy:</w:t>
       </w:r>
-      <w:bookmarkEnd w:id="20"/>
     </w:p>
     <w:p>
       <w:pPr>
@@ -15574,7 +14028,6 @@
       <w:pPr>
         <w:pStyle w:val="Nagwek3"/>
       </w:pPr>
-      <w:bookmarkStart w:id="21" w:name="_Toc89194860"/>
       <w:proofErr w:type="spellStart"/>
       <w:r>
         <w:t>Zarzady</w:t>
@@ -15583,7 +14036,6 @@
       <w:r>
         <w:t>:</w:t>
       </w:r>
-      <w:bookmarkEnd w:id="21"/>
     </w:p>
     <w:p>
       <w:pPr>
@@ -15664,7 +14116,6 @@
       <w:pPr>
         <w:pStyle w:val="Nagwek3"/>
       </w:pPr>
-      <w:bookmarkStart w:id="22" w:name="_Toc89194861"/>
       <w:proofErr w:type="spellStart"/>
       <w:r>
         <w:lastRenderedPageBreak/>
@@ -15674,7 +14125,6 @@
       <w:r>
         <w:t>:</w:t>
       </w:r>
-      <w:bookmarkEnd w:id="22"/>
     </w:p>
     <w:p>
       <w:pPr>
@@ -15719,11 +14169,9 @@
       <w:pPr>
         <w:pStyle w:val="Nagwek3"/>
       </w:pPr>
-      <w:bookmarkStart w:id="23" w:name="_Toc89194862"/>
       <w:r>
         <w:t>Pracownicy:</w:t>
       </w:r>
-      <w:bookmarkEnd w:id="23"/>
     </w:p>
     <w:p>
       <w:pPr>
@@ -15794,11 +14242,9 @@
       <w:pPr>
         <w:pStyle w:val="Nagwek3"/>
       </w:pPr>
-      <w:bookmarkStart w:id="24" w:name="_Toc89194863"/>
       <w:r>
         <w:t>Stanowiska:</w:t>
       </w:r>
-      <w:bookmarkEnd w:id="24"/>
     </w:p>
     <w:p>
       <w:pPr>
@@ -15829,11 +14275,9 @@
       <w:pPr>
         <w:pStyle w:val="Nagwek3"/>
       </w:pPr>
-      <w:bookmarkStart w:id="25" w:name="_Toc89194864"/>
       <w:r>
         <w:t>Wynagrodzenia:</w:t>
       </w:r>
-      <w:bookmarkEnd w:id="25"/>
     </w:p>
     <w:p>
       <w:pPr>
@@ -15864,11 +14308,9 @@
       <w:pPr>
         <w:pStyle w:val="Nagwek3"/>
       </w:pPr>
-      <w:bookmarkStart w:id="26" w:name="_Toc89194865"/>
       <w:r>
         <w:t>Umowy:</w:t>
       </w:r>
-      <w:bookmarkEnd w:id="26"/>
     </w:p>
     <w:p>
       <w:pPr>
@@ -15902,11 +14344,9 @@
           <w:b/>
         </w:rPr>
       </w:pPr>
-      <w:bookmarkStart w:id="27" w:name="_Toc89194866"/>
       <w:r>
         <w:t>Specjalizacje pracowników:</w:t>
       </w:r>
-      <w:bookmarkEnd w:id="27"/>
     </w:p>
     <w:p>
       <w:pPr>
@@ -16159,12 +14599,8 @@
       </w:pPr>
       <w:r>
         <w:br/>
-      </w:r>
-      <w:bookmarkStart w:id="28" w:name="_Toc89194867"/>
-      <w:r>
         <w:t>Klienci:</w:t>
       </w:r>
-      <w:bookmarkEnd w:id="28"/>
     </w:p>
     <w:p>
       <w:pPr>
@@ -16257,7 +14693,6 @@
       <w:pPr>
         <w:pStyle w:val="Nagwek3"/>
       </w:pPr>
-      <w:bookmarkStart w:id="29" w:name="_Toc89194868"/>
       <w:proofErr w:type="spellStart"/>
       <w:r>
         <w:t>DziałkiBudowlane</w:t>
@@ -16266,7 +14701,6 @@
       <w:r>
         <w:t>:</w:t>
       </w:r>
-      <w:bookmarkEnd w:id="29"/>
     </w:p>
     <w:p>
       <w:pPr>
@@ -16297,7 +14731,6 @@
       <w:pPr>
         <w:pStyle w:val="Nagwek3"/>
       </w:pPr>
-      <w:bookmarkStart w:id="30" w:name="_Toc89194869"/>
       <w:proofErr w:type="spellStart"/>
       <w:r>
         <w:t>DomyJednorodzinne</w:t>
@@ -16306,7 +14739,6 @@
       <w:r>
         <w:t>:</w:t>
       </w:r>
-      <w:bookmarkEnd w:id="30"/>
     </w:p>
     <w:p>
       <w:pPr>
@@ -16337,11 +14769,9 @@
       <w:pPr>
         <w:pStyle w:val="Nagwek3"/>
       </w:pPr>
-      <w:bookmarkStart w:id="31" w:name="_Toc89194870"/>
       <w:r>
         <w:t>Bloki:</w:t>
       </w:r>
-      <w:bookmarkEnd w:id="31"/>
     </w:p>
     <w:p>
       <w:pPr>
@@ -16372,11 +14802,9 @@
       <w:pPr>
         <w:pStyle w:val="Nagwek3"/>
       </w:pPr>
-      <w:bookmarkStart w:id="32" w:name="_Toc89194871"/>
       <w:r>
         <w:t>Mieszkania:</w:t>
       </w:r>
-      <w:bookmarkEnd w:id="32"/>
     </w:p>
     <w:p>
       <w:pPr>
@@ -16424,9 +14852,9 @@
           <w:szCs w:val="32"/>
         </w:rPr>
       </w:pPr>
-      <w:bookmarkStart w:id="33" w:name="_bi9zdyyrp45" w:colFirst="0" w:colLast="0"/>
-      <w:bookmarkStart w:id="34" w:name="_Toc89194872"/>
-      <w:bookmarkEnd w:id="33"/>
+      <w:bookmarkStart w:id="18" w:name="_bi9zdyyrp45" w:colFirst="0" w:colLast="0"/>
+      <w:bookmarkStart w:id="19" w:name="_Toc89036860"/>
+      <w:bookmarkEnd w:id="18"/>
       <w:r>
         <w:rPr>
           <w:b/>
@@ -16435,7 +14863,7 @@
         </w:rPr>
         <w:t>4.3. Schemat ER na poziomie modelu logicznego</w:t>
       </w:r>
-      <w:bookmarkEnd w:id="34"/>
+      <w:bookmarkEnd w:id="19"/>
     </w:p>
     <w:p/>
     <w:p>
@@ -16499,9 +14927,9 @@
           <w:szCs w:val="32"/>
         </w:rPr>
       </w:pPr>
-      <w:bookmarkStart w:id="35" w:name="_9fhiu0iaepc7" w:colFirst="0" w:colLast="0"/>
-      <w:bookmarkStart w:id="36" w:name="_Toc89194873"/>
-      <w:bookmarkEnd w:id="35"/>
+      <w:bookmarkStart w:id="20" w:name="_9fhiu0iaepc7" w:colFirst="0" w:colLast="0"/>
+      <w:bookmarkStart w:id="21" w:name="_Toc89036861"/>
+      <w:bookmarkEnd w:id="20"/>
       <w:r>
         <w:rPr>
           <w:b/>
@@ -16510,7 +14938,7 @@
         </w:rPr>
         <w:t>4.4. Więzy integralności</w:t>
       </w:r>
-      <w:bookmarkEnd w:id="36"/>
+      <w:bookmarkEnd w:id="21"/>
     </w:p>
     <w:p>
       <w:pPr>
@@ -16532,9 +14960,9 @@
           <w:szCs w:val="32"/>
         </w:rPr>
       </w:pPr>
-      <w:bookmarkStart w:id="37" w:name="_bly7jr3nd1jp" w:colFirst="0" w:colLast="0"/>
-      <w:bookmarkStart w:id="38" w:name="_Toc89194874"/>
-      <w:bookmarkEnd w:id="37"/>
+      <w:bookmarkStart w:id="22" w:name="_bly7jr3nd1jp" w:colFirst="0" w:colLast="0"/>
+      <w:bookmarkStart w:id="23" w:name="_Toc89036862"/>
+      <w:bookmarkEnd w:id="22"/>
       <w:r>
         <w:rPr>
           <w:b/>
@@ -16543,7 +14971,7 @@
         </w:rPr>
         <w:t>4.5. Proces denormalizacji</w:t>
       </w:r>
-      <w:bookmarkEnd w:id="38"/>
+      <w:bookmarkEnd w:id="23"/>
     </w:p>
     <w:p>
       <w:pPr>
@@ -16589,9 +15017,9 @@
           <w:szCs w:val="46"/>
         </w:rPr>
       </w:pPr>
-      <w:bookmarkStart w:id="39" w:name="_gw2uqe2fm4q4" w:colFirst="0" w:colLast="0"/>
-      <w:bookmarkStart w:id="40" w:name="_Toc89194875"/>
-      <w:bookmarkEnd w:id="39"/>
+      <w:bookmarkStart w:id="24" w:name="_gw2uqe2fm4q4" w:colFirst="0" w:colLast="0"/>
+      <w:bookmarkStart w:id="25" w:name="_Toc89036863"/>
+      <w:bookmarkEnd w:id="24"/>
       <w:r>
         <w:rPr>
           <w:b/>
@@ -16601,7 +15029,7 @@
         <w:lastRenderedPageBreak/>
         <w:t>Model fizyczny</w:t>
       </w:r>
-      <w:bookmarkEnd w:id="40"/>
+      <w:bookmarkEnd w:id="25"/>
     </w:p>
     <w:p/>
     <w:p>
@@ -16633,11 +15061,9 @@
       <w:pPr>
         <w:pStyle w:val="Nagwek2"/>
       </w:pPr>
-      <w:bookmarkStart w:id="41" w:name="_Toc89194876"/>
       <w:r>
         <w:t>5.1. Projekt transakcji i weryfikacja ich wykonalności</w:t>
       </w:r>
-      <w:bookmarkEnd w:id="41"/>
     </w:p>
     <w:p>
       <w:pPr>
@@ -16652,11 +15078,9 @@
       <w:pPr>
         <w:pStyle w:val="Nagwek2"/>
       </w:pPr>
-      <w:bookmarkStart w:id="42" w:name="_Toc89194877"/>
       <w:r>
         <w:t>5.2. Strojenie bazy danych poprzez dobór indeksów</w:t>
       </w:r>
-      <w:bookmarkEnd w:id="42"/>
     </w:p>
     <w:p>
       <w:pPr>
@@ -16671,11 +15095,9 @@
       <w:pPr>
         <w:pStyle w:val="Nagwek2"/>
       </w:pPr>
-      <w:bookmarkStart w:id="43" w:name="_Toc89194878"/>
       <w:r>
         <w:t>5.3. Skrypt SQL generujący bazę danych</w:t>
       </w:r>
-      <w:bookmarkEnd w:id="43"/>
     </w:p>
     <w:p>
       <w:pPr>
@@ -16690,26 +15112,24 @@
       <w:pPr>
         <w:pStyle w:val="Nagwek2"/>
       </w:pPr>
-      <w:bookmarkStart w:id="44" w:name="_Toc89194879"/>
       <w:r>
         <w:t>5.4. Przykłady zapytań i poleceń SQL odnoszących się do bazy dany</w:t>
       </w:r>
-      <w:bookmarkEnd w:id="44"/>
-    </w:p>
-    <w:p/>
-    <w:p/>
-    <w:p/>
-    <w:p/>
-    <w:p/>
-    <w:p/>
-    <w:p/>
-    <w:p/>
-    <w:p/>
-    <w:p/>
-    <w:p/>
-    <w:p/>
-    <w:p/>
-    <w:p/>
+    </w:p>
+    <w:p>
+      <w:pPr>
+        <w:rPr>
+          <w:b/>
+          <w:sz w:val="32"/>
+          <w:szCs w:val="32"/>
+        </w:rPr>
+      </w:pPr>
+    </w:p>
+    <w:p>
+      <w:r>
+        <w:br w:type="page"/>
+      </w:r>
+    </w:p>
     <w:p>
       <w:pPr>
         <w:pStyle w:val="Nagwek1"/>
@@ -16726,341 +15146,20 @@
           <w:szCs w:val="46"/>
         </w:rPr>
       </w:pPr>
-      <w:bookmarkStart w:id="45" w:name="_Toc89194880"/>
+      <w:bookmarkStart w:id="26" w:name="_y9u9lqygimkx" w:colFirst="0" w:colLast="0"/>
+      <w:bookmarkStart w:id="27" w:name="_Toc89036864"/>
+      <w:bookmarkEnd w:id="26"/>
       <w:r>
         <w:rPr>
           <w:b/>
           <w:sz w:val="46"/>
           <w:szCs w:val="46"/>
         </w:rPr>
-        <w:t>Załączniki</w:t>
-      </w:r>
-      <w:bookmarkEnd w:id="45"/>
-    </w:p>
-    <w:p>
-      <w:pPr>
-        <w:pStyle w:val="Nagwek1"/>
-        <w:keepNext w:val="0"/>
-        <w:keepLines w:val="0"/>
-        <w:spacing w:before="480"/>
-        <w:ind w:left="360"/>
-        <w:rPr>
-          <w:b/>
-        </w:rPr>
-      </w:pPr>
-      <w:bookmarkStart w:id="46" w:name="_Toc89194881"/>
-      <w:r>
-        <w:rPr>
-          <w:sz w:val="32"/>
-          <w:szCs w:val="32"/>
-        </w:rPr>
-        <w:t>6.1. Załącznik 1: zal_1_model_konceptualny.png</w:t>
-      </w:r>
-      <w:bookmarkEnd w:id="46"/>
-    </w:p>
-    <w:p>
-      <w:pPr>
-        <w:jc w:val="center"/>
-        <w:rPr>
-          <w:b/>
-          <w:sz w:val="32"/>
-          <w:szCs w:val="32"/>
-        </w:rPr>
-      </w:pPr>
-      <w:r>
-        <w:rPr>
-          <w:b/>
-          <w:noProof/>
-          <w:sz w:val="32"/>
-          <w:szCs w:val="32"/>
-        </w:rPr>
         <w:lastRenderedPageBreak/>
-        <w:drawing>
-          <wp:inline distT="0" distB="0" distL="0" distR="0" wp14:anchorId="500761C9" wp14:editId="38BC2B64">
-            <wp:extent cx="4504267" cy="9556415"/>
-            <wp:effectExtent l="0" t="0" r="0" b="6985"/>
-            <wp:docPr id="8" name="Obraz 8"/>
-            <wp:cNvGraphicFramePr>
-              <a:graphicFrameLocks xmlns:a="http://schemas.openxmlformats.org/drawingml/2006/main" noChangeAspect="1"/>
-            </wp:cNvGraphicFramePr>
-            <a:graphic xmlns:a="http://schemas.openxmlformats.org/drawingml/2006/main">
-              <a:graphicData uri="http://schemas.openxmlformats.org/drawingml/2006/picture">
-                <pic:pic xmlns:pic="http://schemas.openxmlformats.org/drawingml/2006/picture">
-                  <pic:nvPicPr>
-                    <pic:cNvPr id="8" name="Obraz 8"/>
-                    <pic:cNvPicPr/>
-                  </pic:nvPicPr>
-                  <pic:blipFill>
-                    <a:blip r:embed="rId9">
-                      <a:extLst>
-                        <a:ext uri="{28A0092B-C50C-407E-A947-70E740481C1C}">
-                          <a14:useLocalDpi xmlns:a14="http://schemas.microsoft.com/office/drawing/2010/main" val="0"/>
-                        </a:ext>
-                      </a:extLst>
-                    </a:blip>
-                    <a:stretch>
-                      <a:fillRect/>
-                    </a:stretch>
-                  </pic:blipFill>
-                  <pic:spPr>
-                    <a:xfrm>
-                      <a:off x="0" y="0"/>
-                      <a:ext cx="4508590" cy="9565587"/>
-                    </a:xfrm>
-                    <a:prstGeom prst="rect">
-                      <a:avLst/>
-                    </a:prstGeom>
-                  </pic:spPr>
-                </pic:pic>
-              </a:graphicData>
-            </a:graphic>
-          </wp:inline>
-        </w:drawing>
-      </w:r>
-    </w:p>
-    <w:p>
-      <w:pPr>
-        <w:pStyle w:val="Nagwek1"/>
-        <w:keepNext w:val="0"/>
-        <w:keepLines w:val="0"/>
-        <w:spacing w:before="480"/>
-        <w:ind w:left="360"/>
-        <w:rPr>
-          <w:sz w:val="32"/>
-          <w:szCs w:val="32"/>
-        </w:rPr>
-      </w:pPr>
-      <w:bookmarkStart w:id="47" w:name="_Toc89194882"/>
-      <w:r>
-        <w:rPr>
-          <w:sz w:val="32"/>
-          <w:szCs w:val="32"/>
-        </w:rPr>
-        <w:lastRenderedPageBreak/>
-        <w:t>6.</w:t>
-      </w:r>
-      <w:r>
-        <w:rPr>
-          <w:sz w:val="32"/>
-          <w:szCs w:val="32"/>
-        </w:rPr>
-        <w:t>2</w:t>
-      </w:r>
-      <w:r>
-        <w:rPr>
-          <w:sz w:val="32"/>
-          <w:szCs w:val="32"/>
-        </w:rPr>
-        <w:t xml:space="preserve">. Załącznik </w:t>
-      </w:r>
-      <w:r>
-        <w:rPr>
-          <w:sz w:val="32"/>
-          <w:szCs w:val="32"/>
-        </w:rPr>
-        <w:t>2</w:t>
-      </w:r>
-      <w:r>
-        <w:rPr>
-          <w:sz w:val="32"/>
-          <w:szCs w:val="32"/>
-        </w:rPr>
-        <w:t>: zal_</w:t>
-      </w:r>
-      <w:r>
-        <w:rPr>
-          <w:sz w:val="32"/>
-          <w:szCs w:val="32"/>
-        </w:rPr>
-        <w:t>2</w:t>
-      </w:r>
-      <w:r>
-        <w:rPr>
-          <w:sz w:val="32"/>
-          <w:szCs w:val="32"/>
-        </w:rPr>
-        <w:t>_model_</w:t>
-      </w:r>
-      <w:r>
-        <w:rPr>
-          <w:sz w:val="32"/>
-          <w:szCs w:val="32"/>
-        </w:rPr>
-        <w:t>logiczny</w:t>
-      </w:r>
-      <w:r>
-        <w:rPr>
-          <w:sz w:val="32"/>
-          <w:szCs w:val="32"/>
-        </w:rPr>
-        <w:t>.png</w:t>
-      </w:r>
-      <w:bookmarkEnd w:id="47"/>
-    </w:p>
-    <w:p/>
-    <w:p/>
-    <w:p/>
-    <w:p/>
-    <w:p/>
-    <w:p/>
-    <w:p/>
-    <w:p/>
-    <w:p/>
-    <w:p/>
-    <w:p/>
-    <w:p/>
-    <w:p/>
-    <w:p/>
-    <w:p/>
-    <w:p/>
-    <w:p/>
-    <w:p/>
-    <w:p/>
-    <w:p/>
-    <w:p/>
-    <w:p/>
-    <w:p/>
-    <w:p/>
-    <w:p/>
-    <w:p/>
-    <w:p/>
-    <w:p/>
-    <w:p/>
-    <w:p/>
-    <w:p/>
-    <w:p/>
-    <w:p/>
-    <w:p/>
-    <w:p/>
-    <w:p/>
-    <w:p/>
-    <w:p/>
-    <w:p/>
-    <w:p/>
-    <w:p/>
-    <w:p/>
-    <w:p/>
-    <w:p/>
-    <w:p/>
-    <w:p/>
-    <w:p>
-      <w:r>
-        <w:rPr>
-          <w:b/>
-          <w:noProof/>
-          <w:sz w:val="32"/>
-          <w:szCs w:val="32"/>
-        </w:rPr>
-        <w:lastRenderedPageBreak/>
-        <w:drawing>
-          <wp:anchor distT="0" distB="0" distL="114300" distR="114300" simplePos="0" relativeHeight="251658240" behindDoc="0" locked="0" layoutInCell="1" allowOverlap="1" wp14:anchorId="00A03CE8" wp14:editId="5F8A53CF">
-            <wp:simplePos x="0" y="0"/>
-            <wp:positionH relativeFrom="margin">
-              <wp:posOffset>-209933</wp:posOffset>
-            </wp:positionH>
-            <wp:positionV relativeFrom="paragraph">
-              <wp:posOffset>-815585</wp:posOffset>
-            </wp:positionV>
-            <wp:extent cx="6082283" cy="10568584"/>
-            <wp:effectExtent l="0" t="0" r="0" b="4445"/>
-            <wp:wrapNone/>
-            <wp:docPr id="4" name="Obraz 4"/>
-            <wp:cNvGraphicFramePr>
-              <a:graphicFrameLocks xmlns:a="http://schemas.openxmlformats.org/drawingml/2006/main" noChangeAspect="1"/>
-            </wp:cNvGraphicFramePr>
-            <a:graphic xmlns:a="http://schemas.openxmlformats.org/drawingml/2006/main">
-              <a:graphicData uri="http://schemas.openxmlformats.org/drawingml/2006/picture">
-                <pic:pic xmlns:pic="http://schemas.openxmlformats.org/drawingml/2006/picture">
-                  <pic:nvPicPr>
-                    <pic:cNvPr id="4" name="Obraz 4"/>
-                    <pic:cNvPicPr/>
-                  </pic:nvPicPr>
-                  <pic:blipFill>
-                    <a:blip r:embed="rId10">
-                      <a:extLst>
-                        <a:ext uri="{28A0092B-C50C-407E-A947-70E740481C1C}">
-                          <a14:useLocalDpi xmlns:a14="http://schemas.microsoft.com/office/drawing/2010/main" val="0"/>
-                        </a:ext>
-                      </a:extLst>
-                    </a:blip>
-                    <a:stretch>
-                      <a:fillRect/>
-                    </a:stretch>
-                  </pic:blipFill>
-                  <pic:spPr>
-                    <a:xfrm>
-                      <a:off x="0" y="0"/>
-                      <a:ext cx="6082283" cy="10568584"/>
-                    </a:xfrm>
-                    <a:prstGeom prst="rect">
-                      <a:avLst/>
-                    </a:prstGeom>
-                  </pic:spPr>
-                </pic:pic>
-              </a:graphicData>
-            </a:graphic>
-            <wp14:sizeRelH relativeFrom="page">
-              <wp14:pctWidth>0</wp14:pctWidth>
-            </wp14:sizeRelH>
-            <wp14:sizeRelV relativeFrom="page">
-              <wp14:pctHeight>0</wp14:pctHeight>
-            </wp14:sizeRelV>
-          </wp:anchor>
-        </w:drawing>
-      </w:r>
-    </w:p>
-    <w:p/>
-    <w:p/>
-    <w:p/>
-    <w:p/>
-    <w:p/>
-    <w:p/>
-    <w:p/>
-    <w:p/>
-    <w:p>
-      <w:pPr>
-        <w:rPr>
-          <w:b/>
-          <w:sz w:val="32"/>
-          <w:szCs w:val="32"/>
-        </w:rPr>
-      </w:pPr>
-    </w:p>
-    <w:p/>
-    <w:p/>
-    <w:p/>
-    <w:p/>
-    <w:p/>
-    <w:p/>
-    <w:p/>
-    <w:p/>
-    <w:p/>
-    <w:p/>
-    <w:p/>
-    <w:p/>
-    <w:p/>
-    <w:p/>
-    <w:p/>
-    <w:p/>
-    <w:p/>
-    <w:p/>
-    <w:p/>
-    <w:p/>
-    <w:p/>
-    <w:p/>
-    <w:p/>
-    <w:p/>
-    <w:p/>
-    <w:p/>
-    <w:p/>
-    <w:p/>
-    <w:p/>
-    <w:p/>
-    <w:p/>
-    <w:p/>
-    <w:p/>
-    <w:p/>
-    <w:p/>
+        <w:t>Bibliografia</w:t>
+      </w:r>
+      <w:bookmarkEnd w:id="27"/>
+    </w:p>
     <w:p>
       <w:pPr>
         <w:pStyle w:val="Nagwek1"/>
@@ -17068,52 +15167,49 @@
         <w:keepLines w:val="0"/>
         <w:numPr>
           <w:ilvl w:val="0"/>
-          <w:numId w:val="2"/>
+          <w:numId w:val="8"/>
         </w:numPr>
         <w:spacing w:before="480"/>
         <w:rPr>
-          <w:b/>
-          <w:sz w:val="46"/>
-          <w:szCs w:val="46"/>
-        </w:rPr>
-      </w:pPr>
-      <w:bookmarkStart w:id="48" w:name="_y9u9lqygimkx" w:colFirst="0" w:colLast="0"/>
-      <w:bookmarkStart w:id="49" w:name="_Toc89194883"/>
-      <w:bookmarkEnd w:id="48"/>
-      <w:r>
-        <w:rPr>
-          <w:b/>
-          <w:sz w:val="46"/>
-          <w:szCs w:val="46"/>
-        </w:rPr>
-        <w:lastRenderedPageBreak/>
-        <w:t>Bibliografia</w:t>
-      </w:r>
-      <w:bookmarkStart w:id="50" w:name="_mmzknxz7sc8n" w:colFirst="0" w:colLast="0"/>
-      <w:bookmarkEnd w:id="49"/>
-      <w:bookmarkEnd w:id="50"/>
+          <w:sz w:val="22"/>
+          <w:szCs w:val="22"/>
+        </w:rPr>
+      </w:pPr>
+      <w:bookmarkStart w:id="28" w:name="_mmzknxz7sc8n" w:colFirst="0" w:colLast="0"/>
+      <w:bookmarkEnd w:id="28"/>
+      <w:r>
+        <w:rPr>
+          <w:sz w:val="22"/>
+          <w:szCs w:val="22"/>
+        </w:rPr>
+        <w:t xml:space="preserve">Wykłady i materiały wykładowe do przedmiotu „Bazy Danych i Big Data” prowadzonego w semestrze zimowym 2021/22 przez dr </w:t>
+      </w:r>
+      <w:proofErr w:type="spellStart"/>
+      <w:r>
+        <w:rPr>
+          <w:sz w:val="22"/>
+          <w:szCs w:val="22"/>
+        </w:rPr>
+        <w:t>hab</w:t>
+      </w:r>
+      <w:proofErr w:type="spellEnd"/>
+      <w:r>
+        <w:rPr>
+          <w:sz w:val="22"/>
+          <w:szCs w:val="22"/>
+        </w:rPr>
+        <w:t>, inż. Marcina Kowalczyka</w:t>
+      </w:r>
     </w:p>
     <w:p>
       <w:pPr>
         <w:pStyle w:val="Akapitzlist"/>
         <w:numPr>
           <w:ilvl w:val="0"/>
-          <w:numId w:val="9"/>
+          <w:numId w:val="8"/>
         </w:numPr>
       </w:pPr>
       <w:r>
-        <w:t>Wykład i materiały wykładowe z przedmiotu „Bazy Danych i Big Data” prowadzonego przez dr hab. inż. Marcina Kowalczyka w semestrze zimowym 2021</w:t>
-      </w:r>
-    </w:p>
-    <w:p>
-      <w:pPr>
-        <w:pStyle w:val="Akapitzlist"/>
-        <w:numPr>
-          <w:ilvl w:val="0"/>
-          <w:numId w:val="9"/>
-        </w:numPr>
-      </w:pPr>
-      <w:r>
         <w:t xml:space="preserve">Dokumentacja programów Oracle19c oraz TOAD Data </w:t>
       </w:r>
       <w:proofErr w:type="spellStart"/>
@@ -17121,9 +15217,11 @@
         <w:t>Modeller</w:t>
       </w:r>
       <w:proofErr w:type="spellEnd"/>
-      <w:r>
-        <w:t xml:space="preserve"> </w:t>
-      </w:r>
+    </w:p>
+    <w:p>
+      <w:pPr>
+        <w:ind w:left="360"/>
+      </w:pPr>
     </w:p>
     <w:sectPr>
       <w:pgSz w:w="11909" w:h="16834"/>
@@ -17364,6 +15462,118 @@
     </w:lvl>
   </w:abstractNum>
   <w:abstractNum w:abstractNumId="2" w15:restartNumberingAfterBreak="0">
+    <w:nsid w:val="132A6E4E"/>
+    <w:multiLevelType w:val="hybridMultilevel"/>
+    <w:tmpl w:val="8D940606"/>
+    <w:lvl w:ilvl="0" w:tplc="0E64616A">
+      <w:numFmt w:val="bullet"/>
+      <w:lvlText w:val="-"/>
+      <w:lvlJc w:val="left"/>
+      <w:pPr>
+        <w:ind w:left="720" w:hanging="360"/>
+      </w:pPr>
+      <w:rPr>
+        <w:rFonts w:ascii="Arial" w:eastAsia="Arial" w:hAnsi="Arial" w:cs="Arial" w:hint="default"/>
+      </w:rPr>
+    </w:lvl>
+    <w:lvl w:ilvl="1" w:tplc="04150003" w:tentative="1">
+      <w:start w:val="1"/>
+      <w:numFmt w:val="bullet"/>
+      <w:lvlText w:val="o"/>
+      <w:lvlJc w:val="left"/>
+      <w:pPr>
+        <w:ind w:left="1440" w:hanging="360"/>
+      </w:pPr>
+      <w:rPr>
+        <w:rFonts w:ascii="Courier New" w:hAnsi="Courier New" w:cs="Courier New" w:hint="default"/>
+      </w:rPr>
+    </w:lvl>
+    <w:lvl w:ilvl="2" w:tplc="04150005" w:tentative="1">
+      <w:start w:val="1"/>
+      <w:numFmt w:val="bullet"/>
+      <w:lvlText w:val=""/>
+      <w:lvlJc w:val="left"/>
+      <w:pPr>
+        <w:ind w:left="2160" w:hanging="360"/>
+      </w:pPr>
+      <w:rPr>
+        <w:rFonts w:ascii="Wingdings" w:hAnsi="Wingdings" w:hint="default"/>
+      </w:rPr>
+    </w:lvl>
+    <w:lvl w:ilvl="3" w:tplc="04150001" w:tentative="1">
+      <w:start w:val="1"/>
+      <w:numFmt w:val="bullet"/>
+      <w:lvlText w:val=""/>
+      <w:lvlJc w:val="left"/>
+      <w:pPr>
+        <w:ind w:left="2880" w:hanging="360"/>
+      </w:pPr>
+      <w:rPr>
+        <w:rFonts w:ascii="Symbol" w:hAnsi="Symbol" w:hint="default"/>
+      </w:rPr>
+    </w:lvl>
+    <w:lvl w:ilvl="4" w:tplc="04150003" w:tentative="1">
+      <w:start w:val="1"/>
+      <w:numFmt w:val="bullet"/>
+      <w:lvlText w:val="o"/>
+      <w:lvlJc w:val="left"/>
+      <w:pPr>
+        <w:ind w:left="3600" w:hanging="360"/>
+      </w:pPr>
+      <w:rPr>
+        <w:rFonts w:ascii="Courier New" w:hAnsi="Courier New" w:cs="Courier New" w:hint="default"/>
+      </w:rPr>
+    </w:lvl>
+    <w:lvl w:ilvl="5" w:tplc="04150005" w:tentative="1">
+      <w:start w:val="1"/>
+      <w:numFmt w:val="bullet"/>
+      <w:lvlText w:val=""/>
+      <w:lvlJc w:val="left"/>
+      <w:pPr>
+        <w:ind w:left="4320" w:hanging="360"/>
+      </w:pPr>
+      <w:rPr>
+        <w:rFonts w:ascii="Wingdings" w:hAnsi="Wingdings" w:hint="default"/>
+      </w:rPr>
+    </w:lvl>
+    <w:lvl w:ilvl="6" w:tplc="04150001" w:tentative="1">
+      <w:start w:val="1"/>
+      <w:numFmt w:val="bullet"/>
+      <w:lvlText w:val=""/>
+      <w:lvlJc w:val="left"/>
+      <w:pPr>
+        <w:ind w:left="5040" w:hanging="360"/>
+      </w:pPr>
+      <w:rPr>
+        <w:rFonts w:ascii="Symbol" w:hAnsi="Symbol" w:hint="default"/>
+      </w:rPr>
+    </w:lvl>
+    <w:lvl w:ilvl="7" w:tplc="04150003" w:tentative="1">
+      <w:start w:val="1"/>
+      <w:numFmt w:val="bullet"/>
+      <w:lvlText w:val="o"/>
+      <w:lvlJc w:val="left"/>
+      <w:pPr>
+        <w:ind w:left="5760" w:hanging="360"/>
+      </w:pPr>
+      <w:rPr>
+        <w:rFonts w:ascii="Courier New" w:hAnsi="Courier New" w:cs="Courier New" w:hint="default"/>
+      </w:rPr>
+    </w:lvl>
+    <w:lvl w:ilvl="8" w:tplc="04150005" w:tentative="1">
+      <w:start w:val="1"/>
+      <w:numFmt w:val="bullet"/>
+      <w:lvlText w:val=""/>
+      <w:lvlJc w:val="left"/>
+      <w:pPr>
+        <w:ind w:left="6480" w:hanging="360"/>
+      </w:pPr>
+      <w:rPr>
+        <w:rFonts w:ascii="Wingdings" w:hAnsi="Wingdings" w:hint="default"/>
+      </w:rPr>
+    </w:lvl>
+  </w:abstractNum>
+  <w:abstractNum w:abstractNumId="3" w15:restartNumberingAfterBreak="0">
     <w:nsid w:val="1E820E0B"/>
     <w:multiLevelType w:val="hybridMultilevel"/>
     <w:tmpl w:val="DF3A44C2"/>
@@ -17476,7 +15686,7 @@
       </w:rPr>
     </w:lvl>
   </w:abstractNum>
-  <w:abstractNum w:abstractNumId="3" w15:restartNumberingAfterBreak="0">
+  <w:abstractNum w:abstractNumId="4" w15:restartNumberingAfterBreak="0">
     <w:nsid w:val="21810446"/>
     <w:multiLevelType w:val="multilevel"/>
     <w:tmpl w:val="55BC9376"/>
@@ -17589,7 +15799,7 @@
       </w:rPr>
     </w:lvl>
   </w:abstractNum>
-  <w:abstractNum w:abstractNumId="4" w15:restartNumberingAfterBreak="0">
+  <w:abstractNum w:abstractNumId="5" w15:restartNumberingAfterBreak="0">
     <w:nsid w:val="24690A33"/>
     <w:multiLevelType w:val="hybridMultilevel"/>
     <w:tmpl w:val="152235F2"/>
@@ -17696,119 +15906,6 @@
       <w:lvlJc w:val="left"/>
       <w:pPr>
         <w:ind w:left="6840" w:hanging="360"/>
-      </w:pPr>
-      <w:rPr>
-        <w:rFonts w:ascii="Wingdings" w:hAnsi="Wingdings" w:hint="default"/>
-      </w:rPr>
-    </w:lvl>
-  </w:abstractNum>
-  <w:abstractNum w:abstractNumId="5" w15:restartNumberingAfterBreak="0">
-    <w:nsid w:val="459B158D"/>
-    <w:multiLevelType w:val="hybridMultilevel"/>
-    <w:tmpl w:val="6E341AD0"/>
-    <w:lvl w:ilvl="0" w:tplc="5A083916">
-      <w:start w:val="6"/>
-      <w:numFmt w:val="bullet"/>
-      <w:lvlText w:val="-"/>
-      <w:lvlJc w:val="left"/>
-      <w:pPr>
-        <w:ind w:left="720" w:hanging="360"/>
-      </w:pPr>
-      <w:rPr>
-        <w:rFonts w:ascii="Arial" w:eastAsia="Arial" w:hAnsi="Arial" w:cs="Arial" w:hint="default"/>
-      </w:rPr>
-    </w:lvl>
-    <w:lvl w:ilvl="1" w:tplc="04150003" w:tentative="1">
-      <w:start w:val="1"/>
-      <w:numFmt w:val="bullet"/>
-      <w:lvlText w:val="o"/>
-      <w:lvlJc w:val="left"/>
-      <w:pPr>
-        <w:ind w:left="1440" w:hanging="360"/>
-      </w:pPr>
-      <w:rPr>
-        <w:rFonts w:ascii="Courier New" w:hAnsi="Courier New" w:cs="Courier New" w:hint="default"/>
-      </w:rPr>
-    </w:lvl>
-    <w:lvl w:ilvl="2" w:tplc="04150005" w:tentative="1">
-      <w:start w:val="1"/>
-      <w:numFmt w:val="bullet"/>
-      <w:lvlText w:val=""/>
-      <w:lvlJc w:val="left"/>
-      <w:pPr>
-        <w:ind w:left="2160" w:hanging="360"/>
-      </w:pPr>
-      <w:rPr>
-        <w:rFonts w:ascii="Wingdings" w:hAnsi="Wingdings" w:hint="default"/>
-      </w:rPr>
-    </w:lvl>
-    <w:lvl w:ilvl="3" w:tplc="04150001" w:tentative="1">
-      <w:start w:val="1"/>
-      <w:numFmt w:val="bullet"/>
-      <w:lvlText w:val=""/>
-      <w:lvlJc w:val="left"/>
-      <w:pPr>
-        <w:ind w:left="2880" w:hanging="360"/>
-      </w:pPr>
-      <w:rPr>
-        <w:rFonts w:ascii="Symbol" w:hAnsi="Symbol" w:hint="default"/>
-      </w:rPr>
-    </w:lvl>
-    <w:lvl w:ilvl="4" w:tplc="04150003" w:tentative="1">
-      <w:start w:val="1"/>
-      <w:numFmt w:val="bullet"/>
-      <w:lvlText w:val="o"/>
-      <w:lvlJc w:val="left"/>
-      <w:pPr>
-        <w:ind w:left="3600" w:hanging="360"/>
-      </w:pPr>
-      <w:rPr>
-        <w:rFonts w:ascii="Courier New" w:hAnsi="Courier New" w:cs="Courier New" w:hint="default"/>
-      </w:rPr>
-    </w:lvl>
-    <w:lvl w:ilvl="5" w:tplc="04150005" w:tentative="1">
-      <w:start w:val="1"/>
-      <w:numFmt w:val="bullet"/>
-      <w:lvlText w:val=""/>
-      <w:lvlJc w:val="left"/>
-      <w:pPr>
-        <w:ind w:left="4320" w:hanging="360"/>
-      </w:pPr>
-      <w:rPr>
-        <w:rFonts w:ascii="Wingdings" w:hAnsi="Wingdings" w:hint="default"/>
-      </w:rPr>
-    </w:lvl>
-    <w:lvl w:ilvl="6" w:tplc="04150001" w:tentative="1">
-      <w:start w:val="1"/>
-      <w:numFmt w:val="bullet"/>
-      <w:lvlText w:val=""/>
-      <w:lvlJc w:val="left"/>
-      <w:pPr>
-        <w:ind w:left="5040" w:hanging="360"/>
-      </w:pPr>
-      <w:rPr>
-        <w:rFonts w:ascii="Symbol" w:hAnsi="Symbol" w:hint="default"/>
-      </w:rPr>
-    </w:lvl>
-    <w:lvl w:ilvl="7" w:tplc="04150003" w:tentative="1">
-      <w:start w:val="1"/>
-      <w:numFmt w:val="bullet"/>
-      <w:lvlText w:val="o"/>
-      <w:lvlJc w:val="left"/>
-      <w:pPr>
-        <w:ind w:left="5760" w:hanging="360"/>
-      </w:pPr>
-      <w:rPr>
-        <w:rFonts w:ascii="Courier New" w:hAnsi="Courier New" w:cs="Courier New" w:hint="default"/>
-      </w:rPr>
-    </w:lvl>
-    <w:lvl w:ilvl="8" w:tplc="04150005" w:tentative="1">
-      <w:start w:val="1"/>
-      <w:numFmt w:val="bullet"/>
-      <w:lvlText w:val=""/>
-      <w:lvlJc w:val="left"/>
-      <w:pPr>
-        <w:ind w:left="6480" w:hanging="360"/>
       </w:pPr>
       <w:rPr>
         <w:rFonts w:ascii="Wingdings" w:hAnsi="Wingdings" w:hint="default"/>
@@ -18041,121 +16138,8 @@
       </w:rPr>
     </w:lvl>
   </w:abstractNum>
-  <w:abstractNum w:abstractNumId="8" w15:restartNumberingAfterBreak="0">
-    <w:nsid w:val="7BD270AD"/>
-    <w:multiLevelType w:val="multilevel"/>
-    <w:tmpl w:val="D88AD2C6"/>
-    <w:lvl w:ilvl="0">
-      <w:start w:val="1"/>
-      <w:numFmt w:val="decimal"/>
-      <w:lvlText w:val="%1."/>
-      <w:lvlJc w:val="left"/>
-      <w:pPr>
-        <w:ind w:left="720" w:hanging="360"/>
-      </w:pPr>
-      <w:rPr>
-        <w:u w:val="none"/>
-      </w:rPr>
-    </w:lvl>
-    <w:lvl w:ilvl="1">
-      <w:start w:val="1"/>
-      <w:numFmt w:val="lowerLetter"/>
-      <w:lvlText w:val="%2."/>
-      <w:lvlJc w:val="left"/>
-      <w:pPr>
-        <w:ind w:left="1440" w:hanging="360"/>
-      </w:pPr>
-      <w:rPr>
-        <w:u w:val="none"/>
-      </w:rPr>
-    </w:lvl>
-    <w:lvl w:ilvl="2">
-      <w:start w:val="1"/>
-      <w:numFmt w:val="lowerRoman"/>
-      <w:lvlText w:val="%3."/>
-      <w:lvlJc w:val="right"/>
-      <w:pPr>
-        <w:ind w:left="2160" w:hanging="360"/>
-      </w:pPr>
-      <w:rPr>
-        <w:u w:val="none"/>
-      </w:rPr>
-    </w:lvl>
-    <w:lvl w:ilvl="3">
-      <w:start w:val="1"/>
-      <w:numFmt w:val="decimal"/>
-      <w:lvlText w:val="%4."/>
-      <w:lvlJc w:val="left"/>
-      <w:pPr>
-        <w:ind w:left="2880" w:hanging="360"/>
-      </w:pPr>
-      <w:rPr>
-        <w:u w:val="none"/>
-      </w:rPr>
-    </w:lvl>
-    <w:lvl w:ilvl="4">
-      <w:start w:val="1"/>
-      <w:numFmt w:val="lowerLetter"/>
-      <w:lvlText w:val="%5."/>
-      <w:lvlJc w:val="left"/>
-      <w:pPr>
-        <w:ind w:left="3600" w:hanging="360"/>
-      </w:pPr>
-      <w:rPr>
-        <w:u w:val="none"/>
-      </w:rPr>
-    </w:lvl>
-    <w:lvl w:ilvl="5">
-      <w:start w:val="1"/>
-      <w:numFmt w:val="lowerRoman"/>
-      <w:lvlText w:val="%6."/>
-      <w:lvlJc w:val="right"/>
-      <w:pPr>
-        <w:ind w:left="4320" w:hanging="360"/>
-      </w:pPr>
-      <w:rPr>
-        <w:u w:val="none"/>
-      </w:rPr>
-    </w:lvl>
-    <w:lvl w:ilvl="6">
-      <w:start w:val="1"/>
-      <w:numFmt w:val="decimal"/>
-      <w:lvlText w:val="%7."/>
-      <w:lvlJc w:val="left"/>
-      <w:pPr>
-        <w:ind w:left="5040" w:hanging="360"/>
-      </w:pPr>
-      <w:rPr>
-        <w:u w:val="none"/>
-      </w:rPr>
-    </w:lvl>
-    <w:lvl w:ilvl="7">
-      <w:start w:val="1"/>
-      <w:numFmt w:val="lowerLetter"/>
-      <w:lvlText w:val="%8."/>
-      <w:lvlJc w:val="left"/>
-      <w:pPr>
-        <w:ind w:left="5760" w:hanging="360"/>
-      </w:pPr>
-      <w:rPr>
-        <w:u w:val="none"/>
-      </w:rPr>
-    </w:lvl>
-    <w:lvl w:ilvl="8">
-      <w:start w:val="1"/>
-      <w:numFmt w:val="lowerRoman"/>
-      <w:lvlText w:val="%9."/>
-      <w:lvlJc w:val="right"/>
-      <w:pPr>
-        <w:ind w:left="6480" w:hanging="360"/>
-      </w:pPr>
-      <w:rPr>
-        <w:u w:val="none"/>
-      </w:rPr>
-    </w:lvl>
-  </w:abstractNum>
   <w:num w:numId="1">
-    <w:abstractNumId w:val="3"/>
+    <w:abstractNumId w:val="4"/>
   </w:num>
   <w:num w:numId="2">
     <w:abstractNumId w:val="6"/>
@@ -18167,19 +16151,16 @@
     <w:abstractNumId w:val="1"/>
   </w:num>
   <w:num w:numId="5">
-    <w:abstractNumId w:val="2"/>
+    <w:abstractNumId w:val="3"/>
   </w:num>
   <w:num w:numId="6">
-    <w:abstractNumId w:val="4"/>
+    <w:abstractNumId w:val="5"/>
   </w:num>
   <w:num w:numId="7">
     <w:abstractNumId w:val="0"/>
   </w:num>
   <w:num w:numId="8">
-    <w:abstractNumId w:val="8"/>
-  </w:num>
-  <w:num w:numId="9">
-    <w:abstractNumId w:val="5"/>
+    <w:abstractNumId w:val="2"/>
   </w:num>
 </w:numbering>
 </file>
@@ -19073,19 +17054,6 @@
       <w:ind w:left="220"/>
     </w:pPr>
   </w:style>
-  <w:style w:type="paragraph" w:styleId="Spistreci3">
-    <w:name w:val="toc 3"/>
-    <w:basedOn w:val="Normalny"/>
-    <w:next w:val="Normalny"/>
-    <w:autoRedefine/>
-    <w:uiPriority w:val="39"/>
-    <w:unhideWhenUsed/>
-    <w:rsid w:val="002763CC"/>
-    <w:pPr>
-      <w:spacing w:after="100"/>
-      <w:ind w:left="440"/>
-    </w:pPr>
-  </w:style>
 </w:styles>
 </file>
 

</xml_diff>